<commit_message>
Update Technical Ref Manual on svn
</commit_message>
<xml_diff>
--- a/documentation/TechnicalManual/Technical Reference Manual.docx
+++ b/documentation/TechnicalManual/Technical Reference Manual.docx
@@ -445,14 +445,27 @@
       <w:r>
         <w:t xml:space="preserve">Figure </w:t>
       </w:r>
-      <w:fldSimple w:instr=" SEQ Figure \* ARABIC ">
-        <w:r>
-          <w:rPr>
-            <w:noProof/>
-          </w:rPr>
-          <w:t>1</w:t>
-        </w:r>
-      </w:fldSimple>
+      <w:r>
+        <w:fldChar w:fldCharType="begin"/>
+      </w:r>
+      <w:r>
+        <w:instrText xml:space="preserve"> SEQ Figure \* ARABIC </w:instrText>
+      </w:r>
+      <w:r>
+        <w:fldChar w:fldCharType="separate"/>
+      </w:r>
+      <w:r>
+        <w:rPr>
+          <w:noProof/>
+        </w:rPr>
+        <w:t>1</w:t>
+      </w:r>
+      <w:r>
+        <w:rPr>
+          <w:noProof/>
+        </w:rPr>
+        <w:fldChar w:fldCharType="end"/>
+      </w:r>
       <w:bookmarkEnd w:id="1"/>
       <w:r>
         <w:t xml:space="preserve">: </w:t>
@@ -540,10 +553,10 @@
             <v:path o:extrusionok="f" gradientshapeok="t" o:connecttype="rect"/>
             <o:lock v:ext="edit" aspectratio="t"/>
           </v:shapetype>
-          <v:shape id="_x0000_i1025" type="#_x0000_t75" style="width:467.3pt;height:240.45pt" o:ole="">
+          <v:shape id="_x0000_i1025" type="#_x0000_t75" style="width:467.25pt;height:240pt" o:ole="">
             <v:imagedata r:id="rId10" o:title=""/>
           </v:shape>
-          <o:OLEObject Type="Embed" ProgID="Visio.Drawing.11" ShapeID="_x0000_i1025" DrawAspect="Content" ObjectID="_1397377448" r:id="rId11"/>
+          <o:OLEObject Type="Embed" ProgID="Visio.Drawing.11" ShapeID="_x0000_i1025" DrawAspect="Content" ObjectID="_1397379405" r:id="rId11"/>
         </w:object>
       </w:r>
     </w:p>
@@ -569,14 +582,30 @@
       <w:r>
         <w:t xml:space="preserve">Figure </w:t>
       </w:r>
-      <w:fldSimple w:instr=" SEQ Figure \* ARABIC ">
-        <w:r>
-          <w:rPr>
-            <w:noProof/>
-          </w:rPr>
-          <w:t>2</w:t>
-        </w:r>
-      </w:fldSimple>
+      <w:r>
+        <w:fldChar w:fldCharType="begin"/>
+      </w:r>
+      <w:r>
+        <w:instrText xml:space="preserve"> SEQ Figu</w:instrText>
+      </w:r>
+      <w:r>
+        <w:instrText xml:space="preserve">re \* ARABIC </w:instrText>
+      </w:r>
+      <w:r>
+        <w:fldChar w:fldCharType="separate"/>
+      </w:r>
+      <w:r>
+        <w:rPr>
+          <w:noProof/>
+        </w:rPr>
+        <w:t>2</w:t>
+      </w:r>
+      <w:r>
+        <w:rPr>
+          <w:noProof/>
+        </w:rPr>
+        <w:fldChar w:fldCharType="end"/>
+      </w:r>
       <w:bookmarkEnd w:id="3"/>
       <w:r>
         <w:t>: Overview of Image Processing Algorithm</w:t>
@@ -839,12 +868,7 @@
               <w:pStyle w:val="NoSpacing"/>
             </w:pPr>
             <w:r>
-              <w:t xml:space="preserve">The RGB pixel values for each coordinate in a given </w:t>
-            </w:r>
-            <w:bookmarkStart w:id="5" w:name="_GoBack"/>
-            <w:bookmarkEnd w:id="5"/>
-            <w:r>
-              <w:t>frame.</w:t>
+              <w:t>The RGB pixel values for each coordinate in a given frame.</w:t>
             </w:r>
           </w:p>
         </w:tc>
@@ -1206,20 +1230,33 @@
         <w:pStyle w:val="Caption"/>
         <w:jc w:val="center"/>
       </w:pPr>
-      <w:bookmarkStart w:id="6" w:name="_Ref323514990"/>
+      <w:bookmarkStart w:id="5" w:name="_Ref323514990"/>
       <w:r>
         <w:lastRenderedPageBreak/>
         <w:t xml:space="preserve">Table </w:t>
       </w:r>
-      <w:fldSimple w:instr=" SEQ Table \* ARABIC ">
-        <w:r>
-          <w:rPr>
-            <w:noProof/>
-          </w:rPr>
-          <w:t>1</w:t>
-        </w:r>
-      </w:fldSimple>
-      <w:bookmarkEnd w:id="6"/>
+      <w:r>
+        <w:fldChar w:fldCharType="begin"/>
+      </w:r>
+      <w:r>
+        <w:instrText xml:space="preserve"> SEQ Table \* ARABIC </w:instrText>
+      </w:r>
+      <w:r>
+        <w:fldChar w:fldCharType="separate"/>
+      </w:r>
+      <w:r>
+        <w:rPr>
+          <w:noProof/>
+        </w:rPr>
+        <w:t>1</w:t>
+      </w:r>
+      <w:r>
+        <w:rPr>
+          <w:noProof/>
+        </w:rPr>
+        <w:fldChar w:fldCharType="end"/>
+      </w:r>
+      <w:bookmarkEnd w:id="5"/>
       <w:r>
         <w:t>: Data structures</w:t>
       </w:r>
@@ -2638,7 +2675,7 @@
         <w:pStyle w:val="Caption"/>
         <w:ind w:left="2160" w:firstLine="720"/>
       </w:pPr>
-      <w:bookmarkStart w:id="7" w:name="_Ref323518018"/>
+      <w:bookmarkStart w:id="6" w:name="_Ref323518018"/>
     </w:p>
     <w:p>
       <w:pPr>
@@ -2659,15 +2696,28 @@
       <w:r>
         <w:t xml:space="preserve">Table </w:t>
       </w:r>
-      <w:fldSimple w:instr=" SEQ Table \* ARABIC ">
-        <w:r>
-          <w:rPr>
-            <w:noProof/>
-          </w:rPr>
-          <w:t>2</w:t>
-        </w:r>
-      </w:fldSimple>
-      <w:bookmarkEnd w:id="7"/>
+      <w:r>
+        <w:fldChar w:fldCharType="begin"/>
+      </w:r>
+      <w:r>
+        <w:instrText xml:space="preserve"> SEQ Table \* ARABIC </w:instrText>
+      </w:r>
+      <w:r>
+        <w:fldChar w:fldCharType="separate"/>
+      </w:r>
+      <w:r>
+        <w:rPr>
+          <w:noProof/>
+        </w:rPr>
+        <w:t>2</w:t>
+      </w:r>
+      <w:r>
+        <w:rPr>
+          <w:noProof/>
+        </w:rPr>
+        <w:fldChar w:fldCharType="end"/>
+      </w:r>
+      <w:bookmarkEnd w:id="6"/>
       <w:r>
         <w:t>: Translation between cursor command and direction</w:t>
       </w:r>
@@ -2912,24 +2962,37 @@
       <w:r>
         <w:tab/>
       </w:r>
-      <w:bookmarkStart w:id="8" w:name="_Ref323630347"/>
-      <w:bookmarkStart w:id="9" w:name="_Ref323630340"/>
+      <w:bookmarkStart w:id="7" w:name="_Ref323630347"/>
+      <w:bookmarkStart w:id="8" w:name="_Ref323630340"/>
       <w:r>
         <w:t xml:space="preserve">Figure </w:t>
       </w:r>
-      <w:fldSimple w:instr=" SEQ Figure \* ARABIC ">
-        <w:r>
-          <w:rPr>
-            <w:noProof/>
-          </w:rPr>
-          <w:t>3</w:t>
-        </w:r>
-      </w:fldSimple>
+      <w:r>
+        <w:fldChar w:fldCharType="begin"/>
+      </w:r>
+      <w:r>
+        <w:instrText xml:space="preserve"> SEQ Figure \* ARABIC </w:instrText>
+      </w:r>
+      <w:r>
+        <w:fldChar w:fldCharType="separate"/>
+      </w:r>
+      <w:r>
+        <w:rPr>
+          <w:noProof/>
+        </w:rPr>
+        <w:t>3</w:t>
+      </w:r>
+      <w:r>
+        <w:rPr>
+          <w:noProof/>
+        </w:rPr>
+        <w:fldChar w:fldCharType="end"/>
+      </w:r>
+      <w:bookmarkEnd w:id="7"/>
+      <w:r>
+        <w:t>: Configuration of lamp in Capstone</w:t>
+      </w:r>
       <w:bookmarkEnd w:id="8"/>
-      <w:r>
-        <w:t>: Configuration of lamp in Capstone</w:t>
-      </w:r>
-      <w:bookmarkEnd w:id="9"/>
     </w:p>
     <w:p>
       <w:pPr>
@@ -3094,19 +3157,32 @@
       <w:r>
         <w:tab/>
       </w:r>
-      <w:bookmarkStart w:id="10" w:name="_Ref323512220"/>
+      <w:bookmarkStart w:id="9" w:name="_Ref323512220"/>
       <w:r>
         <w:t xml:space="preserve">Figure </w:t>
       </w:r>
-      <w:fldSimple w:instr=" SEQ Figure \* ARABIC ">
-        <w:r>
-          <w:rPr>
-            <w:noProof/>
-          </w:rPr>
-          <w:t>4</w:t>
-        </w:r>
-      </w:fldSimple>
-      <w:bookmarkEnd w:id="10"/>
+      <w:r>
+        <w:fldChar w:fldCharType="begin"/>
+      </w:r>
+      <w:r>
+        <w:instrText xml:space="preserve"> SEQ Figure \* ARABIC </w:instrText>
+      </w:r>
+      <w:r>
+        <w:fldChar w:fldCharType="separate"/>
+      </w:r>
+      <w:r>
+        <w:rPr>
+          <w:noProof/>
+        </w:rPr>
+        <w:t>4</w:t>
+      </w:r>
+      <w:r>
+        <w:rPr>
+          <w:noProof/>
+        </w:rPr>
+        <w:fldChar w:fldCharType="end"/>
+      </w:r>
+      <w:bookmarkEnd w:id="9"/>
       <w:r>
         <w:t>: Original Image</w:t>
       </w:r>
@@ -3228,19 +3304,35 @@
         <w:pStyle w:val="Caption"/>
         <w:jc w:val="center"/>
       </w:pPr>
-      <w:bookmarkStart w:id="11" w:name="_Ref323509188"/>
+      <w:bookmarkStart w:id="10" w:name="_Ref323509188"/>
       <w:r>
         <w:t xml:space="preserve">Figure </w:t>
       </w:r>
-      <w:fldSimple w:instr=" SEQ Figure \* ARABIC ">
-        <w:r>
-          <w:rPr>
-            <w:noProof/>
-          </w:rPr>
-          <w:t>5</w:t>
-        </w:r>
-      </w:fldSimple>
-      <w:bookmarkEnd w:id="11"/>
+      <w:r>
+        <w:fldChar w:fldCharType="begin"/>
+      </w:r>
+      <w:r>
+        <w:instrText xml:space="preserve"> SEQ F</w:instrText>
+      </w:r>
+      <w:r>
+        <w:instrText xml:space="preserve">igure \* ARABIC </w:instrText>
+      </w:r>
+      <w:r>
+        <w:fldChar w:fldCharType="separate"/>
+      </w:r>
+      <w:r>
+        <w:rPr>
+          <w:noProof/>
+        </w:rPr>
+        <w:t>5</w:t>
+      </w:r>
+      <w:r>
+        <w:rPr>
+          <w:noProof/>
+        </w:rPr>
+        <w:fldChar w:fldCharType="end"/>
+      </w:r>
+      <w:bookmarkEnd w:id="10"/>
       <w:r>
         <w:t>: After Thresholding</w:t>
       </w:r>
@@ -3396,19 +3488,32 @@
         <w:pStyle w:val="Caption"/>
         <w:ind w:left="2160" w:firstLine="720"/>
       </w:pPr>
-      <w:bookmarkStart w:id="12" w:name="_Ref323511489"/>
+      <w:bookmarkStart w:id="11" w:name="_Ref323511489"/>
       <w:r>
         <w:t xml:space="preserve">Figure </w:t>
       </w:r>
-      <w:fldSimple w:instr=" SEQ Figure \* ARABIC ">
-        <w:r>
-          <w:rPr>
-            <w:noProof/>
-          </w:rPr>
-          <w:t>6</w:t>
-        </w:r>
-      </w:fldSimple>
-      <w:bookmarkEnd w:id="12"/>
+      <w:r>
+        <w:fldChar w:fldCharType="begin"/>
+      </w:r>
+      <w:r>
+        <w:instrText xml:space="preserve"> SEQ Figure \* ARABIC </w:instrText>
+      </w:r>
+      <w:r>
+        <w:fldChar w:fldCharType="separate"/>
+      </w:r>
+      <w:r>
+        <w:rPr>
+          <w:noProof/>
+        </w:rPr>
+        <w:t>6</w:t>
+      </w:r>
+      <w:r>
+        <w:rPr>
+          <w:noProof/>
+        </w:rPr>
+        <w:fldChar w:fldCharType="end"/>
+      </w:r>
+      <w:bookmarkEnd w:id="11"/>
       <w:r>
         <w:t xml:space="preserve">: </w:t>
       </w:r>
@@ -3709,19 +3814,32 @@
         <w:pStyle w:val="Caption"/>
         <w:ind w:left="2880" w:firstLine="720"/>
       </w:pPr>
-      <w:bookmarkStart w:id="13" w:name="_Ref323511582"/>
+      <w:bookmarkStart w:id="12" w:name="_Ref323511582"/>
       <w:r>
         <w:t xml:space="preserve">Figure </w:t>
       </w:r>
-      <w:fldSimple w:instr=" SEQ Figure \* ARABIC ">
-        <w:r>
-          <w:rPr>
-            <w:noProof/>
-          </w:rPr>
-          <w:t>7</w:t>
-        </w:r>
-      </w:fldSimple>
-      <w:bookmarkEnd w:id="13"/>
+      <w:r>
+        <w:fldChar w:fldCharType="begin"/>
+      </w:r>
+      <w:r>
+        <w:instrText xml:space="preserve"> SEQ Figure \* ARABIC </w:instrText>
+      </w:r>
+      <w:r>
+        <w:fldChar w:fldCharType="separate"/>
+      </w:r>
+      <w:r>
+        <w:rPr>
+          <w:noProof/>
+        </w:rPr>
+        <w:t>7</w:t>
+      </w:r>
+      <w:r>
+        <w:rPr>
+          <w:noProof/>
+        </w:rPr>
+        <w:fldChar w:fldCharType="end"/>
+      </w:r>
+      <w:bookmarkEnd w:id="12"/>
       <w:r>
         <w:t>: Final Processed Image</w:t>
       </w:r>
@@ -4050,19 +4168,32 @@
         <w:pStyle w:val="Caption"/>
         <w:ind w:left="720" w:firstLine="720"/>
       </w:pPr>
-      <w:bookmarkStart w:id="14" w:name="_Ref323512737"/>
+      <w:bookmarkStart w:id="13" w:name="_Ref323512737"/>
       <w:r>
         <w:t xml:space="preserve">Table </w:t>
       </w:r>
-      <w:fldSimple w:instr=" SEQ Table \* ARABIC ">
-        <w:r>
-          <w:rPr>
-            <w:noProof/>
-          </w:rPr>
-          <w:t>3</w:t>
-        </w:r>
-      </w:fldSimple>
-      <w:bookmarkEnd w:id="14"/>
+      <w:r>
+        <w:fldChar w:fldCharType="begin"/>
+      </w:r>
+      <w:r>
+        <w:instrText xml:space="preserve"> SEQ Table \* ARABIC </w:instrText>
+      </w:r>
+      <w:r>
+        <w:fldChar w:fldCharType="separate"/>
+      </w:r>
+      <w:r>
+        <w:rPr>
+          <w:noProof/>
+        </w:rPr>
+        <w:t>3</w:t>
+      </w:r>
+      <w:r>
+        <w:rPr>
+          <w:noProof/>
+        </w:rPr>
+        <w:fldChar w:fldCharType="end"/>
+      </w:r>
+      <w:bookmarkEnd w:id="13"/>
       <w:r>
         <w:t xml:space="preserve">: </w:t>
       </w:r>
@@ -4538,14 +4669,27 @@
       <w:r>
         <w:t xml:space="preserve">Figure </w:t>
       </w:r>
-      <w:fldSimple w:instr=" SEQ Figure \* ARABIC ">
-        <w:r>
-          <w:rPr>
-            <w:noProof/>
-          </w:rPr>
-          <w:t>8</w:t>
-        </w:r>
-      </w:fldSimple>
+      <w:r>
+        <w:fldChar w:fldCharType="begin"/>
+      </w:r>
+      <w:r>
+        <w:instrText xml:space="preserve"> SEQ Figure \* ARABIC </w:instrText>
+      </w:r>
+      <w:r>
+        <w:fldChar w:fldCharType="separate"/>
+      </w:r>
+      <w:r>
+        <w:rPr>
+          <w:noProof/>
+        </w:rPr>
+        <w:t>8</w:t>
+      </w:r>
+      <w:r>
+        <w:rPr>
+          <w:noProof/>
+        </w:rPr>
+        <w:fldChar w:fldCharType="end"/>
+      </w:r>
       <w:r>
         <w:t>: First Step of the calibration GUI</w:t>
       </w:r>
@@ -4617,14 +4761,27 @@
       <w:r>
         <w:t xml:space="preserve">Figure </w:t>
       </w:r>
-      <w:fldSimple w:instr=" SEQ Figure \* ARABIC ">
-        <w:r>
-          <w:rPr>
-            <w:noProof/>
-          </w:rPr>
-          <w:t>9</w:t>
-        </w:r>
-      </w:fldSimple>
+      <w:r>
+        <w:fldChar w:fldCharType="begin"/>
+      </w:r>
+      <w:r>
+        <w:instrText xml:space="preserve"> SEQ Figure \* ARABIC </w:instrText>
+      </w:r>
+      <w:r>
+        <w:fldChar w:fldCharType="separate"/>
+      </w:r>
+      <w:r>
+        <w:rPr>
+          <w:noProof/>
+        </w:rPr>
+        <w:t>9</w:t>
+      </w:r>
+      <w:r>
+        <w:rPr>
+          <w:noProof/>
+        </w:rPr>
+        <w:fldChar w:fldCharType="end"/>
+      </w:r>
       <w:r>
         <w:t>: Third step of calibration with black dot at the center of screen</w:t>
       </w:r>
@@ -4637,14 +4794,14 @@
           <w:numId w:val="15"/>
         </w:numPr>
       </w:pPr>
-      <w:bookmarkStart w:id="15" w:name="_Ref323599924"/>
+      <w:bookmarkStart w:id="14" w:name="_Ref323599924"/>
       <w:r>
         <w:t xml:space="preserve">Software </w:t>
       </w:r>
       <w:r>
         <w:t>Interfaces:</w:t>
       </w:r>
-      <w:bookmarkEnd w:id="15"/>
+      <w:bookmarkEnd w:id="14"/>
     </w:p>
     <w:p>
       <w:pPr>
@@ -4654,11 +4811,11 @@
           <w:numId w:val="28"/>
         </w:numPr>
       </w:pPr>
-      <w:bookmarkStart w:id="16" w:name="_Ref323600051"/>
+      <w:bookmarkStart w:id="15" w:name="_Ref323600051"/>
       <w:r>
         <w:t>Host Computer and Beagle Bone Communication: Transferring Frames</w:t>
       </w:r>
-      <w:bookmarkEnd w:id="16"/>
+      <w:bookmarkEnd w:id="15"/>
     </w:p>
     <w:p>
       <w:pPr>
@@ -4858,8 +5015,8 @@
           <w:szCs w:val="24"/>
         </w:rPr>
       </w:pPr>
-      <w:bookmarkStart w:id="17" w:name="_Ref323467898"/>
-      <w:bookmarkStart w:id="18" w:name="_Ref323467878"/>
+      <w:bookmarkStart w:id="16" w:name="_Ref323467898"/>
+      <w:bookmarkStart w:id="17" w:name="_Ref323467878"/>
       <w:r>
         <w:rPr>
           <w:rFonts w:ascii="Times New Roman" w:hAnsi="Times New Roman" w:cs="Times New Roman"/>
@@ -4909,16 +5066,16 @@
         </w:rPr>
         <w:fldChar w:fldCharType="end"/>
       </w:r>
+      <w:bookmarkEnd w:id="16"/>
+      <w:r>
+        <w:rPr>
+          <w:rFonts w:ascii="Times New Roman" w:hAnsi="Times New Roman" w:cs="Times New Roman"/>
+          <w:sz w:val="24"/>
+          <w:szCs w:val="24"/>
+        </w:rPr>
+        <w:t>: JTAG Programmer Connector Schematic</w:t>
+      </w:r>
       <w:bookmarkEnd w:id="17"/>
-      <w:r>
-        <w:rPr>
-          <w:rFonts w:ascii="Times New Roman" w:hAnsi="Times New Roman" w:cs="Times New Roman"/>
-          <w:sz w:val="24"/>
-          <w:szCs w:val="24"/>
-        </w:rPr>
-        <w:t>: JTAG Programmer Connector Schematic</w:t>
-      </w:r>
-      <w:bookmarkEnd w:id="18"/>
     </w:p>
     <w:p>
       <w:pPr>
@@ -5010,6 +5167,7 @@
           <w:id w:val="361868809"/>
           <w:citation/>
         </w:sdtPr>
+        <w:sdtEndPr/>
         <w:sdtContent>
           <w:r>
             <w:rPr>
@@ -5270,7 +5428,7 @@
           <w:szCs w:val="24"/>
         </w:rPr>
       </w:pPr>
-      <w:bookmarkStart w:id="19" w:name="_Ref323472431"/>
+      <w:bookmarkStart w:id="18" w:name="_Ref323472431"/>
       <w:r>
         <w:rPr>
           <w:rFonts w:ascii="Times New Roman" w:hAnsi="Times New Roman" w:cs="Times New Roman"/>
@@ -5320,7 +5478,7 @@
         </w:rPr>
         <w:fldChar w:fldCharType="end"/>
       </w:r>
-      <w:bookmarkEnd w:id="19"/>
+      <w:bookmarkEnd w:id="18"/>
       <w:r>
         <w:rPr>
           <w:rFonts w:ascii="Times New Roman" w:hAnsi="Times New Roman" w:cs="Times New Roman"/>
@@ -5654,7 +5812,7 @@
           <w:szCs w:val="24"/>
         </w:rPr>
       </w:pPr>
-      <w:bookmarkStart w:id="20" w:name="_Ref323473345"/>
+      <w:bookmarkStart w:id="19" w:name="_Ref323473345"/>
       <w:r>
         <w:rPr>
           <w:rFonts w:ascii="Times New Roman" w:hAnsi="Times New Roman" w:cs="Times New Roman"/>
@@ -5704,7 +5862,7 @@
         </w:rPr>
         <w:fldChar w:fldCharType="end"/>
       </w:r>
-      <w:bookmarkEnd w:id="20"/>
+      <w:bookmarkEnd w:id="19"/>
       <w:r>
         <w:rPr>
           <w:rFonts w:ascii="Times New Roman" w:hAnsi="Times New Roman" w:cs="Times New Roman"/>
@@ -5796,6 +5954,7 @@
           <w:id w:val="259499704"/>
           <w:citation/>
         </w:sdtPr>
+        <w:sdtEndPr/>
         <w:sdtContent>
           <w:r>
             <w:rPr>
@@ -6620,7 +6779,7 @@
           <w:szCs w:val="24"/>
         </w:rPr>
       </w:pPr>
-      <w:bookmarkStart w:id="21" w:name="_Ref323488023"/>
+      <w:bookmarkStart w:id="20" w:name="_Ref323488023"/>
       <w:r>
         <w:rPr>
           <w:rFonts w:ascii="Times New Roman" w:hAnsi="Times New Roman" w:cs="Times New Roman"/>
@@ -6670,7 +6829,7 @@
         </w:rPr>
         <w:fldChar w:fldCharType="end"/>
       </w:r>
-      <w:bookmarkEnd w:id="21"/>
+      <w:bookmarkEnd w:id="20"/>
       <w:r>
         <w:rPr>
           <w:rFonts w:ascii="Times New Roman" w:hAnsi="Times New Roman" w:cs="Times New Roman"/>
@@ -6802,8 +6961,1305 @@
     </w:p>
     <w:p>
       <w:pPr>
+        <w:rPr>
+          <w:rFonts w:ascii="Times New Roman" w:hAnsi="Times New Roman" w:cs="Times New Roman"/>
+          <w:b/>
+          <w:szCs w:val="24"/>
+        </w:rPr>
+      </w:pPr>
+      <w:r>
+        <w:rPr>
+          <w:rFonts w:ascii="Times New Roman" w:hAnsi="Times New Roman" w:cs="Times New Roman"/>
+          <w:b/>
+          <w:szCs w:val="24"/>
+        </w:rPr>
+        <w:t>Power Supply</w:t>
+      </w:r>
+    </w:p>
+    <w:p>
+      <w:pPr>
+        <w:rPr>
+          <w:rFonts w:ascii="Times New Roman" w:hAnsi="Times New Roman" w:cs="Times New Roman"/>
+          <w:szCs w:val="24"/>
+        </w:rPr>
+      </w:pPr>
+      <w:r>
+        <w:rPr>
+          <w:rFonts w:ascii="Times New Roman" w:hAnsi="Times New Roman" w:cs="Times New Roman"/>
+          <w:szCs w:val="24"/>
+        </w:rPr>
+        <w:lastRenderedPageBreak/>
+        <w:t>The power supply is designed to supply power to the Beagle Bone. It utilizes a linear regulator which takes in an input voltage range of 6V to 15V and regulates this voltage to 5V. The power supply is powered by a 6.6V lithium iron phosphate battery (LiFePO</w:t>
+      </w:r>
+      <w:r>
+        <w:rPr>
+          <w:rFonts w:ascii="Times New Roman" w:hAnsi="Times New Roman" w:cs="Times New Roman"/>
+          <w:szCs w:val="24"/>
+          <w:vertAlign w:val="subscript"/>
+        </w:rPr>
+        <w:t>4</w:t>
+      </w:r>
+      <w:r>
+        <w:rPr>
+          <w:rFonts w:ascii="Times New Roman" w:hAnsi="Times New Roman" w:cs="Times New Roman"/>
+          <w:szCs w:val="24"/>
+        </w:rPr>
+        <w:t xml:space="preserve">). </w:t>
+      </w:r>
+      <w:r>
+        <w:rPr>
+          <w:rFonts w:ascii="Times New Roman" w:hAnsi="Times New Roman" w:cs="Times New Roman"/>
+          <w:szCs w:val="24"/>
+        </w:rPr>
+        <w:fldChar w:fldCharType="begin"/>
+      </w:r>
+      <w:r>
+        <w:rPr>
+          <w:rFonts w:ascii="Times New Roman" w:hAnsi="Times New Roman" w:cs="Times New Roman"/>
+          <w:szCs w:val="24"/>
+        </w:rPr>
+        <w:instrText xml:space="preserve"> REF _Ref323504750 \h  \* MERGEFORMAT </w:instrText>
+      </w:r>
+      <w:r>
+        <w:rPr>
+          <w:rFonts w:ascii="Times New Roman" w:hAnsi="Times New Roman" w:cs="Times New Roman"/>
+          <w:szCs w:val="24"/>
+        </w:rPr>
+      </w:r>
+      <w:r>
+        <w:rPr>
+          <w:rFonts w:ascii="Times New Roman" w:hAnsi="Times New Roman" w:cs="Times New Roman"/>
+          <w:szCs w:val="24"/>
+        </w:rPr>
+        <w:fldChar w:fldCharType="separate"/>
+      </w:r>
+      <w:r>
+        <w:rPr>
+          <w:rFonts w:ascii="Times New Roman" w:hAnsi="Times New Roman" w:cs="Times New Roman"/>
+          <w:szCs w:val="24"/>
+        </w:rPr>
+        <w:t xml:space="preserve">Figure </w:t>
+      </w:r>
+      <w:r>
+        <w:rPr>
+          <w:rFonts w:ascii="Times New Roman" w:hAnsi="Times New Roman" w:cs="Times New Roman"/>
+          <w:noProof/>
+          <w:szCs w:val="24"/>
+        </w:rPr>
+        <w:t>15</w:t>
+      </w:r>
+      <w:r>
+        <w:rPr>
+          <w:rFonts w:ascii="Times New Roman" w:hAnsi="Times New Roman" w:cs="Times New Roman"/>
+          <w:szCs w:val="24"/>
+        </w:rPr>
+        <w:fldChar w:fldCharType="end"/>
+      </w:r>
+      <w:r>
+        <w:rPr>
+          <w:rFonts w:ascii="Times New Roman" w:hAnsi="Times New Roman" w:cs="Times New Roman"/>
+          <w:szCs w:val="24"/>
+        </w:rPr>
+        <w:t xml:space="preserve"> shows the LiFePO</w:t>
+      </w:r>
+      <w:r>
+        <w:rPr>
+          <w:rFonts w:ascii="Times New Roman" w:hAnsi="Times New Roman" w:cs="Times New Roman"/>
+          <w:szCs w:val="24"/>
+          <w:vertAlign w:val="subscript"/>
+        </w:rPr>
+        <w:t xml:space="preserve">4 </w:t>
+      </w:r>
+      <w:r>
+        <w:rPr>
+          <w:rFonts w:ascii="Times New Roman" w:hAnsi="Times New Roman" w:cs="Times New Roman"/>
+          <w:szCs w:val="24"/>
+        </w:rPr>
+        <w:t>battery used in the power supply.</w:t>
+      </w:r>
+    </w:p>
+    <w:p>
+      <w:pPr>
+        <w:keepNext/>
+        <w:jc w:val="center"/>
+        <w:rPr>
+          <w:rFonts w:ascii="Times New Roman" w:hAnsi="Times New Roman" w:cs="Times New Roman"/>
+          <w:szCs w:val="24"/>
+        </w:rPr>
+      </w:pPr>
+      <w:r>
+        <w:rPr>
+          <w:rFonts w:ascii="Times New Roman" w:hAnsi="Times New Roman" w:cs="Times New Roman"/>
+          <w:noProof/>
+          <w:szCs w:val="24"/>
+        </w:rPr>
+        <w:drawing>
+          <wp:inline distT="0" distB="0" distL="0" distR="0" wp14:anchorId="49FC5E09" wp14:editId="71B06864">
+            <wp:extent cx="2961495" cy="1704975"/>
+            <wp:effectExtent l="0" t="0" r="0" b="0"/>
+            <wp:docPr id="3" name="Picture 3" descr="http://pics.towerhobbies.com/imagel/h/lhcam6435.jpg"/>
+            <wp:cNvGraphicFramePr>
+              <a:graphicFrameLocks xmlns:a="http://schemas.openxmlformats.org/drawingml/2006/main" noChangeAspect="1"/>
+            </wp:cNvGraphicFramePr>
+            <a:graphic xmlns:a="http://schemas.openxmlformats.org/drawingml/2006/main">
+              <a:graphicData uri="http://schemas.openxmlformats.org/drawingml/2006/picture">
+                <pic:pic xmlns:pic="http://schemas.openxmlformats.org/drawingml/2006/picture">
+                  <pic:nvPicPr>
+                    <pic:cNvPr id="0" name="Picture 1" descr="http://pics.towerhobbies.com/imagel/h/lhcam6435.jpg"/>
+                    <pic:cNvPicPr>
+                      <a:picLocks noChangeAspect="1" noChangeArrowheads="1"/>
+                    </pic:cNvPicPr>
+                  </pic:nvPicPr>
+                  <pic:blipFill>
+                    <a:blip r:embed="rId24">
+                      <a:extLst>
+                        <a:ext uri="{28A0092B-C50C-407E-A947-70E740481C1C}">
+                          <a14:useLocalDpi xmlns:a14="http://schemas.microsoft.com/office/drawing/2010/main" val="0"/>
+                        </a:ext>
+                      </a:extLst>
+                    </a:blip>
+                    <a:srcRect/>
+                    <a:stretch>
+                      <a:fillRect/>
+                    </a:stretch>
+                  </pic:blipFill>
+                  <pic:spPr bwMode="auto">
+                    <a:xfrm>
+                      <a:off x="0" y="0"/>
+                      <a:ext cx="2963522" cy="1706142"/>
+                    </a:xfrm>
+                    <a:prstGeom prst="rect">
+                      <a:avLst/>
+                    </a:prstGeom>
+                    <a:noFill/>
+                    <a:ln>
+                      <a:noFill/>
+                    </a:ln>
+                  </pic:spPr>
+                </pic:pic>
+              </a:graphicData>
+            </a:graphic>
+          </wp:inline>
+        </w:drawing>
+      </w:r>
+    </w:p>
+    <w:p>
+      <w:pPr>
+        <w:pStyle w:val="Caption"/>
+        <w:jc w:val="center"/>
+        <w:rPr>
+          <w:rFonts w:ascii="Times New Roman" w:hAnsi="Times New Roman" w:cs="Times New Roman"/>
+          <w:sz w:val="22"/>
+          <w:szCs w:val="24"/>
+        </w:rPr>
+      </w:pPr>
+      <w:bookmarkStart w:id="21" w:name="_Ref323504750"/>
+      <w:r>
+        <w:rPr>
+          <w:rFonts w:ascii="Times New Roman" w:hAnsi="Times New Roman" w:cs="Times New Roman"/>
+          <w:sz w:val="22"/>
+          <w:szCs w:val="24"/>
+        </w:rPr>
+        <w:t xml:space="preserve">Figure </w:t>
+      </w:r>
+      <w:r>
+        <w:rPr>
+          <w:rFonts w:ascii="Times New Roman" w:hAnsi="Times New Roman" w:cs="Times New Roman"/>
+          <w:sz w:val="22"/>
+          <w:szCs w:val="24"/>
+        </w:rPr>
+        <w:fldChar w:fldCharType="begin"/>
+      </w:r>
+      <w:r>
+        <w:rPr>
+          <w:rFonts w:ascii="Times New Roman" w:hAnsi="Times New Roman" w:cs="Times New Roman"/>
+          <w:sz w:val="22"/>
+          <w:szCs w:val="24"/>
+        </w:rPr>
+        <w:instrText xml:space="preserve"> SEQ Figure \* ARABIC </w:instrText>
+      </w:r>
+      <w:r>
+        <w:rPr>
+          <w:rFonts w:ascii="Times New Roman" w:hAnsi="Times New Roman" w:cs="Times New Roman"/>
+          <w:sz w:val="22"/>
+          <w:szCs w:val="24"/>
+        </w:rPr>
+        <w:fldChar w:fldCharType="separate"/>
+      </w:r>
+      <w:r>
+        <w:rPr>
+          <w:rFonts w:ascii="Times New Roman" w:hAnsi="Times New Roman" w:cs="Times New Roman"/>
+          <w:noProof/>
+          <w:sz w:val="22"/>
+          <w:szCs w:val="24"/>
+        </w:rPr>
+        <w:t>15</w:t>
+      </w:r>
+      <w:r>
+        <w:rPr>
+          <w:rFonts w:ascii="Times New Roman" w:hAnsi="Times New Roman" w:cs="Times New Roman"/>
+          <w:noProof/>
+          <w:sz w:val="22"/>
+          <w:szCs w:val="24"/>
+        </w:rPr>
+        <w:fldChar w:fldCharType="end"/>
+      </w:r>
+      <w:bookmarkEnd w:id="21"/>
+      <w:r>
+        <w:rPr>
+          <w:rFonts w:ascii="Times New Roman" w:hAnsi="Times New Roman" w:cs="Times New Roman"/>
+          <w:sz w:val="22"/>
+          <w:szCs w:val="24"/>
+        </w:rPr>
+        <w:t>: 6.6V LiFePO</w:t>
+      </w:r>
+      <w:r>
+        <w:rPr>
+          <w:rFonts w:ascii="Times New Roman" w:hAnsi="Times New Roman" w:cs="Times New Roman"/>
+          <w:sz w:val="22"/>
+          <w:szCs w:val="24"/>
+          <w:vertAlign w:val="subscript"/>
+        </w:rPr>
+        <w:t>4</w:t>
+      </w:r>
+      <w:r>
+        <w:rPr>
+          <w:rFonts w:ascii="Times New Roman" w:hAnsi="Times New Roman" w:cs="Times New Roman"/>
+          <w:sz w:val="22"/>
+          <w:szCs w:val="24"/>
+        </w:rPr>
+        <w:t xml:space="preserve"> Battery</w:t>
+      </w:r>
+    </w:p>
+    <w:p>
+      <w:pPr>
+        <w:keepNext/>
+        <w:jc w:val="center"/>
+        <w:rPr>
+          <w:rFonts w:ascii="Times New Roman" w:hAnsi="Times New Roman" w:cs="Times New Roman"/>
+          <w:szCs w:val="24"/>
+        </w:rPr>
+      </w:pPr>
+      <w:r>
+        <w:rPr>
+          <w:rFonts w:ascii="Times New Roman" w:hAnsi="Times New Roman" w:cs="Times New Roman"/>
+          <w:noProof/>
+          <w:szCs w:val="24"/>
+        </w:rPr>
+        <w:drawing>
+          <wp:inline distT="0" distB="0" distL="0" distR="0" wp14:anchorId="17A1BE77" wp14:editId="331491B4">
+            <wp:extent cx="5029200" cy="2888025"/>
+            <wp:effectExtent l="0" t="0" r="0" b="7620"/>
+            <wp:docPr id="5" name="Picture 5"/>
+            <wp:cNvGraphicFramePr>
+              <a:graphicFrameLocks xmlns:a="http://schemas.openxmlformats.org/drawingml/2006/main" noChangeAspect="1"/>
+            </wp:cNvGraphicFramePr>
+            <a:graphic xmlns:a="http://schemas.openxmlformats.org/drawingml/2006/main">
+              <a:graphicData uri="http://schemas.openxmlformats.org/drawingml/2006/picture">
+                <pic:pic xmlns:pic="http://schemas.openxmlformats.org/drawingml/2006/picture">
+                  <pic:nvPicPr>
+                    <pic:cNvPr id="0" name="Power Rev 1 Schematic.png"/>
+                    <pic:cNvPicPr/>
+                  </pic:nvPicPr>
+                  <pic:blipFill>
+                    <a:blip r:embed="rId25">
+                      <a:extLst>
+                        <a:ext uri="{28A0092B-C50C-407E-A947-70E740481C1C}">
+                          <a14:useLocalDpi xmlns:a14="http://schemas.microsoft.com/office/drawing/2010/main" val="0"/>
+                        </a:ext>
+                      </a:extLst>
+                    </a:blip>
+                    <a:stretch>
+                      <a:fillRect/>
+                    </a:stretch>
+                  </pic:blipFill>
+                  <pic:spPr>
+                    <a:xfrm>
+                      <a:off x="0" y="0"/>
+                      <a:ext cx="5029200" cy="2888025"/>
+                    </a:xfrm>
+                    <a:prstGeom prst="rect">
+                      <a:avLst/>
+                    </a:prstGeom>
+                  </pic:spPr>
+                </pic:pic>
+              </a:graphicData>
+            </a:graphic>
+          </wp:inline>
+        </w:drawing>
+      </w:r>
+    </w:p>
+    <w:p>
+      <w:pPr>
+        <w:pStyle w:val="Caption"/>
+        <w:jc w:val="center"/>
+        <w:rPr>
+          <w:rFonts w:ascii="Times New Roman" w:hAnsi="Times New Roman" w:cs="Times New Roman"/>
+          <w:sz w:val="22"/>
+          <w:szCs w:val="24"/>
+        </w:rPr>
+      </w:pPr>
+      <w:bookmarkStart w:id="22" w:name="_Ref323500920"/>
+      <w:r>
+        <w:rPr>
+          <w:rFonts w:ascii="Times New Roman" w:hAnsi="Times New Roman" w:cs="Times New Roman"/>
+          <w:sz w:val="22"/>
+          <w:szCs w:val="24"/>
+        </w:rPr>
+        <w:t xml:space="preserve">Figure </w:t>
+      </w:r>
+      <w:r>
+        <w:rPr>
+          <w:rFonts w:ascii="Times New Roman" w:hAnsi="Times New Roman" w:cs="Times New Roman"/>
+          <w:sz w:val="22"/>
+          <w:szCs w:val="24"/>
+        </w:rPr>
+        <w:fldChar w:fldCharType="begin"/>
+      </w:r>
+      <w:r>
+        <w:rPr>
+          <w:rFonts w:ascii="Times New Roman" w:hAnsi="Times New Roman" w:cs="Times New Roman"/>
+          <w:sz w:val="22"/>
+          <w:szCs w:val="24"/>
+        </w:rPr>
+        <w:instrText xml:space="preserve"> SEQ Figure \* ARABIC </w:instrText>
+      </w:r>
+      <w:r>
+        <w:rPr>
+          <w:rFonts w:ascii="Times New Roman" w:hAnsi="Times New Roman" w:cs="Times New Roman"/>
+          <w:sz w:val="22"/>
+          <w:szCs w:val="24"/>
+        </w:rPr>
+        <w:fldChar w:fldCharType="separate"/>
+      </w:r>
+      <w:r>
+        <w:rPr>
+          <w:rFonts w:ascii="Times New Roman" w:hAnsi="Times New Roman" w:cs="Times New Roman"/>
+          <w:noProof/>
+          <w:sz w:val="22"/>
+          <w:szCs w:val="24"/>
+        </w:rPr>
+        <w:t>16</w:t>
+      </w:r>
+      <w:r>
+        <w:rPr>
+          <w:rFonts w:ascii="Times New Roman" w:hAnsi="Times New Roman" w:cs="Times New Roman"/>
+          <w:noProof/>
+          <w:sz w:val="22"/>
+          <w:szCs w:val="24"/>
+        </w:rPr>
+        <w:fldChar w:fldCharType="end"/>
+      </w:r>
+      <w:bookmarkEnd w:id="22"/>
+      <w:r>
+        <w:rPr>
+          <w:rFonts w:ascii="Times New Roman" w:hAnsi="Times New Roman" w:cs="Times New Roman"/>
+          <w:sz w:val="22"/>
+          <w:szCs w:val="24"/>
+        </w:rPr>
+        <w:t>: Power Schematic Revision 1</w:t>
+      </w:r>
+    </w:p>
+    <w:p>
+      <w:pPr>
+        <w:rPr>
+          <w:rFonts w:ascii="Times New Roman" w:hAnsi="Times New Roman" w:cs="Times New Roman"/>
+          <w:szCs w:val="24"/>
+        </w:rPr>
+      </w:pPr>
+      <w:r>
+        <w:rPr>
+          <w:rFonts w:ascii="Times New Roman" w:hAnsi="Times New Roman" w:cs="Times New Roman"/>
+          <w:szCs w:val="24"/>
+        </w:rPr>
+        <w:t xml:space="preserve">The first revision of the power system, shown in </w:t>
+      </w:r>
+      <w:r>
+        <w:rPr>
+          <w:rFonts w:ascii="Times New Roman" w:hAnsi="Times New Roman" w:cs="Times New Roman"/>
+          <w:szCs w:val="24"/>
+        </w:rPr>
+        <w:fldChar w:fldCharType="begin"/>
+      </w:r>
+      <w:r>
+        <w:rPr>
+          <w:rFonts w:ascii="Times New Roman" w:hAnsi="Times New Roman" w:cs="Times New Roman"/>
+          <w:szCs w:val="24"/>
+        </w:rPr>
+        <w:instrText xml:space="preserve"> REF _Ref323500920 \h  \* MERGEFORMAT </w:instrText>
+      </w:r>
+      <w:r>
+        <w:rPr>
+          <w:rFonts w:ascii="Times New Roman" w:hAnsi="Times New Roman" w:cs="Times New Roman"/>
+          <w:szCs w:val="24"/>
+        </w:rPr>
+      </w:r>
+      <w:r>
+        <w:rPr>
+          <w:rFonts w:ascii="Times New Roman" w:hAnsi="Times New Roman" w:cs="Times New Roman"/>
+          <w:szCs w:val="24"/>
+        </w:rPr>
+        <w:fldChar w:fldCharType="separate"/>
+      </w:r>
+      <w:r>
+        <w:rPr>
+          <w:rFonts w:ascii="Times New Roman" w:hAnsi="Times New Roman" w:cs="Times New Roman"/>
+          <w:szCs w:val="24"/>
+        </w:rPr>
+        <w:t xml:space="preserve">Figure </w:t>
+      </w:r>
+      <w:r>
+        <w:rPr>
+          <w:rFonts w:ascii="Times New Roman" w:hAnsi="Times New Roman" w:cs="Times New Roman"/>
+          <w:noProof/>
+          <w:szCs w:val="24"/>
+        </w:rPr>
+        <w:t>16</w:t>
+      </w:r>
+      <w:r>
+        <w:rPr>
+          <w:rFonts w:ascii="Times New Roman" w:hAnsi="Times New Roman" w:cs="Times New Roman"/>
+          <w:szCs w:val="24"/>
+        </w:rPr>
+        <w:fldChar w:fldCharType="end"/>
+      </w:r>
+      <w:r>
+        <w:rPr>
+          <w:rFonts w:ascii="Times New Roman" w:hAnsi="Times New Roman" w:cs="Times New Roman"/>
+          <w:szCs w:val="24"/>
+        </w:rPr>
+        <w:t xml:space="preserve">, utilizes a single linear regulator with two decoupling capacitors. Status LEDs are added to the </w:t>
+      </w:r>
+      <w:proofErr w:type="gramStart"/>
+      <w:r>
+        <w:rPr>
+          <w:rFonts w:ascii="Times New Roman" w:hAnsi="Times New Roman" w:cs="Times New Roman"/>
+          <w:szCs w:val="24"/>
+        </w:rPr>
+        <w:t>V</w:t>
+      </w:r>
+      <w:r>
+        <w:rPr>
+          <w:rFonts w:ascii="Times New Roman" w:hAnsi="Times New Roman" w:cs="Times New Roman"/>
+          <w:szCs w:val="24"/>
+          <w:vertAlign w:val="subscript"/>
+        </w:rPr>
+        <w:t>in</w:t>
+      </w:r>
+      <w:proofErr w:type="gramEnd"/>
+      <w:r>
+        <w:rPr>
+          <w:rFonts w:ascii="Times New Roman" w:hAnsi="Times New Roman" w:cs="Times New Roman"/>
+          <w:szCs w:val="24"/>
+        </w:rPr>
+        <w:t xml:space="preserve"> and </w:t>
+      </w:r>
+      <w:proofErr w:type="spellStart"/>
+      <w:r>
+        <w:rPr>
+          <w:rFonts w:ascii="Times New Roman" w:hAnsi="Times New Roman" w:cs="Times New Roman"/>
+          <w:szCs w:val="24"/>
+        </w:rPr>
+        <w:t>V</w:t>
+      </w:r>
+      <w:r>
+        <w:rPr>
+          <w:rFonts w:ascii="Times New Roman" w:hAnsi="Times New Roman" w:cs="Times New Roman"/>
+          <w:szCs w:val="24"/>
+          <w:vertAlign w:val="subscript"/>
+        </w:rPr>
+        <w:t>out</w:t>
+      </w:r>
+      <w:proofErr w:type="spellEnd"/>
+      <w:r>
+        <w:rPr>
+          <w:rFonts w:ascii="Times New Roman" w:hAnsi="Times New Roman" w:cs="Times New Roman"/>
+          <w:szCs w:val="24"/>
+        </w:rPr>
+        <w:t xml:space="preserve"> rails of the power supply to provide a visual indication of an input voltage present and output voltage prepared for use. </w:t>
+      </w:r>
+      <w:r>
+        <w:rPr>
+          <w:rFonts w:ascii="Times New Roman" w:hAnsi="Times New Roman" w:cs="Times New Roman"/>
+          <w:szCs w:val="24"/>
+        </w:rPr>
+        <w:fldChar w:fldCharType="begin"/>
+      </w:r>
+      <w:r>
+        <w:rPr>
+          <w:rFonts w:ascii="Times New Roman" w:hAnsi="Times New Roman" w:cs="Times New Roman"/>
+          <w:szCs w:val="24"/>
+        </w:rPr>
+        <w:instrText xml:space="preserve"> REF _Ref323541330 \h  \* MERGEFORMAT </w:instrText>
+      </w:r>
+      <w:r>
+        <w:rPr>
+          <w:rFonts w:ascii="Times New Roman" w:hAnsi="Times New Roman" w:cs="Times New Roman"/>
+          <w:szCs w:val="24"/>
+        </w:rPr>
+      </w:r>
+      <w:r>
+        <w:rPr>
+          <w:rFonts w:ascii="Times New Roman" w:hAnsi="Times New Roman" w:cs="Times New Roman"/>
+          <w:szCs w:val="24"/>
+        </w:rPr>
+        <w:fldChar w:fldCharType="separate"/>
+      </w:r>
+      <w:r>
+        <w:rPr>
+          <w:rFonts w:ascii="Times New Roman" w:hAnsi="Times New Roman" w:cs="Times New Roman"/>
+          <w:szCs w:val="24"/>
+        </w:rPr>
+        <w:t xml:space="preserve">Figure </w:t>
+      </w:r>
+      <w:r>
+        <w:rPr>
+          <w:rFonts w:ascii="Times New Roman" w:hAnsi="Times New Roman" w:cs="Times New Roman"/>
+          <w:noProof/>
+          <w:szCs w:val="24"/>
+        </w:rPr>
+        <w:t>17</w:t>
+      </w:r>
+      <w:r>
+        <w:rPr>
+          <w:rFonts w:ascii="Times New Roman" w:hAnsi="Times New Roman" w:cs="Times New Roman"/>
+          <w:szCs w:val="24"/>
+        </w:rPr>
+        <w:fldChar w:fldCharType="end"/>
+      </w:r>
+      <w:r>
+        <w:rPr>
+          <w:rFonts w:ascii="Times New Roman" w:hAnsi="Times New Roman" w:cs="Times New Roman"/>
+          <w:szCs w:val="24"/>
+        </w:rPr>
+        <w:t xml:space="preserve"> shows the first revision of the power supply PCB. P1 is the input supplied by the lithium iron phosphate battery via a Deans Ultra Plug. P1 is the output of the power supply and uses a DC barrel jack to connect to the Beagle Bone. </w:t>
+      </w:r>
+    </w:p>
+    <w:p>
+      <w:pPr>
+        <w:keepNext/>
+        <w:jc w:val="center"/>
+        <w:rPr>
+          <w:rFonts w:ascii="Times New Roman" w:hAnsi="Times New Roman" w:cs="Times New Roman"/>
+          <w:szCs w:val="24"/>
+        </w:rPr>
+      </w:pPr>
+      <w:r>
+        <w:rPr>
+          <w:rFonts w:ascii="Times New Roman" w:hAnsi="Times New Roman" w:cs="Times New Roman"/>
+          <w:noProof/>
+          <w:szCs w:val="24"/>
+        </w:rPr>
+        <w:lastRenderedPageBreak/>
+        <w:drawing>
+          <wp:inline distT="0" distB="0" distL="0" distR="0" wp14:anchorId="37268241" wp14:editId="5B5FC59D">
+            <wp:extent cx="5029200" cy="3352800"/>
+            <wp:effectExtent l="0" t="0" r="0" b="0"/>
+            <wp:docPr id="9" name="Picture 9"/>
+            <wp:cNvGraphicFramePr>
+              <a:graphicFrameLocks xmlns:a="http://schemas.openxmlformats.org/drawingml/2006/main" noChangeAspect="1"/>
+            </wp:cNvGraphicFramePr>
+            <a:graphic xmlns:a="http://schemas.openxmlformats.org/drawingml/2006/main">
+              <a:graphicData uri="http://schemas.openxmlformats.org/drawingml/2006/picture">
+                <pic:pic xmlns:pic="http://schemas.openxmlformats.org/drawingml/2006/picture">
+                  <pic:nvPicPr>
+                    <pic:cNvPr id="0" name="Power Rev 1 PCB.png"/>
+                    <pic:cNvPicPr/>
+                  </pic:nvPicPr>
+                  <pic:blipFill>
+                    <a:blip r:embed="rId26">
+                      <a:extLst>
+                        <a:ext uri="{28A0092B-C50C-407E-A947-70E740481C1C}">
+                          <a14:useLocalDpi xmlns:a14="http://schemas.microsoft.com/office/drawing/2010/main" val="0"/>
+                        </a:ext>
+                      </a:extLst>
+                    </a:blip>
+                    <a:stretch>
+                      <a:fillRect/>
+                    </a:stretch>
+                  </pic:blipFill>
+                  <pic:spPr>
+                    <a:xfrm>
+                      <a:off x="0" y="0"/>
+                      <a:ext cx="5029200" cy="3352800"/>
+                    </a:xfrm>
+                    <a:prstGeom prst="rect">
+                      <a:avLst/>
+                    </a:prstGeom>
+                  </pic:spPr>
+                </pic:pic>
+              </a:graphicData>
+            </a:graphic>
+          </wp:inline>
+        </w:drawing>
+      </w:r>
+    </w:p>
+    <w:p>
+      <w:pPr>
+        <w:pStyle w:val="Caption"/>
+        <w:jc w:val="center"/>
+        <w:rPr>
+          <w:rFonts w:ascii="Times New Roman" w:hAnsi="Times New Roman" w:cs="Times New Roman"/>
+          <w:sz w:val="22"/>
+          <w:szCs w:val="24"/>
+        </w:rPr>
+      </w:pPr>
+      <w:bookmarkStart w:id="23" w:name="_Ref323541330"/>
+      <w:r>
+        <w:rPr>
+          <w:rFonts w:ascii="Times New Roman" w:hAnsi="Times New Roman" w:cs="Times New Roman"/>
+          <w:sz w:val="22"/>
+          <w:szCs w:val="24"/>
+        </w:rPr>
+        <w:t xml:space="preserve">Figure </w:t>
+      </w:r>
+      <w:r>
+        <w:rPr>
+          <w:rFonts w:ascii="Times New Roman" w:hAnsi="Times New Roman" w:cs="Times New Roman"/>
+          <w:sz w:val="22"/>
+          <w:szCs w:val="24"/>
+        </w:rPr>
+        <w:fldChar w:fldCharType="begin"/>
+      </w:r>
+      <w:r>
+        <w:rPr>
+          <w:rFonts w:ascii="Times New Roman" w:hAnsi="Times New Roman" w:cs="Times New Roman"/>
+          <w:sz w:val="22"/>
+          <w:szCs w:val="24"/>
+        </w:rPr>
+        <w:instrText xml:space="preserve"> SEQ Figure \* ARABIC </w:instrText>
+      </w:r>
+      <w:r>
+        <w:rPr>
+          <w:rFonts w:ascii="Times New Roman" w:hAnsi="Times New Roman" w:cs="Times New Roman"/>
+          <w:sz w:val="22"/>
+          <w:szCs w:val="24"/>
+        </w:rPr>
+        <w:fldChar w:fldCharType="separate"/>
+      </w:r>
+      <w:r>
+        <w:rPr>
+          <w:rFonts w:ascii="Times New Roman" w:hAnsi="Times New Roman" w:cs="Times New Roman"/>
+          <w:noProof/>
+          <w:sz w:val="22"/>
+          <w:szCs w:val="24"/>
+        </w:rPr>
+        <w:t>17</w:t>
+      </w:r>
+      <w:r>
+        <w:rPr>
+          <w:rFonts w:ascii="Times New Roman" w:hAnsi="Times New Roman" w:cs="Times New Roman"/>
+          <w:sz w:val="22"/>
+          <w:szCs w:val="24"/>
+        </w:rPr>
+        <w:fldChar w:fldCharType="end"/>
+      </w:r>
+      <w:bookmarkEnd w:id="23"/>
+      <w:r>
+        <w:rPr>
+          <w:rFonts w:ascii="Times New Roman" w:hAnsi="Times New Roman" w:cs="Times New Roman"/>
+          <w:sz w:val="22"/>
+          <w:szCs w:val="24"/>
+        </w:rPr>
+        <w:t>: Power Supply PCB Revision 1</w:t>
+      </w:r>
+    </w:p>
+    <w:p>
+      <w:pPr>
+        <w:rPr>
+          <w:rFonts w:ascii="Times New Roman" w:hAnsi="Times New Roman" w:cs="Times New Roman"/>
+          <w:szCs w:val="24"/>
+        </w:rPr>
+      </w:pPr>
+      <w:r>
+        <w:rPr>
+          <w:rFonts w:ascii="Times New Roman" w:hAnsi="Times New Roman" w:cs="Times New Roman"/>
+          <w:szCs w:val="24"/>
+        </w:rPr>
+        <w:t xml:space="preserve"> The second revision of the power supply utilizes the same circuit as the first revision power supply, but the second revision power supply also includes a recharging circuit capable of recharging the lithium iron phosphate battery. The charge controlling integrated circuit is a BQ2057 from Texas Instruments and utilizes a PNP transistor, decoupling capacitors, and a charging LED. When the battery is fully charged the charging LED turns off. </w:t>
+      </w:r>
+      <w:r>
+        <w:rPr>
+          <w:rFonts w:ascii="Times New Roman" w:hAnsi="Times New Roman" w:cs="Times New Roman"/>
+          <w:szCs w:val="24"/>
+        </w:rPr>
+        <w:fldChar w:fldCharType="begin"/>
+      </w:r>
+      <w:r>
+        <w:rPr>
+          <w:rFonts w:ascii="Times New Roman" w:hAnsi="Times New Roman" w:cs="Times New Roman"/>
+          <w:szCs w:val="24"/>
+        </w:rPr>
+        <w:instrText xml:space="preserve"> REF _Ref323544081 \h  \* MERGEFORMAT </w:instrText>
+      </w:r>
+      <w:r>
+        <w:rPr>
+          <w:rFonts w:ascii="Times New Roman" w:hAnsi="Times New Roman" w:cs="Times New Roman"/>
+          <w:szCs w:val="24"/>
+        </w:rPr>
+      </w:r>
+      <w:r>
+        <w:rPr>
+          <w:rFonts w:ascii="Times New Roman" w:hAnsi="Times New Roman" w:cs="Times New Roman"/>
+          <w:szCs w:val="24"/>
+        </w:rPr>
+        <w:fldChar w:fldCharType="separate"/>
+      </w:r>
+      <w:r>
+        <w:rPr>
+          <w:rFonts w:ascii="Times New Roman" w:hAnsi="Times New Roman" w:cs="Times New Roman"/>
+          <w:szCs w:val="24"/>
+        </w:rPr>
+        <w:t xml:space="preserve">Figure </w:t>
+      </w:r>
+      <w:r>
+        <w:rPr>
+          <w:rFonts w:ascii="Times New Roman" w:hAnsi="Times New Roman" w:cs="Times New Roman"/>
+          <w:noProof/>
+          <w:szCs w:val="24"/>
+        </w:rPr>
+        <w:t>18</w:t>
+      </w:r>
+      <w:r>
+        <w:rPr>
+          <w:rFonts w:ascii="Times New Roman" w:hAnsi="Times New Roman" w:cs="Times New Roman"/>
+          <w:szCs w:val="24"/>
+        </w:rPr>
+        <w:fldChar w:fldCharType="end"/>
+      </w:r>
+      <w:r>
+        <w:rPr>
+          <w:rFonts w:ascii="Times New Roman" w:hAnsi="Times New Roman" w:cs="Times New Roman"/>
+          <w:szCs w:val="24"/>
+        </w:rPr>
+        <w:t xml:space="preserve"> shows the second revision power supply with battery recharging circuit. </w:t>
+      </w:r>
+    </w:p>
+    <w:p>
+      <w:pPr>
+        <w:keepNext/>
+        <w:jc w:val="center"/>
+        <w:rPr>
+          <w:rFonts w:ascii="Times New Roman" w:hAnsi="Times New Roman" w:cs="Times New Roman"/>
+          <w:szCs w:val="24"/>
+        </w:rPr>
+      </w:pPr>
+      <w:r>
+        <w:rPr>
+          <w:rFonts w:ascii="Times New Roman" w:hAnsi="Times New Roman" w:cs="Times New Roman"/>
+          <w:noProof/>
+          <w:szCs w:val="24"/>
+        </w:rPr>
+        <w:lastRenderedPageBreak/>
+        <w:drawing>
+          <wp:inline distT="0" distB="0" distL="0" distR="0" wp14:anchorId="042CF540" wp14:editId="4BC94A3A">
+            <wp:extent cx="5029200" cy="3518290"/>
+            <wp:effectExtent l="0" t="0" r="0" b="6350"/>
+            <wp:docPr id="11" name="Picture 11"/>
+            <wp:cNvGraphicFramePr>
+              <a:graphicFrameLocks xmlns:a="http://schemas.openxmlformats.org/drawingml/2006/main" noChangeAspect="1"/>
+            </wp:cNvGraphicFramePr>
+            <a:graphic xmlns:a="http://schemas.openxmlformats.org/drawingml/2006/main">
+              <a:graphicData uri="http://schemas.openxmlformats.org/drawingml/2006/picture">
+                <pic:pic xmlns:pic="http://schemas.openxmlformats.org/drawingml/2006/picture">
+                  <pic:nvPicPr>
+                    <pic:cNvPr id="0" name="Power Rev 2 Schematic.png"/>
+                    <pic:cNvPicPr/>
+                  </pic:nvPicPr>
+                  <pic:blipFill>
+                    <a:blip r:embed="rId27">
+                      <a:extLst>
+                        <a:ext uri="{28A0092B-C50C-407E-A947-70E740481C1C}">
+                          <a14:useLocalDpi xmlns:a14="http://schemas.microsoft.com/office/drawing/2010/main" val="0"/>
+                        </a:ext>
+                      </a:extLst>
+                    </a:blip>
+                    <a:stretch>
+                      <a:fillRect/>
+                    </a:stretch>
+                  </pic:blipFill>
+                  <pic:spPr>
+                    <a:xfrm>
+                      <a:off x="0" y="0"/>
+                      <a:ext cx="5029200" cy="3518290"/>
+                    </a:xfrm>
+                    <a:prstGeom prst="rect">
+                      <a:avLst/>
+                    </a:prstGeom>
+                  </pic:spPr>
+                </pic:pic>
+              </a:graphicData>
+            </a:graphic>
+          </wp:inline>
+        </w:drawing>
+      </w:r>
+    </w:p>
+    <w:p>
+      <w:pPr>
+        <w:pStyle w:val="Caption"/>
+        <w:jc w:val="center"/>
+        <w:rPr>
+          <w:rFonts w:ascii="Times New Roman" w:hAnsi="Times New Roman" w:cs="Times New Roman"/>
+          <w:sz w:val="22"/>
+          <w:szCs w:val="24"/>
+        </w:rPr>
+      </w:pPr>
+      <w:bookmarkStart w:id="24" w:name="_Ref323544081"/>
+      <w:r>
+        <w:rPr>
+          <w:rFonts w:ascii="Times New Roman" w:hAnsi="Times New Roman" w:cs="Times New Roman"/>
+          <w:sz w:val="22"/>
+          <w:szCs w:val="24"/>
+        </w:rPr>
+        <w:t xml:space="preserve">Figure </w:t>
+      </w:r>
+      <w:r>
+        <w:rPr>
+          <w:rFonts w:ascii="Times New Roman" w:hAnsi="Times New Roman" w:cs="Times New Roman"/>
+          <w:sz w:val="22"/>
+          <w:szCs w:val="24"/>
+        </w:rPr>
+        <w:fldChar w:fldCharType="begin"/>
+      </w:r>
+      <w:r>
+        <w:rPr>
+          <w:rFonts w:ascii="Times New Roman" w:hAnsi="Times New Roman" w:cs="Times New Roman"/>
+          <w:sz w:val="22"/>
+          <w:szCs w:val="24"/>
+        </w:rPr>
+        <w:instrText xml:space="preserve"> SEQ Figure \* ARABIC </w:instrText>
+      </w:r>
+      <w:r>
+        <w:rPr>
+          <w:rFonts w:ascii="Times New Roman" w:hAnsi="Times New Roman" w:cs="Times New Roman"/>
+          <w:sz w:val="22"/>
+          <w:szCs w:val="24"/>
+        </w:rPr>
+        <w:fldChar w:fldCharType="separate"/>
+      </w:r>
+      <w:r>
+        <w:rPr>
+          <w:rFonts w:ascii="Times New Roman" w:hAnsi="Times New Roman" w:cs="Times New Roman"/>
+          <w:noProof/>
+          <w:sz w:val="22"/>
+          <w:szCs w:val="24"/>
+        </w:rPr>
+        <w:t>18</w:t>
+      </w:r>
+      <w:r>
+        <w:rPr>
+          <w:rFonts w:ascii="Times New Roman" w:hAnsi="Times New Roman" w:cs="Times New Roman"/>
+          <w:sz w:val="22"/>
+          <w:szCs w:val="24"/>
+        </w:rPr>
+        <w:fldChar w:fldCharType="end"/>
+      </w:r>
+      <w:bookmarkEnd w:id="24"/>
+      <w:r>
+        <w:rPr>
+          <w:rFonts w:ascii="Times New Roman" w:hAnsi="Times New Roman" w:cs="Times New Roman"/>
+          <w:sz w:val="22"/>
+          <w:szCs w:val="24"/>
+        </w:rPr>
+        <w:t>: Power Schematic Revision 2</w:t>
+      </w:r>
+    </w:p>
+    <w:p>
+      <w:pPr>
+        <w:rPr>
+          <w:rFonts w:ascii="Times New Roman" w:hAnsi="Times New Roman" w:cs="Times New Roman"/>
+          <w:szCs w:val="24"/>
+        </w:rPr>
+      </w:pPr>
+      <w:r>
+        <w:rPr>
+          <w:rFonts w:ascii="Times New Roman" w:hAnsi="Times New Roman" w:cs="Times New Roman"/>
+          <w:szCs w:val="24"/>
+        </w:rPr>
+        <w:fldChar w:fldCharType="begin"/>
+      </w:r>
+      <w:r>
+        <w:rPr>
+          <w:rFonts w:ascii="Times New Roman" w:hAnsi="Times New Roman" w:cs="Times New Roman"/>
+          <w:szCs w:val="24"/>
+        </w:rPr>
+        <w:instrText xml:space="preserve"> REF _Ref323545093 \h  \* MERGEFORMAT </w:instrText>
+      </w:r>
+      <w:r>
+        <w:rPr>
+          <w:rFonts w:ascii="Times New Roman" w:hAnsi="Times New Roman" w:cs="Times New Roman"/>
+          <w:szCs w:val="24"/>
+        </w:rPr>
+      </w:r>
+      <w:r>
+        <w:rPr>
+          <w:rFonts w:ascii="Times New Roman" w:hAnsi="Times New Roman" w:cs="Times New Roman"/>
+          <w:szCs w:val="24"/>
+        </w:rPr>
+        <w:fldChar w:fldCharType="separate"/>
+      </w:r>
+      <w:r>
+        <w:rPr>
+          <w:rFonts w:ascii="Times New Roman" w:hAnsi="Times New Roman" w:cs="Times New Roman"/>
+          <w:szCs w:val="24"/>
+        </w:rPr>
+        <w:t xml:space="preserve">Figure </w:t>
+      </w:r>
+      <w:r>
+        <w:rPr>
+          <w:rFonts w:ascii="Times New Roman" w:hAnsi="Times New Roman" w:cs="Times New Roman"/>
+          <w:noProof/>
+          <w:szCs w:val="24"/>
+        </w:rPr>
+        <w:t>19</w:t>
+      </w:r>
+      <w:r>
+        <w:rPr>
+          <w:rFonts w:ascii="Times New Roman" w:hAnsi="Times New Roman" w:cs="Times New Roman"/>
+          <w:szCs w:val="24"/>
+        </w:rPr>
+        <w:fldChar w:fldCharType="end"/>
+      </w:r>
+      <w:r>
+        <w:rPr>
+          <w:rFonts w:ascii="Times New Roman" w:hAnsi="Times New Roman" w:cs="Times New Roman"/>
+          <w:szCs w:val="24"/>
+        </w:rPr>
+        <w:t xml:space="preserve"> shows the second revision PCB. Power for the recharging circuit takes an input DC power supply through J1 and outputs through a Deans Ultra Plug via P3. </w:t>
+      </w:r>
+    </w:p>
+    <w:p>
+      <w:pPr>
+        <w:keepNext/>
+        <w:jc w:val="center"/>
+        <w:rPr>
+          <w:rFonts w:ascii="Times New Roman" w:hAnsi="Times New Roman" w:cs="Times New Roman"/>
+          <w:szCs w:val="24"/>
+        </w:rPr>
+      </w:pPr>
+      <w:r>
+        <w:rPr>
+          <w:rFonts w:ascii="Times New Roman" w:hAnsi="Times New Roman" w:cs="Times New Roman"/>
+          <w:noProof/>
+          <w:szCs w:val="24"/>
+        </w:rPr>
+        <w:drawing>
+          <wp:inline distT="0" distB="0" distL="0" distR="0" wp14:anchorId="043172D5" wp14:editId="780F0E19">
+            <wp:extent cx="5029200" cy="3426949"/>
+            <wp:effectExtent l="0" t="0" r="0" b="2540"/>
+            <wp:docPr id="12" name="Picture 12"/>
+            <wp:cNvGraphicFramePr>
+              <a:graphicFrameLocks xmlns:a="http://schemas.openxmlformats.org/drawingml/2006/main" noChangeAspect="1"/>
+            </wp:cNvGraphicFramePr>
+            <a:graphic xmlns:a="http://schemas.openxmlformats.org/drawingml/2006/main">
+              <a:graphicData uri="http://schemas.openxmlformats.org/drawingml/2006/picture">
+                <pic:pic xmlns:pic="http://schemas.openxmlformats.org/drawingml/2006/picture">
+                  <pic:nvPicPr>
+                    <pic:cNvPr id="0" name="Power Rev 2 PCB.png"/>
+                    <pic:cNvPicPr/>
+                  </pic:nvPicPr>
+                  <pic:blipFill>
+                    <a:blip r:embed="rId28">
+                      <a:extLst>
+                        <a:ext uri="{28A0092B-C50C-407E-A947-70E740481C1C}">
+                          <a14:useLocalDpi xmlns:a14="http://schemas.microsoft.com/office/drawing/2010/main" val="0"/>
+                        </a:ext>
+                      </a:extLst>
+                    </a:blip>
+                    <a:stretch>
+                      <a:fillRect/>
+                    </a:stretch>
+                  </pic:blipFill>
+                  <pic:spPr>
+                    <a:xfrm>
+                      <a:off x="0" y="0"/>
+                      <a:ext cx="5029200" cy="3426949"/>
+                    </a:xfrm>
+                    <a:prstGeom prst="rect">
+                      <a:avLst/>
+                    </a:prstGeom>
+                  </pic:spPr>
+                </pic:pic>
+              </a:graphicData>
+            </a:graphic>
+          </wp:inline>
+        </w:drawing>
+      </w:r>
+    </w:p>
+    <w:p>
+      <w:pPr>
+        <w:pStyle w:val="Caption"/>
+        <w:jc w:val="center"/>
+        <w:rPr>
+          <w:rFonts w:ascii="Times New Roman" w:hAnsi="Times New Roman" w:cs="Times New Roman"/>
+          <w:sz w:val="22"/>
+          <w:szCs w:val="24"/>
+        </w:rPr>
+      </w:pPr>
+      <w:bookmarkStart w:id="25" w:name="_Ref323545093"/>
+      <w:r>
+        <w:rPr>
+          <w:rFonts w:ascii="Times New Roman" w:hAnsi="Times New Roman" w:cs="Times New Roman"/>
+          <w:sz w:val="22"/>
+          <w:szCs w:val="24"/>
+        </w:rPr>
+        <w:t xml:space="preserve">Figure </w:t>
+      </w:r>
+      <w:r>
+        <w:rPr>
+          <w:rFonts w:ascii="Times New Roman" w:hAnsi="Times New Roman" w:cs="Times New Roman"/>
+          <w:sz w:val="22"/>
+          <w:szCs w:val="24"/>
+        </w:rPr>
+        <w:fldChar w:fldCharType="begin"/>
+      </w:r>
+      <w:r>
+        <w:rPr>
+          <w:rFonts w:ascii="Times New Roman" w:hAnsi="Times New Roman" w:cs="Times New Roman"/>
+          <w:sz w:val="22"/>
+          <w:szCs w:val="24"/>
+        </w:rPr>
+        <w:instrText xml:space="preserve"> SEQ Figure \* ARABIC </w:instrText>
+      </w:r>
+      <w:r>
+        <w:rPr>
+          <w:rFonts w:ascii="Times New Roman" w:hAnsi="Times New Roman" w:cs="Times New Roman"/>
+          <w:sz w:val="22"/>
+          <w:szCs w:val="24"/>
+        </w:rPr>
+        <w:fldChar w:fldCharType="separate"/>
+      </w:r>
+      <w:r>
+        <w:rPr>
+          <w:rFonts w:ascii="Times New Roman" w:hAnsi="Times New Roman" w:cs="Times New Roman"/>
+          <w:noProof/>
+          <w:sz w:val="22"/>
+          <w:szCs w:val="24"/>
+        </w:rPr>
+        <w:t>19</w:t>
+      </w:r>
+      <w:r>
+        <w:rPr>
+          <w:rFonts w:ascii="Times New Roman" w:hAnsi="Times New Roman" w:cs="Times New Roman"/>
+          <w:sz w:val="22"/>
+          <w:szCs w:val="24"/>
+        </w:rPr>
+        <w:fldChar w:fldCharType="end"/>
+      </w:r>
+      <w:bookmarkEnd w:id="25"/>
+      <w:r>
+        <w:rPr>
+          <w:rFonts w:ascii="Times New Roman" w:hAnsi="Times New Roman" w:cs="Times New Roman"/>
+          <w:sz w:val="22"/>
+          <w:szCs w:val="24"/>
+        </w:rPr>
+        <w:t>: Power PCB Revision 2</w:t>
+      </w:r>
+    </w:p>
+    <w:p>
+      <w:pPr>
+        <w:rPr>
+          <w:rFonts w:ascii="Times New Roman" w:hAnsi="Times New Roman" w:cs="Times New Roman"/>
+          <w:szCs w:val="24"/>
+        </w:rPr>
+      </w:pPr>
+      <w:r>
+        <w:rPr>
+          <w:rFonts w:ascii="Times New Roman" w:hAnsi="Times New Roman" w:cs="Times New Roman"/>
+          <w:szCs w:val="24"/>
+        </w:rPr>
+        <w:lastRenderedPageBreak/>
+        <w:fldChar w:fldCharType="begin"/>
+      </w:r>
+      <w:r>
+        <w:rPr>
+          <w:rFonts w:ascii="Times New Roman" w:hAnsi="Times New Roman" w:cs="Times New Roman"/>
+          <w:szCs w:val="24"/>
+        </w:rPr>
+        <w:instrText xml:space="preserve"> REF _Ref323546077 \h  \* MERGEFORMAT </w:instrText>
+      </w:r>
+      <w:r>
+        <w:rPr>
+          <w:rFonts w:ascii="Times New Roman" w:hAnsi="Times New Roman" w:cs="Times New Roman"/>
+          <w:szCs w:val="24"/>
+        </w:rPr>
+      </w:r>
+      <w:r>
+        <w:rPr>
+          <w:rFonts w:ascii="Times New Roman" w:hAnsi="Times New Roman" w:cs="Times New Roman"/>
+          <w:szCs w:val="24"/>
+        </w:rPr>
+        <w:fldChar w:fldCharType="separate"/>
+      </w:r>
+      <w:r>
+        <w:rPr>
+          <w:rFonts w:ascii="Times New Roman" w:hAnsi="Times New Roman" w:cs="Times New Roman"/>
+          <w:szCs w:val="24"/>
+        </w:rPr>
+        <w:t xml:space="preserve">Figure </w:t>
+      </w:r>
+      <w:r>
+        <w:rPr>
+          <w:rFonts w:ascii="Times New Roman" w:hAnsi="Times New Roman" w:cs="Times New Roman"/>
+          <w:noProof/>
+          <w:szCs w:val="24"/>
+        </w:rPr>
+        <w:t>20</w:t>
+      </w:r>
+      <w:r>
+        <w:rPr>
+          <w:rFonts w:ascii="Times New Roman" w:hAnsi="Times New Roman" w:cs="Times New Roman"/>
+          <w:szCs w:val="24"/>
+        </w:rPr>
+        <w:fldChar w:fldCharType="end"/>
+      </w:r>
+      <w:r>
+        <w:rPr>
+          <w:rFonts w:ascii="Times New Roman" w:hAnsi="Times New Roman" w:cs="Times New Roman"/>
+          <w:szCs w:val="24"/>
+        </w:rPr>
+        <w:t xml:space="preserve"> shows the flowchart for the recharging circuit.</w:t>
+      </w:r>
+    </w:p>
+    <w:p>
+      <w:pPr>
+        <w:keepNext/>
+        <w:jc w:val="center"/>
+        <w:rPr>
+          <w:rFonts w:ascii="Times New Roman" w:hAnsi="Times New Roman" w:cs="Times New Roman"/>
+          <w:szCs w:val="24"/>
+        </w:rPr>
+      </w:pPr>
+      <w:r>
+        <w:rPr>
+          <w:rFonts w:ascii="Times New Roman" w:hAnsi="Times New Roman" w:cs="Times New Roman"/>
+          <w:noProof/>
+          <w:szCs w:val="24"/>
+        </w:rPr>
+        <w:drawing>
+          <wp:inline distT="0" distB="0" distL="0" distR="0" wp14:anchorId="749CC22D" wp14:editId="3CD2242C">
+            <wp:extent cx="5943600" cy="6915150"/>
+            <wp:effectExtent l="0" t="0" r="0" b="0"/>
+            <wp:docPr id="13" name="Picture 13"/>
+            <wp:cNvGraphicFramePr>
+              <a:graphicFrameLocks xmlns:a="http://schemas.openxmlformats.org/drawingml/2006/main" noChangeAspect="1"/>
+            </wp:cNvGraphicFramePr>
+            <a:graphic xmlns:a="http://schemas.openxmlformats.org/drawingml/2006/main">
+              <a:graphicData uri="http://schemas.openxmlformats.org/drawingml/2006/picture">
+                <pic:pic xmlns:pic="http://schemas.openxmlformats.org/drawingml/2006/picture">
+                  <pic:nvPicPr>
+                    <pic:cNvPr id="0" name="Charging Circuit Flowchart.png"/>
+                    <pic:cNvPicPr/>
+                  </pic:nvPicPr>
+                  <pic:blipFill>
+                    <a:blip r:embed="rId29">
+                      <a:extLst>
+                        <a:ext uri="{28A0092B-C50C-407E-A947-70E740481C1C}">
+                          <a14:useLocalDpi xmlns:a14="http://schemas.microsoft.com/office/drawing/2010/main" val="0"/>
+                        </a:ext>
+                      </a:extLst>
+                    </a:blip>
+                    <a:stretch>
+                      <a:fillRect/>
+                    </a:stretch>
+                  </pic:blipFill>
+                  <pic:spPr>
+                    <a:xfrm>
+                      <a:off x="0" y="0"/>
+                      <a:ext cx="5943600" cy="6915150"/>
+                    </a:xfrm>
+                    <a:prstGeom prst="rect">
+                      <a:avLst/>
+                    </a:prstGeom>
+                  </pic:spPr>
+                </pic:pic>
+              </a:graphicData>
+            </a:graphic>
+          </wp:inline>
+        </w:drawing>
+      </w:r>
+    </w:p>
+    <w:p>
+      <w:pPr>
+        <w:pStyle w:val="Caption"/>
+        <w:jc w:val="center"/>
+        <w:rPr>
+          <w:rFonts w:ascii="Times New Roman" w:hAnsi="Times New Roman" w:cs="Times New Roman"/>
+          <w:sz w:val="22"/>
+          <w:szCs w:val="24"/>
+        </w:rPr>
+      </w:pPr>
+      <w:bookmarkStart w:id="26" w:name="_Ref323546077"/>
+      <w:r>
+        <w:rPr>
+          <w:rFonts w:ascii="Times New Roman" w:hAnsi="Times New Roman" w:cs="Times New Roman"/>
+          <w:sz w:val="22"/>
+          <w:szCs w:val="24"/>
+        </w:rPr>
+        <w:t xml:space="preserve">Figure </w:t>
+      </w:r>
+      <w:r>
+        <w:rPr>
+          <w:rFonts w:ascii="Times New Roman" w:hAnsi="Times New Roman" w:cs="Times New Roman"/>
+          <w:sz w:val="22"/>
+          <w:szCs w:val="24"/>
+        </w:rPr>
+        <w:fldChar w:fldCharType="begin"/>
+      </w:r>
+      <w:r>
+        <w:rPr>
+          <w:rFonts w:ascii="Times New Roman" w:hAnsi="Times New Roman" w:cs="Times New Roman"/>
+          <w:sz w:val="22"/>
+          <w:szCs w:val="24"/>
+        </w:rPr>
+        <w:instrText xml:space="preserve"> SEQ Figure \* ARABIC </w:instrText>
+      </w:r>
+      <w:r>
+        <w:rPr>
+          <w:rFonts w:ascii="Times New Roman" w:hAnsi="Times New Roman" w:cs="Times New Roman"/>
+          <w:sz w:val="22"/>
+          <w:szCs w:val="24"/>
+        </w:rPr>
+        <w:fldChar w:fldCharType="separate"/>
+      </w:r>
+      <w:r>
+        <w:rPr>
+          <w:rFonts w:ascii="Times New Roman" w:hAnsi="Times New Roman" w:cs="Times New Roman"/>
+          <w:noProof/>
+          <w:sz w:val="22"/>
+          <w:szCs w:val="24"/>
+        </w:rPr>
+        <w:t>20</w:t>
+      </w:r>
+      <w:r>
+        <w:rPr>
+          <w:rFonts w:ascii="Times New Roman" w:hAnsi="Times New Roman" w:cs="Times New Roman"/>
+          <w:sz w:val="22"/>
+          <w:szCs w:val="24"/>
+        </w:rPr>
+        <w:fldChar w:fldCharType="end"/>
+      </w:r>
+      <w:bookmarkEnd w:id="26"/>
+      <w:r>
+        <w:rPr>
+          <w:rFonts w:ascii="Times New Roman" w:hAnsi="Times New Roman" w:cs="Times New Roman"/>
+          <w:sz w:val="22"/>
+          <w:szCs w:val="24"/>
+        </w:rPr>
+        <w:t>: Recharging Circuit Flowchart</w:t>
+      </w:r>
+    </w:p>
+    <w:p>
+      <w:pPr>
         <w:ind w:left="360"/>
       </w:pPr>
+    </w:p>
+    <w:p>
+      <w:pPr>
+        <w:ind w:left="360"/>
+      </w:pPr>
+      <w:bookmarkStart w:id="27" w:name="_GoBack"/>
+      <w:bookmarkEnd w:id="27"/>
     </w:p>
     <w:p>
       <w:pPr>
@@ -6883,14 +8339,14 @@
           <w:numId w:val="15"/>
         </w:numPr>
       </w:pPr>
-      <w:bookmarkStart w:id="22" w:name="_Ref323630568"/>
+      <w:bookmarkStart w:id="28" w:name="_Ref323630568"/>
       <w:r>
         <w:t>I</w:t>
       </w:r>
       <w:r>
         <w:t>nstitutional Review Board (IRB):</w:t>
       </w:r>
-      <w:bookmarkEnd w:id="22"/>
+      <w:bookmarkEnd w:id="28"/>
     </w:p>
     <w:p>
       <w:pPr>
@@ -6978,7 +8434,6 @@
       </w:tblGrid>
       <w:tr>
         <w:trPr>
-          <w:divId w:val="698624825"/>
           <w:tblCellSpacing w:w="15" w:type="dxa"/>
         </w:trPr>
         <w:tc>
@@ -7041,7 +8496,6 @@
       </w:tr>
       <w:tr>
         <w:trPr>
-          <w:divId w:val="698624825"/>
           <w:tblCellSpacing w:w="15" w:type="dxa"/>
         </w:trPr>
         <w:tc>
@@ -7103,7 +8557,6 @@
       </w:tr>
       <w:tr>
         <w:trPr>
-          <w:divId w:val="698624825"/>
           <w:tblCellSpacing w:w="15" w:type="dxa"/>
         </w:trPr>
         <w:tc>
@@ -7151,7 +8604,6 @@
       </w:tr>
       <w:tr>
         <w:trPr>
-          <w:divId w:val="698624825"/>
           <w:tblCellSpacing w:w="15" w:type="dxa"/>
         </w:trPr>
         <w:tc>
@@ -7200,7 +8652,6 @@
     </w:tbl>
     <w:p>
       <w:pPr>
-        <w:divId w:val="698624825"/>
         <w:rPr>
           <w:rFonts w:eastAsia="Times New Roman"/>
           <w:noProof/>
@@ -12224,7 +13675,7 @@
 </file>
 
 <file path=customXml/itemProps1.xml><?xml version="1.0" encoding="utf-8"?>
-<ds:datastoreItem xmlns:ds="http://schemas.openxmlformats.org/officeDocument/2006/customXml" ds:itemID="{0A0565E7-26E2-4663-BE78-E73ECB3686DF}">
+<ds:datastoreItem xmlns:ds="http://schemas.openxmlformats.org/officeDocument/2006/customXml" ds:itemID="{2BED0898-C6AC-410D-B242-23A6C1C25899}">
   <ds:schemaRefs>
     <ds:schemaRef ds:uri="http://schemas.openxmlformats.org/officeDocument/2006/bibliography"/>
   </ds:schemaRefs>

</xml_diff>

<commit_message>
Appendix for technical reference manual. Put your code
</commit_message>
<xml_diff>
--- a/documentation/TechnicalManual/Technical Reference Manual.docx
+++ b/documentation/TechnicalManual/Technical Reference Manual.docx
@@ -2,6 +2,15 @@
 <file path=word/document.xml><?xml version="1.0" encoding="utf-8"?>
 <w:document xmlns:wpc="http://schemas.microsoft.com/office/word/2010/wordprocessingCanvas" xmlns:mc="http://schemas.openxmlformats.org/markup-compatibility/2006" xmlns:o="urn:schemas-microsoft-com:office:office" xmlns:r="http://schemas.openxmlformats.org/officeDocument/2006/relationships" xmlns:m="http://schemas.openxmlformats.org/officeDocument/2006/math" xmlns:v="urn:schemas-microsoft-com:vml" xmlns:wp14="http://schemas.microsoft.com/office/word/2010/wordprocessingDrawing" xmlns:wp="http://schemas.openxmlformats.org/drawingml/2006/wordprocessingDrawing" xmlns:w10="urn:schemas-microsoft-com:office:word" xmlns:w="http://schemas.openxmlformats.org/wordprocessingml/2006/main" xmlns:w14="http://schemas.microsoft.com/office/word/2010/wordml" xmlns:wpg="http://schemas.microsoft.com/office/word/2010/wordprocessingGroup" xmlns:wpi="http://schemas.microsoft.com/office/word/2010/wordprocessingInk" xmlns:wne="http://schemas.microsoft.com/office/word/2006/wordml" xmlns:wps="http://schemas.microsoft.com/office/word/2010/wordprocessingShape" mc:Ignorable="w14 wp14">
   <w:body>
+    <w:p/>
+    <w:p>
+      <w:pPr>
+        <w:pStyle w:val="Heading1"/>
+      </w:pPr>
+      <w:r>
+        <w:t>Software:</w:t>
+      </w:r>
+    </w:p>
     <w:p>
       <w:pPr>
         <w:pStyle w:val="Heading1"/>
@@ -293,7 +302,11 @@
     <w:p/>
     <w:p>
       <w:r>
-        <w:t>To determine the direction of user’s gaze, we aim to track the pupil of the user. To implement gaze tracking, we take advantage of a few characteristics of human eyes and more specifically of the pupil. Since the pupil is the darkest region of the human eye, we base our algorithm in analyzing dark regions in each frame. Secondly, we expect the pupil to be circular and thus look for circular region. Finally, we expect the pupil to have moved in continuous fashion, e.g the position of the pupil does not change signi</w:t>
+        <w:t xml:space="preserve">To determine the direction of user’s gaze, we aim to track the pupil of the user. To implement gaze tracking, we take advantage of a few characteristics of human eyes and more specifically of the pupil. Since the pupil is the darkest region of the human eye, we base our algorithm in analyzing dark regions in each frame. Secondly, we expect the pupil to be circular and thus look for circular region. Finally, we </w:t>
+      </w:r>
+      <w:r>
+        <w:lastRenderedPageBreak/>
+        <w:t>expect the pupil to have moved in continuous fashion, e.g the position of the pupil does not change signi</w:t>
       </w:r>
       <w:r>
         <w:t>ficantly in small amount of time.</w:t>
@@ -302,7 +315,6 @@
     <w:p/>
     <w:p>
       <w:r>
-        <w:lastRenderedPageBreak/>
         <w:t xml:space="preserve">To obtain images of the user’s eyes, we use </w:t>
       </w:r>
       <w:r>
@@ -556,7 +568,7 @@
           <v:shape id="_x0000_i1025" type="#_x0000_t75" style="width:467.25pt;height:240pt" o:ole="">
             <v:imagedata r:id="rId10" o:title=""/>
           </v:shape>
-          <o:OLEObject Type="Embed" ProgID="Visio.Drawing.11" ShapeID="_x0000_i1025" DrawAspect="Content" ObjectID="_1397379405" r:id="rId11"/>
+          <o:OLEObject Type="Embed" ProgID="Visio.Drawing.11" ShapeID="_x0000_i1025" DrawAspect="Content" ObjectID="_1397394092" r:id="rId11"/>
         </w:object>
       </w:r>
     </w:p>
@@ -586,10 +598,7 @@
         <w:fldChar w:fldCharType="begin"/>
       </w:r>
       <w:r>
-        <w:instrText xml:space="preserve"> SEQ Figu</w:instrText>
-      </w:r>
-      <w:r>
-        <w:instrText xml:space="preserve">re \* ARABIC </w:instrText>
+        <w:instrText xml:space="preserve"> SEQ Figure \* ARABIC </w:instrText>
       </w:r>
       <w:r>
         <w:fldChar w:fldCharType="separate"/>
@@ -4926,6 +4935,14 @@
     </w:p>
     <w:p>
       <w:pPr>
+        <w:pStyle w:val="Heading1"/>
+      </w:pPr>
+      <w:r>
+        <w:t>Hardware:</w:t>
+      </w:r>
+    </w:p>
+    <w:p>
+      <w:pPr>
         <w:ind w:left="360"/>
       </w:pPr>
     </w:p>
@@ -5080,89 +5097,67 @@
     <w:p>
       <w:pPr>
         <w:rPr>
-          <w:rFonts w:ascii="Times New Roman" w:hAnsi="Times New Roman" w:cs="Times New Roman"/>
-          <w:sz w:val="24"/>
-          <w:szCs w:val="24"/>
-        </w:rPr>
-      </w:pPr>
-      <w:r>
-        <w:rPr>
-          <w:rFonts w:ascii="Times New Roman" w:hAnsi="Times New Roman" w:cs="Times New Roman"/>
-          <w:sz w:val="24"/>
-          <w:szCs w:val="24"/>
+          <w:rFonts w:cstheme="minorHAnsi"/>
+        </w:rPr>
+      </w:pPr>
+      <w:r>
+        <w:rPr>
+          <w:rFonts w:cstheme="minorHAnsi"/>
         </w:rPr>
         <w:t xml:space="preserve">In order to program the MSP430, we needed a way to load code. The MSP430F5438A requires a 4-wire JTAG programming protocol. Using the Texas Instruments SLAU278H JTAG configuration, a schematic of this interface was developed as shown in </w:t>
       </w:r>
       <w:r>
         <w:rPr>
-          <w:rFonts w:ascii="Times New Roman" w:hAnsi="Times New Roman" w:cs="Times New Roman"/>
-          <w:sz w:val="24"/>
-          <w:szCs w:val="24"/>
+          <w:rFonts w:cstheme="minorHAnsi"/>
         </w:rPr>
         <w:fldChar w:fldCharType="begin"/>
       </w:r>
       <w:r>
         <w:rPr>
-          <w:rFonts w:ascii="Times New Roman" w:hAnsi="Times New Roman" w:cs="Times New Roman"/>
-          <w:sz w:val="24"/>
-          <w:szCs w:val="24"/>
+          <w:rFonts w:cstheme="minorHAnsi"/>
         </w:rPr>
         <w:instrText xml:space="preserve"> REF _Ref323467898 \h  \* MERGEFORMAT </w:instrText>
       </w:r>
       <w:r>
         <w:rPr>
-          <w:rFonts w:ascii="Times New Roman" w:hAnsi="Times New Roman" w:cs="Times New Roman"/>
-          <w:sz w:val="24"/>
-          <w:szCs w:val="24"/>
-        </w:rPr>
-      </w:r>
-      <w:r>
-        <w:rPr>
-          <w:rFonts w:ascii="Times New Roman" w:hAnsi="Times New Roman" w:cs="Times New Roman"/>
-          <w:sz w:val="24"/>
-          <w:szCs w:val="24"/>
+          <w:rFonts w:cstheme="minorHAnsi"/>
+        </w:rPr>
+      </w:r>
+      <w:r>
+        <w:rPr>
+          <w:rFonts w:cstheme="minorHAnsi"/>
         </w:rPr>
         <w:fldChar w:fldCharType="separate"/>
       </w:r>
       <w:r>
         <w:rPr>
-          <w:rFonts w:ascii="Times New Roman" w:hAnsi="Times New Roman" w:cs="Times New Roman"/>
-          <w:sz w:val="24"/>
-          <w:szCs w:val="24"/>
+          <w:rFonts w:cstheme="minorHAnsi"/>
         </w:rPr>
         <w:t xml:space="preserve">Figure </w:t>
       </w:r>
       <w:r>
         <w:rPr>
-          <w:rFonts w:ascii="Times New Roman" w:hAnsi="Times New Roman" w:cs="Times New Roman"/>
+          <w:rFonts w:cstheme="minorHAnsi"/>
           <w:noProof/>
-          <w:sz w:val="24"/>
-          <w:szCs w:val="24"/>
         </w:rPr>
         <w:t>10</w:t>
       </w:r>
       <w:r>
         <w:rPr>
-          <w:rFonts w:ascii="Times New Roman" w:hAnsi="Times New Roman" w:cs="Times New Roman"/>
-          <w:sz w:val="24"/>
-          <w:szCs w:val="24"/>
+          <w:rFonts w:cstheme="minorHAnsi"/>
         </w:rPr>
         <w:fldChar w:fldCharType="end"/>
       </w:r>
       <w:r>
         <w:rPr>
-          <w:rFonts w:ascii="Times New Roman" w:hAnsi="Times New Roman" w:cs="Times New Roman"/>
-          <w:sz w:val="24"/>
-          <w:szCs w:val="24"/>
+          <w:rFonts w:cstheme="minorHAnsi"/>
         </w:rPr>
         <w:t xml:space="preserve"> </w:t>
       </w:r>
       <w:sdt>
         <w:sdtPr>
           <w:rPr>
-            <w:rFonts w:ascii="Times New Roman" w:hAnsi="Times New Roman" w:cs="Times New Roman"/>
-            <w:sz w:val="24"/>
-            <w:szCs w:val="24"/>
+            <w:rFonts w:cstheme="minorHAnsi"/>
           </w:rPr>
           <w:id w:val="361868809"/>
           <w:citation/>
@@ -5171,42 +5166,32 @@
         <w:sdtContent>
           <w:r>
             <w:rPr>
-              <w:rFonts w:ascii="Times New Roman" w:hAnsi="Times New Roman" w:cs="Times New Roman"/>
-              <w:sz w:val="24"/>
-              <w:szCs w:val="24"/>
+              <w:rFonts w:cstheme="minorHAnsi"/>
             </w:rPr>
             <w:fldChar w:fldCharType="begin"/>
           </w:r>
           <w:r>
             <w:rPr>
-              <w:rFonts w:ascii="Times New Roman" w:hAnsi="Times New Roman" w:cs="Times New Roman"/>
-              <w:sz w:val="24"/>
-              <w:szCs w:val="24"/>
+              <w:rFonts w:cstheme="minorHAnsi"/>
             </w:rPr>
             <w:instrText xml:space="preserve"> CITATION Tex11 \l 1033 </w:instrText>
           </w:r>
           <w:r>
             <w:rPr>
-              <w:rFonts w:ascii="Times New Roman" w:hAnsi="Times New Roman" w:cs="Times New Roman"/>
-              <w:sz w:val="24"/>
-              <w:szCs w:val="24"/>
+              <w:rFonts w:cstheme="minorHAnsi"/>
             </w:rPr>
             <w:fldChar w:fldCharType="separate"/>
           </w:r>
           <w:r>
             <w:rPr>
-              <w:rFonts w:ascii="Times New Roman" w:hAnsi="Times New Roman" w:cs="Times New Roman"/>
+              <w:rFonts w:cstheme="minorHAnsi"/>
               <w:noProof/>
-              <w:sz w:val="24"/>
-              <w:szCs w:val="24"/>
             </w:rPr>
             <w:t>[3]</w:t>
           </w:r>
           <w:r>
             <w:rPr>
-              <w:rFonts w:ascii="Times New Roman" w:hAnsi="Times New Roman" w:cs="Times New Roman"/>
-              <w:sz w:val="24"/>
-              <w:szCs w:val="24"/>
+              <w:rFonts w:cstheme="minorHAnsi"/>
             </w:rPr>
             <w:fldChar w:fldCharType="end"/>
           </w:r>
@@ -5214,82 +5199,62 @@
       </w:sdt>
       <w:r>
         <w:rPr>
-          <w:rFonts w:ascii="Times New Roman" w:hAnsi="Times New Roman" w:cs="Times New Roman"/>
-          <w:sz w:val="24"/>
-          <w:szCs w:val="24"/>
-        </w:rPr>
-        <w:t xml:space="preserve">.s The MSP-FET430UIF was used as the JTAG programmer for the MSP430F5438A through Code Composer Studio version 5. Note that the MSP-FET430UIF cannot be used to program the </w:t>
-      </w:r>
-      <w:r>
-        <w:rPr>
-          <w:rFonts w:ascii="Times New Roman" w:hAnsi="Times New Roman" w:cs="Times New Roman"/>
-          <w:sz w:val="24"/>
-          <w:szCs w:val="24"/>
+          <w:rFonts w:cstheme="minorHAnsi"/>
+        </w:rPr>
+        <w:t xml:space="preserve">.s The MSP-FET430UIF was used as the JTAG </w:t>
+      </w:r>
+      <w:r>
+        <w:rPr>
+          <w:rFonts w:cstheme="minorHAnsi"/>
         </w:rPr>
         <w:lastRenderedPageBreak/>
-        <w:t xml:space="preserve">MSP430F5438A in Code Composer Studio version 4 due to an incompatible firmware update for the programmer. This information is currently not well documented in the literature provided by Texas Instruments; however, information on this issue may be found on the TI E2E Community Support Forums. As shown in </w:t>
-      </w:r>
-      <w:r>
-        <w:rPr>
-          <w:rFonts w:ascii="Times New Roman" w:hAnsi="Times New Roman" w:cs="Times New Roman"/>
-          <w:sz w:val="24"/>
-          <w:szCs w:val="24"/>
+        <w:t xml:space="preserve">programmer for the MSP430F5438A through Code Composer Studio version 5. Note that the MSP-FET430UIF cannot be used to program the MSP430F5438A in Code Composer Studio version 4 due to an incompatible firmware update for the programmer. This information is currently not well documented in the literature provided by Texas Instruments; however, information on this issue may be found on the TI E2E Community Support Forums. As shown in </w:t>
+      </w:r>
+      <w:r>
+        <w:rPr>
+          <w:rFonts w:cstheme="minorHAnsi"/>
         </w:rPr>
         <w:fldChar w:fldCharType="begin"/>
       </w:r>
       <w:r>
         <w:rPr>
-          <w:rFonts w:ascii="Times New Roman" w:hAnsi="Times New Roman" w:cs="Times New Roman"/>
-          <w:sz w:val="24"/>
-          <w:szCs w:val="24"/>
+          <w:rFonts w:cstheme="minorHAnsi"/>
         </w:rPr>
         <w:instrText xml:space="preserve"> REF _Ref323467898 \h  \* MERGEFORMAT </w:instrText>
       </w:r>
       <w:r>
         <w:rPr>
-          <w:rFonts w:ascii="Times New Roman" w:hAnsi="Times New Roman" w:cs="Times New Roman"/>
-          <w:sz w:val="24"/>
-          <w:szCs w:val="24"/>
-        </w:rPr>
-      </w:r>
-      <w:r>
-        <w:rPr>
-          <w:rFonts w:ascii="Times New Roman" w:hAnsi="Times New Roman" w:cs="Times New Roman"/>
-          <w:sz w:val="24"/>
-          <w:szCs w:val="24"/>
+          <w:rFonts w:cstheme="minorHAnsi"/>
+        </w:rPr>
+      </w:r>
+      <w:r>
+        <w:rPr>
+          <w:rFonts w:cstheme="minorHAnsi"/>
         </w:rPr>
         <w:fldChar w:fldCharType="separate"/>
       </w:r>
       <w:r>
         <w:rPr>
-          <w:rFonts w:ascii="Times New Roman" w:hAnsi="Times New Roman" w:cs="Times New Roman"/>
-          <w:sz w:val="24"/>
-          <w:szCs w:val="24"/>
+          <w:rFonts w:cstheme="minorHAnsi"/>
         </w:rPr>
         <w:t xml:space="preserve">Figure </w:t>
       </w:r>
       <w:r>
         <w:rPr>
-          <w:rFonts w:ascii="Times New Roman" w:hAnsi="Times New Roman" w:cs="Times New Roman"/>
+          <w:rFonts w:cstheme="minorHAnsi"/>
           <w:noProof/>
-          <w:sz w:val="24"/>
-          <w:szCs w:val="24"/>
         </w:rPr>
         <w:t>10</w:t>
       </w:r>
       <w:r>
         <w:rPr>
-          <w:rFonts w:ascii="Times New Roman" w:hAnsi="Times New Roman" w:cs="Times New Roman"/>
-          <w:sz w:val="24"/>
-          <w:szCs w:val="24"/>
+          <w:rFonts w:cstheme="minorHAnsi"/>
         </w:rPr>
         <w:fldChar w:fldCharType="end"/>
       </w:r>
       <w:r>
         <w:rPr>
-          <w:rFonts w:ascii="Times New Roman" w:hAnsi="Times New Roman" w:cs="Times New Roman"/>
-          <w:sz w:val="24"/>
-          <w:szCs w:val="24"/>
+          <w:rFonts w:cstheme="minorHAnsi"/>
         </w:rPr>
         <w:t>, the four pins, TDO, TDI, TMS, and TCK are used to program the MSP430F5438A. Additionally, the two pins, VCC TOOL and VCC TARGET are used to either power the programmer via USB power supplied by the host computer or powering from the target MSP430F5438A board. Depending on the user’s requirements, the user may choose to power the programmer off of the board or via USB through a jumper connection on the P7 header.</w:t>
       </w:r>
@@ -5297,52 +5262,40 @@
     <w:p>
       <w:pPr>
         <w:rPr>
-          <w:rFonts w:ascii="Times New Roman" w:hAnsi="Times New Roman" w:cs="Times New Roman"/>
-          <w:sz w:val="24"/>
-          <w:szCs w:val="24"/>
-        </w:rPr>
-      </w:pPr>
-      <w:r>
-        <w:rPr>
-          <w:rFonts w:ascii="Times New Roman" w:hAnsi="Times New Roman" w:cs="Times New Roman"/>
-          <w:sz w:val="24"/>
-          <w:szCs w:val="24"/>
+          <w:rFonts w:cstheme="minorHAnsi"/>
+        </w:rPr>
+      </w:pPr>
+      <w:r>
+        <w:rPr>
+          <w:rFonts w:cstheme="minorHAnsi"/>
         </w:rPr>
         <w:t xml:space="preserve">The programmer also has a connection to the /RST pin of the processor for resetting the processor after programming. The reset switch provides a quick way to re-run code on the MSP430F5438A in the event that the processor gets hung-up, or to simply reset the processor. In order to reset the processor, /RST is brought to ground. When the processor is not in reset, and in order to maintain normal operation, /RST is pulled up to VCC. The reset circuit consisting of R1, C14, and the momentary push button is called a button </w:t>
       </w:r>
       <w:proofErr w:type="spellStart"/>
       <w:r>
         <w:rPr>
-          <w:rFonts w:ascii="Times New Roman" w:hAnsi="Times New Roman" w:cs="Times New Roman"/>
-          <w:sz w:val="24"/>
-          <w:szCs w:val="24"/>
+          <w:rFonts w:cstheme="minorHAnsi"/>
         </w:rPr>
         <w:t>debounce</w:t>
       </w:r>
       <w:proofErr w:type="spellEnd"/>
       <w:r>
         <w:rPr>
-          <w:rFonts w:ascii="Times New Roman" w:hAnsi="Times New Roman" w:cs="Times New Roman"/>
-          <w:sz w:val="24"/>
-          <w:szCs w:val="24"/>
+          <w:rFonts w:cstheme="minorHAnsi"/>
         </w:rPr>
         <w:t xml:space="preserve"> circuit. This circuit prevents spikes of high and low voltages corresponding to high and low input to the reset pin of the processor. This </w:t>
       </w:r>
       <w:proofErr w:type="spellStart"/>
       <w:r>
         <w:rPr>
-          <w:rFonts w:ascii="Times New Roman" w:hAnsi="Times New Roman" w:cs="Times New Roman"/>
-          <w:sz w:val="24"/>
-          <w:szCs w:val="24"/>
+          <w:rFonts w:cstheme="minorHAnsi"/>
         </w:rPr>
         <w:t>debounce</w:t>
       </w:r>
       <w:proofErr w:type="spellEnd"/>
       <w:r>
         <w:rPr>
-          <w:rFonts w:ascii="Times New Roman" w:hAnsi="Times New Roman" w:cs="Times New Roman"/>
-          <w:sz w:val="24"/>
-          <w:szCs w:val="24"/>
+          <w:rFonts w:cstheme="minorHAnsi"/>
         </w:rPr>
         <w:t xml:space="preserve"> circuit relies principally on the capacitor which serves to resist sudden voltage changes on the line.</w:t>
       </w:r>
@@ -5350,18 +5303,14 @@
     <w:p>
       <w:pPr>
         <w:rPr>
-          <w:rFonts w:ascii="Times New Roman" w:hAnsi="Times New Roman" w:cs="Times New Roman"/>
+          <w:rFonts w:cstheme="minorHAnsi"/>
           <w:b/>
-          <w:sz w:val="24"/>
-          <w:szCs w:val="24"/>
-        </w:rPr>
-      </w:pPr>
-      <w:r>
-        <w:rPr>
-          <w:rFonts w:ascii="Times New Roman" w:hAnsi="Times New Roman" w:cs="Times New Roman"/>
+        </w:rPr>
+      </w:pPr>
+      <w:r>
+        <w:rPr>
+          <w:rFonts w:cstheme="minorHAnsi"/>
           <w:b/>
-          <w:sz w:val="24"/>
-          <w:szCs w:val="24"/>
         </w:rPr>
         <w:t>RS232 Interface</w:t>
       </w:r>
@@ -5491,153 +5440,115 @@
     <w:p>
       <w:pPr>
         <w:rPr>
-          <w:rFonts w:ascii="Times New Roman" w:hAnsi="Times New Roman" w:cs="Times New Roman"/>
-          <w:sz w:val="24"/>
-          <w:szCs w:val="24"/>
-        </w:rPr>
-      </w:pPr>
-      <w:r>
-        <w:rPr>
-          <w:rFonts w:ascii="Times New Roman" w:hAnsi="Times New Roman" w:cs="Times New Roman"/>
-          <w:sz w:val="24"/>
-          <w:szCs w:val="24"/>
+          <w:rFonts w:cstheme="minorHAnsi"/>
+        </w:rPr>
+      </w:pPr>
+      <w:r>
+        <w:rPr>
+          <w:rFonts w:cstheme="minorHAnsi"/>
         </w:rPr>
         <w:t xml:space="preserve">As a back-up in case there was an issue with the USB interface with the MSP430F5438A we employed an RS232 interface as shown in </w:t>
       </w:r>
       <w:r>
         <w:rPr>
-          <w:rFonts w:ascii="Times New Roman" w:hAnsi="Times New Roman" w:cs="Times New Roman"/>
-          <w:sz w:val="24"/>
-          <w:szCs w:val="24"/>
+          <w:rFonts w:cstheme="minorHAnsi"/>
         </w:rPr>
         <w:fldChar w:fldCharType="begin"/>
       </w:r>
       <w:r>
         <w:rPr>
-          <w:rFonts w:ascii="Times New Roman" w:hAnsi="Times New Roman" w:cs="Times New Roman"/>
-          <w:sz w:val="24"/>
-          <w:szCs w:val="24"/>
+          <w:rFonts w:cstheme="minorHAnsi"/>
         </w:rPr>
         <w:instrText xml:space="preserve"> REF _Ref323472431 \h  \* MERGEFORMAT </w:instrText>
       </w:r>
       <w:r>
         <w:rPr>
-          <w:rFonts w:ascii="Times New Roman" w:hAnsi="Times New Roman" w:cs="Times New Roman"/>
-          <w:sz w:val="24"/>
-          <w:szCs w:val="24"/>
-        </w:rPr>
-      </w:r>
-      <w:r>
-        <w:rPr>
-          <w:rFonts w:ascii="Times New Roman" w:hAnsi="Times New Roman" w:cs="Times New Roman"/>
-          <w:sz w:val="24"/>
-          <w:szCs w:val="24"/>
+          <w:rFonts w:cstheme="minorHAnsi"/>
+        </w:rPr>
+      </w:r>
+      <w:r>
+        <w:rPr>
+          <w:rFonts w:cstheme="minorHAnsi"/>
         </w:rPr>
         <w:fldChar w:fldCharType="separate"/>
       </w:r>
       <w:r>
         <w:rPr>
-          <w:rFonts w:ascii="Times New Roman" w:hAnsi="Times New Roman" w:cs="Times New Roman"/>
-          <w:sz w:val="24"/>
-          <w:szCs w:val="24"/>
+          <w:rFonts w:cstheme="minorHAnsi"/>
         </w:rPr>
         <w:t xml:space="preserve">Figure </w:t>
       </w:r>
       <w:r>
         <w:rPr>
-          <w:rFonts w:ascii="Times New Roman" w:hAnsi="Times New Roman" w:cs="Times New Roman"/>
+          <w:rFonts w:cstheme="minorHAnsi"/>
           <w:noProof/>
-          <w:sz w:val="24"/>
-          <w:szCs w:val="24"/>
         </w:rPr>
         <w:t>11</w:t>
       </w:r>
       <w:r>
         <w:rPr>
-          <w:rFonts w:ascii="Times New Roman" w:hAnsi="Times New Roman" w:cs="Times New Roman"/>
-          <w:sz w:val="24"/>
-          <w:szCs w:val="24"/>
+          <w:rFonts w:cstheme="minorHAnsi"/>
         </w:rPr>
         <w:fldChar w:fldCharType="end"/>
       </w:r>
       <w:r>
         <w:rPr>
-          <w:rFonts w:ascii="Times New Roman" w:hAnsi="Times New Roman" w:cs="Times New Roman"/>
-          <w:sz w:val="24"/>
-          <w:szCs w:val="24"/>
-        </w:rPr>
-        <w:t xml:space="preserve">. This would provide an additional interface between the MSP430F5438A and the host computer for XBee RX and TX data. As you can see in the schematic, the MAX232 is powered externally by 5V but it requires 10V to operate which is supplied internally through dual charge-pump DC-DC voltage converters. The first charge pump on the MAX232 takes in 5V doubling the voltage to approximately 10V. While the second </w:t>
-      </w:r>
-      <w:r>
-        <w:rPr>
-          <w:rFonts w:ascii="Times New Roman" w:hAnsi="Times New Roman" w:cs="Times New Roman"/>
-          <w:sz w:val="24"/>
-          <w:szCs w:val="24"/>
+          <w:rFonts w:cstheme="minorHAnsi"/>
+        </w:rPr>
+        <w:t xml:space="preserve">. This would provide an additional interface between the MSP430F5438A and the host computer for XBee RX and TX data. As you can see in the schematic, the MAX232 is powered externally by 5V but it requires 10V to operate which is supplied internally through dual charge-pump DC-DC voltage converters. The first charge pump on the MAX232 takes in 5V doubling the voltage to approximately 10V. While the second charge pump takes the +10V, inverts the input, outputting -10V. The charge pump, capacitor values, and pin configuration for typical operation can be </w:t>
+      </w:r>
+      <w:r>
+        <w:rPr>
+          <w:rFonts w:cstheme="minorHAnsi"/>
         </w:rPr>
         <w:lastRenderedPageBreak/>
-        <w:t xml:space="preserve">charge pump takes the +10V, inverts the input, outputting -10V. The charge pump, capacitor values, and pin configuration for typical operation can be found in the datasheet in the appendix for the MAX232. Furthermore, for interfacing a host computer over serial, a DB9 serial connector is necessary as shown in </w:t>
-      </w:r>
-      <w:r>
-        <w:rPr>
-          <w:rFonts w:ascii="Times New Roman" w:hAnsi="Times New Roman" w:cs="Times New Roman"/>
-          <w:sz w:val="24"/>
-          <w:szCs w:val="24"/>
+        <w:t xml:space="preserve">found in the datasheet in the appendix for the MAX232. Furthermore, for interfacing a host computer over serial, a DB9 serial connector is necessary as shown in </w:t>
+      </w:r>
+      <w:r>
+        <w:rPr>
+          <w:rFonts w:cstheme="minorHAnsi"/>
         </w:rPr>
         <w:fldChar w:fldCharType="begin"/>
       </w:r>
       <w:r>
         <w:rPr>
-          <w:rFonts w:ascii="Times New Roman" w:hAnsi="Times New Roman" w:cs="Times New Roman"/>
-          <w:sz w:val="24"/>
-          <w:szCs w:val="24"/>
+          <w:rFonts w:cstheme="minorHAnsi"/>
         </w:rPr>
         <w:instrText xml:space="preserve"> REF _Ref323472431 \h  \* MERGEFORMAT </w:instrText>
       </w:r>
       <w:r>
         <w:rPr>
-          <w:rFonts w:ascii="Times New Roman" w:hAnsi="Times New Roman" w:cs="Times New Roman"/>
-          <w:sz w:val="24"/>
-          <w:szCs w:val="24"/>
-        </w:rPr>
-      </w:r>
-      <w:r>
-        <w:rPr>
-          <w:rFonts w:ascii="Times New Roman" w:hAnsi="Times New Roman" w:cs="Times New Roman"/>
-          <w:sz w:val="24"/>
-          <w:szCs w:val="24"/>
+          <w:rFonts w:cstheme="minorHAnsi"/>
+        </w:rPr>
+      </w:r>
+      <w:r>
+        <w:rPr>
+          <w:rFonts w:cstheme="minorHAnsi"/>
         </w:rPr>
         <w:fldChar w:fldCharType="separate"/>
       </w:r>
       <w:r>
         <w:rPr>
-          <w:rFonts w:ascii="Times New Roman" w:hAnsi="Times New Roman" w:cs="Times New Roman"/>
-          <w:sz w:val="24"/>
-          <w:szCs w:val="24"/>
+          <w:rFonts w:cstheme="minorHAnsi"/>
         </w:rPr>
         <w:t xml:space="preserve">Figure </w:t>
       </w:r>
       <w:r>
         <w:rPr>
-          <w:rFonts w:ascii="Times New Roman" w:hAnsi="Times New Roman" w:cs="Times New Roman"/>
+          <w:rFonts w:cstheme="minorHAnsi"/>
           <w:noProof/>
-          <w:sz w:val="24"/>
-          <w:szCs w:val="24"/>
         </w:rPr>
         <w:t>11</w:t>
       </w:r>
       <w:r>
         <w:rPr>
-          <w:rFonts w:ascii="Times New Roman" w:hAnsi="Times New Roman" w:cs="Times New Roman"/>
-          <w:sz w:val="24"/>
-          <w:szCs w:val="24"/>
+          <w:rFonts w:cstheme="minorHAnsi"/>
         </w:rPr>
         <w:fldChar w:fldCharType="end"/>
       </w:r>
       <w:r>
         <w:rPr>
-          <w:rFonts w:ascii="Times New Roman" w:hAnsi="Times New Roman" w:cs="Times New Roman"/>
-          <w:sz w:val="24"/>
-          <w:szCs w:val="24"/>
+          <w:rFonts w:cstheme="minorHAnsi"/>
         </w:rPr>
         <w:t xml:space="preserve">. </w:t>
       </w:r>
@@ -5645,107 +5556,41 @@
     <w:p>
       <w:pPr>
         <w:rPr>
-          <w:rFonts w:ascii="Times New Roman" w:hAnsi="Times New Roman" w:cs="Times New Roman"/>
-          <w:sz w:val="24"/>
-          <w:szCs w:val="24"/>
-        </w:rPr>
-      </w:pPr>
-    </w:p>
-    <w:p>
-      <w:pPr>
-        <w:rPr>
-          <w:rFonts w:ascii="Times New Roman" w:hAnsi="Times New Roman" w:cs="Times New Roman"/>
-          <w:sz w:val="24"/>
-          <w:szCs w:val="24"/>
-        </w:rPr>
-      </w:pPr>
-    </w:p>
-    <w:p>
-      <w:pPr>
-        <w:rPr>
-          <w:rFonts w:ascii="Times New Roman" w:hAnsi="Times New Roman" w:cs="Times New Roman"/>
-          <w:sz w:val="24"/>
-          <w:szCs w:val="24"/>
-        </w:rPr>
-      </w:pPr>
-    </w:p>
-    <w:p>
-      <w:pPr>
-        <w:rPr>
-          <w:rFonts w:ascii="Times New Roman" w:hAnsi="Times New Roman" w:cs="Times New Roman"/>
-          <w:sz w:val="24"/>
-          <w:szCs w:val="24"/>
-        </w:rPr>
-      </w:pPr>
-    </w:p>
-    <w:p>
-      <w:pPr>
-        <w:rPr>
-          <w:rFonts w:ascii="Times New Roman" w:hAnsi="Times New Roman" w:cs="Times New Roman"/>
-          <w:sz w:val="24"/>
-          <w:szCs w:val="24"/>
-        </w:rPr>
-      </w:pPr>
-    </w:p>
-    <w:p>
-      <w:pPr>
-        <w:rPr>
-          <w:rFonts w:ascii="Times New Roman" w:hAnsi="Times New Roman" w:cs="Times New Roman"/>
-          <w:sz w:val="24"/>
-          <w:szCs w:val="24"/>
-        </w:rPr>
-      </w:pPr>
-    </w:p>
-    <w:p>
-      <w:pPr>
-        <w:rPr>
-          <w:rFonts w:ascii="Times New Roman" w:hAnsi="Times New Roman" w:cs="Times New Roman"/>
-          <w:sz w:val="24"/>
-          <w:szCs w:val="24"/>
-        </w:rPr>
-      </w:pPr>
-    </w:p>
-    <w:p>
-      <w:pPr>
-        <w:rPr>
-          <w:rFonts w:ascii="Times New Roman" w:hAnsi="Times New Roman" w:cs="Times New Roman"/>
-          <w:sz w:val="24"/>
-          <w:szCs w:val="24"/>
-        </w:rPr>
-      </w:pPr>
-    </w:p>
-    <w:p>
-      <w:pPr>
-        <w:rPr>
-          <w:rFonts w:ascii="Times New Roman" w:hAnsi="Times New Roman" w:cs="Times New Roman"/>
-          <w:sz w:val="24"/>
-          <w:szCs w:val="24"/>
-        </w:rPr>
-      </w:pPr>
-    </w:p>
-    <w:p>
-      <w:pPr>
-        <w:rPr>
-          <w:rFonts w:ascii="Times New Roman" w:hAnsi="Times New Roman" w:cs="Times New Roman"/>
+          <w:rFonts w:cstheme="minorHAnsi"/>
+        </w:rPr>
+      </w:pPr>
+    </w:p>
+    <w:p>
+      <w:pPr>
+        <w:rPr>
+          <w:rFonts w:cstheme="minorHAnsi"/>
+        </w:rPr>
+      </w:pPr>
+    </w:p>
+    <w:p>
+      <w:pPr>
+        <w:rPr>
+          <w:rFonts w:cstheme="minorHAnsi"/>
+        </w:rPr>
+      </w:pPr>
+    </w:p>
+    <w:p>
+      <w:pPr>
+        <w:rPr>
+          <w:rFonts w:cstheme="minorHAnsi"/>
           <w:b/>
-          <w:sz w:val="24"/>
-          <w:szCs w:val="24"/>
-        </w:rPr>
-      </w:pPr>
-      <w:r>
-        <w:rPr>
-          <w:rFonts w:ascii="Times New Roman" w:hAnsi="Times New Roman" w:cs="Times New Roman"/>
-          <w:sz w:val="24"/>
-          <w:szCs w:val="24"/>
+        </w:rPr>
+      </w:pPr>
+      <w:r>
+        <w:rPr>
+          <w:rFonts w:cstheme="minorHAnsi"/>
         </w:rPr>
         <w:t xml:space="preserve"> </w:t>
       </w:r>
       <w:r>
         <w:rPr>
-          <w:rFonts w:ascii="Times New Roman" w:hAnsi="Times New Roman" w:cs="Times New Roman"/>
+          <w:rFonts w:cstheme="minorHAnsi"/>
           <w:b/>
-          <w:sz w:val="24"/>
-          <w:szCs w:val="24"/>
         </w:rPr>
         <w:t>USB Circuit</w:t>
       </w:r>
@@ -5875,81 +5720,61 @@
     <w:p>
       <w:pPr>
         <w:rPr>
-          <w:rFonts w:ascii="Times New Roman" w:hAnsi="Times New Roman" w:cs="Times New Roman"/>
-          <w:sz w:val="24"/>
-          <w:szCs w:val="24"/>
-        </w:rPr>
-      </w:pPr>
-      <w:r>
-        <w:rPr>
-          <w:rFonts w:ascii="Times New Roman" w:hAnsi="Times New Roman" w:cs="Times New Roman"/>
-          <w:sz w:val="24"/>
-          <w:szCs w:val="24"/>
+          <w:rFonts w:cstheme="minorHAnsi"/>
+        </w:rPr>
+      </w:pPr>
+      <w:r>
+        <w:rPr>
+          <w:rFonts w:cstheme="minorHAnsi"/>
         </w:rPr>
         <w:fldChar w:fldCharType="begin"/>
       </w:r>
       <w:r>
         <w:rPr>
-          <w:rFonts w:ascii="Times New Roman" w:hAnsi="Times New Roman" w:cs="Times New Roman"/>
-          <w:sz w:val="24"/>
-          <w:szCs w:val="24"/>
+          <w:rFonts w:cstheme="minorHAnsi"/>
         </w:rPr>
         <w:instrText xml:space="preserve"> REF _Ref323473345 \h  \* MERGEFORMAT </w:instrText>
       </w:r>
       <w:r>
         <w:rPr>
-          <w:rFonts w:ascii="Times New Roman" w:hAnsi="Times New Roman" w:cs="Times New Roman"/>
-          <w:sz w:val="24"/>
-          <w:szCs w:val="24"/>
-        </w:rPr>
-      </w:r>
-      <w:r>
-        <w:rPr>
-          <w:rFonts w:ascii="Times New Roman" w:hAnsi="Times New Roman" w:cs="Times New Roman"/>
-          <w:sz w:val="24"/>
-          <w:szCs w:val="24"/>
+          <w:rFonts w:cstheme="minorHAnsi"/>
+        </w:rPr>
+      </w:r>
+      <w:r>
+        <w:rPr>
+          <w:rFonts w:cstheme="minorHAnsi"/>
         </w:rPr>
         <w:fldChar w:fldCharType="separate"/>
       </w:r>
       <w:r>
         <w:rPr>
-          <w:rFonts w:ascii="Times New Roman" w:hAnsi="Times New Roman" w:cs="Times New Roman"/>
-          <w:sz w:val="24"/>
-          <w:szCs w:val="24"/>
+          <w:rFonts w:cstheme="minorHAnsi"/>
         </w:rPr>
         <w:t xml:space="preserve">Figure </w:t>
       </w:r>
       <w:r>
         <w:rPr>
-          <w:rFonts w:ascii="Times New Roman" w:hAnsi="Times New Roman" w:cs="Times New Roman"/>
+          <w:rFonts w:cstheme="minorHAnsi"/>
           <w:noProof/>
-          <w:sz w:val="24"/>
-          <w:szCs w:val="24"/>
         </w:rPr>
         <w:t>12</w:t>
       </w:r>
       <w:r>
         <w:rPr>
-          <w:rFonts w:ascii="Times New Roman" w:hAnsi="Times New Roman" w:cs="Times New Roman"/>
-          <w:sz w:val="24"/>
-          <w:szCs w:val="24"/>
+          <w:rFonts w:cstheme="minorHAnsi"/>
         </w:rPr>
         <w:fldChar w:fldCharType="end"/>
       </w:r>
       <w:r>
         <w:rPr>
-          <w:rFonts w:ascii="Times New Roman" w:hAnsi="Times New Roman" w:cs="Times New Roman"/>
-          <w:sz w:val="24"/>
-          <w:szCs w:val="24"/>
+          <w:rFonts w:cstheme="minorHAnsi"/>
         </w:rPr>
         <w:t xml:space="preserve"> displays the USB Interface Schematic for the custom MSP430 board. The FT232RL chip from FTDI is a USB to serial interface allowing the MSP430F5438A to communicate XBee RX and TX data over a USB connection with the host computer. The design of this circuit was facilitated using an application note by FTDI on hardware design guidelines for FTDI ICs </w:t>
       </w:r>
       <w:sdt>
         <w:sdtPr>
           <w:rPr>
-            <w:rFonts w:ascii="Times New Roman" w:hAnsi="Times New Roman" w:cs="Times New Roman"/>
-            <w:sz w:val="24"/>
-            <w:szCs w:val="24"/>
+            <w:rFonts w:cstheme="minorHAnsi"/>
           </w:rPr>
           <w:id w:val="259499704"/>
           <w:citation/>
@@ -5958,42 +5783,32 @@
         <w:sdtContent>
           <w:r>
             <w:rPr>
-              <w:rFonts w:ascii="Times New Roman" w:hAnsi="Times New Roman" w:cs="Times New Roman"/>
-              <w:sz w:val="24"/>
-              <w:szCs w:val="24"/>
+              <w:rFonts w:cstheme="minorHAnsi"/>
             </w:rPr>
             <w:fldChar w:fldCharType="begin"/>
           </w:r>
           <w:r>
             <w:rPr>
-              <w:rFonts w:ascii="Times New Roman" w:hAnsi="Times New Roman" w:cs="Times New Roman"/>
-              <w:sz w:val="24"/>
-              <w:szCs w:val="24"/>
+              <w:rFonts w:cstheme="minorHAnsi"/>
             </w:rPr>
             <w:instrText xml:space="preserve"> CITATION USB_AppNote \l 1033 </w:instrText>
           </w:r>
           <w:r>
             <w:rPr>
-              <w:rFonts w:ascii="Times New Roman" w:hAnsi="Times New Roman" w:cs="Times New Roman"/>
-              <w:sz w:val="24"/>
-              <w:szCs w:val="24"/>
+              <w:rFonts w:cstheme="minorHAnsi"/>
             </w:rPr>
             <w:fldChar w:fldCharType="separate"/>
           </w:r>
           <w:r>
             <w:rPr>
-              <w:rFonts w:ascii="Times New Roman" w:hAnsi="Times New Roman" w:cs="Times New Roman"/>
+              <w:rFonts w:cstheme="minorHAnsi"/>
               <w:noProof/>
-              <w:sz w:val="24"/>
-              <w:szCs w:val="24"/>
             </w:rPr>
             <w:t>[4]</w:t>
           </w:r>
           <w:r>
             <w:rPr>
-              <w:rFonts w:ascii="Times New Roman" w:hAnsi="Times New Roman" w:cs="Times New Roman"/>
-              <w:sz w:val="24"/>
-              <w:szCs w:val="24"/>
+              <w:rFonts w:cstheme="minorHAnsi"/>
             </w:rPr>
             <w:fldChar w:fldCharType="end"/>
           </w:r>
@@ -6001,51 +5816,272 @@
       </w:sdt>
       <w:r>
         <w:rPr>
+          <w:rFonts w:cstheme="minorHAnsi"/>
+        </w:rPr>
+        <w:t xml:space="preserve">. As shown in </w:t>
+      </w:r>
+      <w:r>
+        <w:rPr>
+          <w:rFonts w:cstheme="minorHAnsi"/>
+        </w:rPr>
+        <w:fldChar w:fldCharType="begin"/>
+      </w:r>
+      <w:r>
+        <w:rPr>
+          <w:rFonts w:cstheme="minorHAnsi"/>
+        </w:rPr>
+        <w:instrText xml:space="preserve"> REF _Ref323473345 \h  \* MERGEFORMAT </w:instrText>
+      </w:r>
+      <w:r>
+        <w:rPr>
+          <w:rFonts w:cstheme="minorHAnsi"/>
+        </w:rPr>
+      </w:r>
+      <w:r>
+        <w:rPr>
+          <w:rFonts w:cstheme="minorHAnsi"/>
+        </w:rPr>
+        <w:fldChar w:fldCharType="separate"/>
+      </w:r>
+      <w:r>
+        <w:rPr>
+          <w:rFonts w:cstheme="minorHAnsi"/>
+        </w:rPr>
+        <w:t xml:space="preserve">Figure </w:t>
+      </w:r>
+      <w:r>
+        <w:rPr>
+          <w:rFonts w:cstheme="minorHAnsi"/>
+          <w:noProof/>
+        </w:rPr>
+        <w:t>12</w:t>
+      </w:r>
+      <w:r>
+        <w:rPr>
+          <w:rFonts w:cstheme="minorHAnsi"/>
+        </w:rPr>
+        <w:fldChar w:fldCharType="end"/>
+      </w:r>
+      <w:r>
+        <w:rPr>
+          <w:rFonts w:cstheme="minorHAnsi"/>
+        </w:rPr>
+        <w:t xml:space="preserve">, the FT232RL is in a self-powered or bus powered configuration, drawing power from the USB-B connector connected to the host computer. Additionally, the FT232RL has a +3.3V output from an integrated LDO regulator which the datasheet advises should be decoupled to ground using a 100nF capacitor. The pin VCCIO is the power supply for the UART interface and CBUS group pins. The MSP430F5438A datasheet recommends a maximum of +3.6V at any pin, the VCCIO pin on the FT232RL must be set to +3.3V in order to ensure recommended operating conditions have been met. Since the FT232RL outputs +3.3V at pin 17, VCCIO could be powered by the FT232RL. Due to an oversight, VCCIO was tied to +5V so the PCB trace had to be removed and a white wire was added to connect pin 17 to VCCIO. Note that </w:t>
+      </w:r>
+      <w:r>
+        <w:rPr>
+          <w:rFonts w:cstheme="minorHAnsi"/>
+        </w:rPr>
+        <w:fldChar w:fldCharType="begin"/>
+      </w:r>
+      <w:r>
+        <w:rPr>
+          <w:rFonts w:cstheme="minorHAnsi"/>
+        </w:rPr>
+        <w:instrText xml:space="preserve"> REF _Ref323473345 \h  \* MERGEFORMAT </w:instrText>
+      </w:r>
+      <w:r>
+        <w:rPr>
+          <w:rFonts w:cstheme="minorHAnsi"/>
+        </w:rPr>
+      </w:r>
+      <w:r>
+        <w:rPr>
+          <w:rFonts w:cstheme="minorHAnsi"/>
+        </w:rPr>
+        <w:fldChar w:fldCharType="separate"/>
+      </w:r>
+      <w:r>
+        <w:rPr>
+          <w:rFonts w:cstheme="minorHAnsi"/>
+        </w:rPr>
+        <w:t xml:space="preserve">Figure </w:t>
+      </w:r>
+      <w:r>
+        <w:rPr>
+          <w:rFonts w:cstheme="minorHAnsi"/>
+          <w:noProof/>
+        </w:rPr>
+        <w:t>12</w:t>
+      </w:r>
+      <w:r>
+        <w:rPr>
+          <w:rFonts w:cstheme="minorHAnsi"/>
+        </w:rPr>
+        <w:fldChar w:fldCharType="end"/>
+      </w:r>
+      <w:r>
+        <w:rPr>
+          <w:rFonts w:cstheme="minorHAnsi"/>
+        </w:rPr>
+        <w:t xml:space="preserve"> shows the proper configuration.</w:t>
+      </w:r>
+    </w:p>
+    <w:p>
+      <w:pPr>
+        <w:rPr>
+          <w:rFonts w:cstheme="minorHAnsi"/>
+        </w:rPr>
+      </w:pPr>
+      <w:r>
+        <w:rPr>
+          <w:rFonts w:cstheme="minorHAnsi"/>
+        </w:rPr>
+        <w:t xml:space="preserve">You can see in </w:t>
+      </w:r>
+      <w:r>
+        <w:rPr>
+          <w:rFonts w:cstheme="minorHAnsi"/>
+        </w:rPr>
+        <w:fldChar w:fldCharType="begin"/>
+      </w:r>
+      <w:r>
+        <w:rPr>
+          <w:rFonts w:cstheme="minorHAnsi"/>
+        </w:rPr>
+        <w:instrText xml:space="preserve"> REF _Ref323473345 \h  \* MERGEFORMAT </w:instrText>
+      </w:r>
+      <w:r>
+        <w:rPr>
+          <w:rFonts w:cstheme="minorHAnsi"/>
+        </w:rPr>
+      </w:r>
+      <w:r>
+        <w:rPr>
+          <w:rFonts w:cstheme="minorHAnsi"/>
+        </w:rPr>
+        <w:fldChar w:fldCharType="separate"/>
+      </w:r>
+      <w:r>
+        <w:rPr>
+          <w:rFonts w:cstheme="minorHAnsi"/>
+        </w:rPr>
+        <w:t xml:space="preserve">Figure </w:t>
+      </w:r>
+      <w:r>
+        <w:rPr>
+          <w:rFonts w:cstheme="minorHAnsi"/>
+          <w:noProof/>
+        </w:rPr>
+        <w:t>12</w:t>
+      </w:r>
+      <w:r>
+        <w:rPr>
+          <w:rFonts w:cstheme="minorHAnsi"/>
+        </w:rPr>
+        <w:fldChar w:fldCharType="end"/>
+      </w:r>
+      <w:r>
+        <w:rPr>
+          <w:rFonts w:cstheme="minorHAnsi"/>
+        </w:rPr>
+        <w:t xml:space="preserve"> that a ferrite bead is connected in series with the USB power supply to reduce EMI noise from being radiated down the USB cable to the USB host from the FT232RL and associated circuitry. Obviously, the value of the ferrite bead depends on the total current drawn. A 1.5A 40Ω ferrite bead was employed by Laird Technologies. Furthermore, decoupling capacitors C15 and C16 were also </w:t>
+      </w:r>
+      <w:r>
+        <w:rPr>
+          <w:rFonts w:cstheme="minorHAnsi"/>
+        </w:rPr>
+        <w:lastRenderedPageBreak/>
+        <w:t>added to minimize EMI emission and improve ESD immunity. The signals D- and D+ were routed as a differential pair in order to reject common-mode noise. This means that D- and D+ had very equal lengths in order to maintain the timing of signals. In addition, the overall length of these two signals was made to be as short as possible.</w:t>
+      </w:r>
+    </w:p>
+    <w:p>
+      <w:pPr>
+        <w:rPr>
+          <w:rFonts w:cstheme="minorHAnsi"/>
+        </w:rPr>
+      </w:pPr>
+      <w:r>
+        <w:rPr>
+          <w:rFonts w:cstheme="minorHAnsi"/>
+        </w:rPr>
+        <w:t xml:space="preserve">As a visual indication that the FT232RL was correctly powered, a power green LED was connected to the 3V3OUT pin. Additionally, since any of the CBUS I/O pins can be configured to drive an LED, LEDs were placed on CBUS0 and CBUS1 as visual indicators when data is being transmitted or received. </w:t>
+      </w:r>
+    </w:p>
+    <w:p>
+      <w:pPr>
+        <w:rPr>
+          <w:rFonts w:cstheme="minorHAnsi"/>
+        </w:rPr>
+      </w:pPr>
+      <w:r>
+        <w:rPr>
+          <w:rFonts w:cstheme="minorHAnsi"/>
+        </w:rPr>
+        <w:t xml:space="preserve">In </w:t>
+      </w:r>
+      <w:r>
+        <w:rPr>
+          <w:rFonts w:cstheme="minorHAnsi"/>
+        </w:rPr>
+        <w:fldChar w:fldCharType="begin"/>
+      </w:r>
+      <w:r>
+        <w:rPr>
+          <w:rFonts w:cstheme="minorHAnsi"/>
+        </w:rPr>
+        <w:instrText xml:space="preserve"> REF _Ref323473345 \h  \* MERGEFORMAT </w:instrText>
+      </w:r>
+      <w:r>
+        <w:rPr>
+          <w:rFonts w:cstheme="minorHAnsi"/>
+        </w:rPr>
+      </w:r>
+      <w:r>
+        <w:rPr>
+          <w:rFonts w:cstheme="minorHAnsi"/>
+        </w:rPr>
+        <w:fldChar w:fldCharType="separate"/>
+      </w:r>
+      <w:r>
+        <w:rPr>
+          <w:rFonts w:cstheme="minorHAnsi"/>
+        </w:rPr>
+        <w:t xml:space="preserve">Figure </w:t>
+      </w:r>
+      <w:r>
+        <w:rPr>
+          <w:rFonts w:cstheme="minorHAnsi"/>
+          <w:noProof/>
+        </w:rPr>
+        <w:t>12</w:t>
+      </w:r>
+      <w:r>
+        <w:rPr>
+          <w:rFonts w:cstheme="minorHAnsi"/>
+        </w:rPr>
+        <w:fldChar w:fldCharType="end"/>
+      </w:r>
+      <w:r>
+        <w:rPr>
+          <w:rFonts w:cstheme="minorHAnsi"/>
+        </w:rPr>
+        <w:t>, /RESET on the FT232RL is connected to voltage divider consisting of R3 connected to 5V, in series with R4 connected to ground. This circuit serves to hold the IC in reset while a USB cable is not connected to the peripheral.</w:t>
+      </w:r>
+    </w:p>
+    <w:p>
+      <w:pPr>
+        <w:rPr>
+          <w:rFonts w:cstheme="minorHAnsi"/>
+          <w:b/>
+        </w:rPr>
+      </w:pPr>
+      <w:r>
+        <w:rPr>
+          <w:rFonts w:cstheme="minorHAnsi"/>
+          <w:b/>
+        </w:rPr>
+        <w:t>XBee Circuit</w:t>
+      </w:r>
+    </w:p>
+    <w:p>
+      <w:pPr>
+        <w:rPr>
           <w:rFonts w:ascii="Times New Roman" w:hAnsi="Times New Roman" w:cs="Times New Roman"/>
           <w:sz w:val="24"/>
           <w:szCs w:val="24"/>
         </w:rPr>
-        <w:t xml:space="preserve">. As shown in </w:t>
-      </w:r>
-      <w:r>
-        <w:rPr>
-          <w:rFonts w:ascii="Times New Roman" w:hAnsi="Times New Roman" w:cs="Times New Roman"/>
-          <w:sz w:val="24"/>
-          <w:szCs w:val="24"/>
-        </w:rPr>
-        <w:fldChar w:fldCharType="begin"/>
-      </w:r>
-      <w:r>
-        <w:rPr>
-          <w:rFonts w:ascii="Times New Roman" w:hAnsi="Times New Roman" w:cs="Times New Roman"/>
-          <w:sz w:val="24"/>
-          <w:szCs w:val="24"/>
-        </w:rPr>
-        <w:instrText xml:space="preserve"> REF _Ref323473345 \h  \* MERGEFORMAT </w:instrText>
-      </w:r>
-      <w:r>
-        <w:rPr>
-          <w:rFonts w:ascii="Times New Roman" w:hAnsi="Times New Roman" w:cs="Times New Roman"/>
-          <w:sz w:val="24"/>
-          <w:szCs w:val="24"/>
-        </w:rPr>
-      </w:r>
-      <w:r>
-        <w:rPr>
-          <w:rFonts w:ascii="Times New Roman" w:hAnsi="Times New Roman" w:cs="Times New Roman"/>
-          <w:sz w:val="24"/>
-          <w:szCs w:val="24"/>
-        </w:rPr>
-        <w:fldChar w:fldCharType="separate"/>
-      </w:r>
-      <w:r>
-        <w:rPr>
-          <w:rFonts w:ascii="Times New Roman" w:hAnsi="Times New Roman" w:cs="Times New Roman"/>
-          <w:sz w:val="24"/>
-          <w:szCs w:val="24"/>
-        </w:rPr>
-        <w:t xml:space="preserve">Figure </w:t>
-      </w:r>
+      </w:pPr>
       <w:r>
         <w:rPr>
           <w:rFonts w:ascii="Times New Roman" w:hAnsi="Times New Roman" w:cs="Times New Roman"/>
@@ -6053,312 +6089,6 @@
           <w:sz w:val="24"/>
           <w:szCs w:val="24"/>
         </w:rPr>
-        <w:t>12</w:t>
-      </w:r>
-      <w:r>
-        <w:rPr>
-          <w:rFonts w:ascii="Times New Roman" w:hAnsi="Times New Roman" w:cs="Times New Roman"/>
-          <w:sz w:val="24"/>
-          <w:szCs w:val="24"/>
-        </w:rPr>
-        <w:fldChar w:fldCharType="end"/>
-      </w:r>
-      <w:r>
-        <w:rPr>
-          <w:rFonts w:ascii="Times New Roman" w:hAnsi="Times New Roman" w:cs="Times New Roman"/>
-          <w:sz w:val="24"/>
-          <w:szCs w:val="24"/>
-        </w:rPr>
-        <w:t xml:space="preserve">, the FT232RL is in a self-powered or bus powered configuration, drawing </w:t>
-      </w:r>
-      <w:r>
-        <w:rPr>
-          <w:rFonts w:ascii="Times New Roman" w:hAnsi="Times New Roman" w:cs="Times New Roman"/>
-          <w:sz w:val="24"/>
-          <w:szCs w:val="24"/>
-        </w:rPr>
-        <w:lastRenderedPageBreak/>
-        <w:t xml:space="preserve">power from the USB-B connector connected to the host computer. Additionally, the FT232RL has a +3.3V output from an integrated LDO regulator which the datasheet advises should be decoupled to ground using a 100nF capacitor. The pin VCCIO is the power supply for the UART interface and CBUS group pins. The MSP430F5438A datasheet recommends a maximum of +3.6V at any pin, the VCCIO pin on the FT232RL must be set to +3.3V in order to ensure recommended operating conditions have been met. Since the FT232RL outputs +3.3V at pin 17, VCCIO could be powered by the FT232RL. Due to an oversight, VCCIO was tied to +5V so the PCB trace had to be removed and a white wire was added to connect pin 17 to VCCIO. Note that </w:t>
-      </w:r>
-      <w:r>
-        <w:rPr>
-          <w:rFonts w:ascii="Times New Roman" w:hAnsi="Times New Roman" w:cs="Times New Roman"/>
-          <w:sz w:val="24"/>
-          <w:szCs w:val="24"/>
-        </w:rPr>
-        <w:fldChar w:fldCharType="begin"/>
-      </w:r>
-      <w:r>
-        <w:rPr>
-          <w:rFonts w:ascii="Times New Roman" w:hAnsi="Times New Roman" w:cs="Times New Roman"/>
-          <w:sz w:val="24"/>
-          <w:szCs w:val="24"/>
-        </w:rPr>
-        <w:instrText xml:space="preserve"> REF _Ref323473345 \h  \* MERGEFORMAT </w:instrText>
-      </w:r>
-      <w:r>
-        <w:rPr>
-          <w:rFonts w:ascii="Times New Roman" w:hAnsi="Times New Roman" w:cs="Times New Roman"/>
-          <w:sz w:val="24"/>
-          <w:szCs w:val="24"/>
-        </w:rPr>
-      </w:r>
-      <w:r>
-        <w:rPr>
-          <w:rFonts w:ascii="Times New Roman" w:hAnsi="Times New Roman" w:cs="Times New Roman"/>
-          <w:sz w:val="24"/>
-          <w:szCs w:val="24"/>
-        </w:rPr>
-        <w:fldChar w:fldCharType="separate"/>
-      </w:r>
-      <w:r>
-        <w:rPr>
-          <w:rFonts w:ascii="Times New Roman" w:hAnsi="Times New Roman" w:cs="Times New Roman"/>
-          <w:sz w:val="24"/>
-          <w:szCs w:val="24"/>
-        </w:rPr>
-        <w:t xml:space="preserve">Figure </w:t>
-      </w:r>
-      <w:r>
-        <w:rPr>
-          <w:rFonts w:ascii="Times New Roman" w:hAnsi="Times New Roman" w:cs="Times New Roman"/>
-          <w:noProof/>
-          <w:sz w:val="24"/>
-          <w:szCs w:val="24"/>
-        </w:rPr>
-        <w:t>12</w:t>
-      </w:r>
-      <w:r>
-        <w:rPr>
-          <w:rFonts w:ascii="Times New Roman" w:hAnsi="Times New Roman" w:cs="Times New Roman"/>
-          <w:sz w:val="24"/>
-          <w:szCs w:val="24"/>
-        </w:rPr>
-        <w:fldChar w:fldCharType="end"/>
-      </w:r>
-      <w:r>
-        <w:rPr>
-          <w:rFonts w:ascii="Times New Roman" w:hAnsi="Times New Roman" w:cs="Times New Roman"/>
-          <w:sz w:val="24"/>
-          <w:szCs w:val="24"/>
-        </w:rPr>
-        <w:t xml:space="preserve"> shows the proper configuration.</w:t>
-      </w:r>
-    </w:p>
-    <w:p>
-      <w:pPr>
-        <w:rPr>
-          <w:rFonts w:ascii="Times New Roman" w:hAnsi="Times New Roman" w:cs="Times New Roman"/>
-          <w:sz w:val="24"/>
-          <w:szCs w:val="24"/>
-        </w:rPr>
-      </w:pPr>
-      <w:r>
-        <w:rPr>
-          <w:rFonts w:ascii="Times New Roman" w:hAnsi="Times New Roman" w:cs="Times New Roman"/>
-          <w:sz w:val="24"/>
-          <w:szCs w:val="24"/>
-        </w:rPr>
-        <w:t xml:space="preserve">You can see in </w:t>
-      </w:r>
-      <w:r>
-        <w:rPr>
-          <w:rFonts w:ascii="Times New Roman" w:hAnsi="Times New Roman" w:cs="Times New Roman"/>
-          <w:sz w:val="24"/>
-          <w:szCs w:val="24"/>
-        </w:rPr>
-        <w:fldChar w:fldCharType="begin"/>
-      </w:r>
-      <w:r>
-        <w:rPr>
-          <w:rFonts w:ascii="Times New Roman" w:hAnsi="Times New Roman" w:cs="Times New Roman"/>
-          <w:sz w:val="24"/>
-          <w:szCs w:val="24"/>
-        </w:rPr>
-        <w:instrText xml:space="preserve"> REF _Ref323473345 \h  \* MERGEFORMAT </w:instrText>
-      </w:r>
-      <w:r>
-        <w:rPr>
-          <w:rFonts w:ascii="Times New Roman" w:hAnsi="Times New Roman" w:cs="Times New Roman"/>
-          <w:sz w:val="24"/>
-          <w:szCs w:val="24"/>
-        </w:rPr>
-      </w:r>
-      <w:r>
-        <w:rPr>
-          <w:rFonts w:ascii="Times New Roman" w:hAnsi="Times New Roman" w:cs="Times New Roman"/>
-          <w:sz w:val="24"/>
-          <w:szCs w:val="24"/>
-        </w:rPr>
-        <w:fldChar w:fldCharType="separate"/>
-      </w:r>
-      <w:r>
-        <w:rPr>
-          <w:rFonts w:ascii="Times New Roman" w:hAnsi="Times New Roman" w:cs="Times New Roman"/>
-          <w:sz w:val="24"/>
-          <w:szCs w:val="24"/>
-        </w:rPr>
-        <w:t xml:space="preserve">Figure </w:t>
-      </w:r>
-      <w:r>
-        <w:rPr>
-          <w:rFonts w:ascii="Times New Roman" w:hAnsi="Times New Roman" w:cs="Times New Roman"/>
-          <w:noProof/>
-          <w:sz w:val="24"/>
-          <w:szCs w:val="24"/>
-        </w:rPr>
-        <w:t>12</w:t>
-      </w:r>
-      <w:r>
-        <w:rPr>
-          <w:rFonts w:ascii="Times New Roman" w:hAnsi="Times New Roman" w:cs="Times New Roman"/>
-          <w:sz w:val="24"/>
-          <w:szCs w:val="24"/>
-        </w:rPr>
-        <w:fldChar w:fldCharType="end"/>
-      </w:r>
-      <w:r>
-        <w:rPr>
-          <w:rFonts w:ascii="Times New Roman" w:hAnsi="Times New Roman" w:cs="Times New Roman"/>
-          <w:sz w:val="24"/>
-          <w:szCs w:val="24"/>
-        </w:rPr>
-        <w:t xml:space="preserve"> that a ferrite bead is connected in series with the USB power supply to reduce EMI noise from being radiated down the USB cable to the USB host from the FT232RL and associated circuitry. Obviously, the value of the ferrite bead depends on the total current drawn. A 1.5A 40Ω ferrite bead was employed by Laird Technologies. Furthermore, decoupling capacitors C15 and C16 were also added to minimize EMI emission and improve ESD immunity. The signals D- and D+ were routed as a differential pair in order to reject common-mode noise. This means that D- and D+ had very equal lengths in order to maintain the timing of signals. In addition, the overall length of these two signals was made to be as short as possible.</w:t>
-      </w:r>
-    </w:p>
-    <w:p>
-      <w:pPr>
-        <w:rPr>
-          <w:rFonts w:ascii="Times New Roman" w:hAnsi="Times New Roman" w:cs="Times New Roman"/>
-          <w:sz w:val="24"/>
-          <w:szCs w:val="24"/>
-        </w:rPr>
-      </w:pPr>
-      <w:r>
-        <w:rPr>
-          <w:rFonts w:ascii="Times New Roman" w:hAnsi="Times New Roman" w:cs="Times New Roman"/>
-          <w:sz w:val="24"/>
-          <w:szCs w:val="24"/>
-        </w:rPr>
-        <w:t xml:space="preserve">As a visual indication that the FT232RL was correctly powered, a power green LED was connected to the 3V3OUT pin. Additionally, since any of the CBUS I/O pins can be configured to drive an LED, LEDs were placed on CBUS0 and CBUS1 as visual indicators when data is being transmitted or received. </w:t>
-      </w:r>
-    </w:p>
-    <w:p>
-      <w:pPr>
-        <w:rPr>
-          <w:rFonts w:ascii="Times New Roman" w:hAnsi="Times New Roman" w:cs="Times New Roman"/>
-          <w:sz w:val="24"/>
-          <w:szCs w:val="24"/>
-        </w:rPr>
-      </w:pPr>
-      <w:r>
-        <w:rPr>
-          <w:rFonts w:ascii="Times New Roman" w:hAnsi="Times New Roman" w:cs="Times New Roman"/>
-          <w:sz w:val="24"/>
-          <w:szCs w:val="24"/>
-        </w:rPr>
-        <w:t xml:space="preserve">In </w:t>
-      </w:r>
-      <w:r>
-        <w:rPr>
-          <w:rFonts w:ascii="Times New Roman" w:hAnsi="Times New Roman" w:cs="Times New Roman"/>
-          <w:sz w:val="24"/>
-          <w:szCs w:val="24"/>
-        </w:rPr>
-        <w:fldChar w:fldCharType="begin"/>
-      </w:r>
-      <w:r>
-        <w:rPr>
-          <w:rFonts w:ascii="Times New Roman" w:hAnsi="Times New Roman" w:cs="Times New Roman"/>
-          <w:sz w:val="24"/>
-          <w:szCs w:val="24"/>
-        </w:rPr>
-        <w:instrText xml:space="preserve"> REF _Ref323473345 \h  \* MERGEFORMAT </w:instrText>
-      </w:r>
-      <w:r>
-        <w:rPr>
-          <w:rFonts w:ascii="Times New Roman" w:hAnsi="Times New Roman" w:cs="Times New Roman"/>
-          <w:sz w:val="24"/>
-          <w:szCs w:val="24"/>
-        </w:rPr>
-      </w:r>
-      <w:r>
-        <w:rPr>
-          <w:rFonts w:ascii="Times New Roman" w:hAnsi="Times New Roman" w:cs="Times New Roman"/>
-          <w:sz w:val="24"/>
-          <w:szCs w:val="24"/>
-        </w:rPr>
-        <w:fldChar w:fldCharType="separate"/>
-      </w:r>
-      <w:r>
-        <w:rPr>
-          <w:rFonts w:ascii="Times New Roman" w:hAnsi="Times New Roman" w:cs="Times New Roman"/>
-          <w:sz w:val="24"/>
-          <w:szCs w:val="24"/>
-        </w:rPr>
-        <w:t xml:space="preserve">Figure </w:t>
-      </w:r>
-      <w:r>
-        <w:rPr>
-          <w:rFonts w:ascii="Times New Roman" w:hAnsi="Times New Roman" w:cs="Times New Roman"/>
-          <w:noProof/>
-          <w:sz w:val="24"/>
-          <w:szCs w:val="24"/>
-        </w:rPr>
-        <w:t>12</w:t>
-      </w:r>
-      <w:r>
-        <w:rPr>
-          <w:rFonts w:ascii="Times New Roman" w:hAnsi="Times New Roman" w:cs="Times New Roman"/>
-          <w:sz w:val="24"/>
-          <w:szCs w:val="24"/>
-        </w:rPr>
-        <w:fldChar w:fldCharType="end"/>
-      </w:r>
-      <w:r>
-        <w:rPr>
-          <w:rFonts w:ascii="Times New Roman" w:hAnsi="Times New Roman" w:cs="Times New Roman"/>
-          <w:sz w:val="24"/>
-          <w:szCs w:val="24"/>
-        </w:rPr>
-        <w:t>, /RESET on the FT232RL is connected to voltage divider consisting of R3 connected to 5V, in series with R4 connected to ground. This circuit serves to hold the IC in reset while a USB cable is not connected to the peripheral.</w:t>
-      </w:r>
-    </w:p>
-    <w:p>
-      <w:pPr>
-        <w:rPr>
-          <w:rFonts w:ascii="Times New Roman" w:hAnsi="Times New Roman" w:cs="Times New Roman"/>
-          <w:b/>
-          <w:sz w:val="24"/>
-          <w:szCs w:val="24"/>
-        </w:rPr>
-      </w:pPr>
-      <w:r>
-        <w:rPr>
-          <w:rFonts w:ascii="Times New Roman" w:hAnsi="Times New Roman" w:cs="Times New Roman"/>
-          <w:b/>
-          <w:sz w:val="24"/>
-          <w:szCs w:val="24"/>
-        </w:rPr>
-        <w:t>XBee Circuit</w:t>
-      </w:r>
-    </w:p>
-    <w:p>
-      <w:pPr>
-        <w:rPr>
-          <w:rFonts w:ascii="Times New Roman" w:hAnsi="Times New Roman" w:cs="Times New Roman"/>
-          <w:sz w:val="24"/>
-          <w:szCs w:val="24"/>
-        </w:rPr>
-      </w:pPr>
-      <w:r>
-        <w:rPr>
-          <w:rFonts w:ascii="Times New Roman" w:hAnsi="Times New Roman" w:cs="Times New Roman"/>
-          <w:noProof/>
-          <w:sz w:val="24"/>
-          <w:szCs w:val="24"/>
-        </w:rPr>
-        <w:lastRenderedPageBreak/>
         <w:drawing>
           <wp:inline distT="0" distB="0" distL="0" distR="0" wp14:anchorId="43E9DD4C" wp14:editId="7DDB7E34">
             <wp:extent cx="5943600" cy="2948305"/>
@@ -6470,16 +6200,12 @@
           <w:tab w:val="left" w:pos="5690"/>
         </w:tabs>
         <w:rPr>
-          <w:rFonts w:ascii="Times New Roman" w:hAnsi="Times New Roman" w:cs="Times New Roman"/>
-          <w:sz w:val="24"/>
-          <w:szCs w:val="24"/>
-        </w:rPr>
-      </w:pPr>
-      <w:r>
-        <w:rPr>
-          <w:rFonts w:ascii="Times New Roman" w:hAnsi="Times New Roman" w:cs="Times New Roman"/>
-          <w:sz w:val="24"/>
-          <w:szCs w:val="24"/>
+          <w:rFonts w:cstheme="minorHAnsi"/>
+        </w:rPr>
+      </w:pPr>
+      <w:r>
+        <w:rPr>
+          <w:rFonts w:cstheme="minorHAnsi"/>
         </w:rPr>
         <w:t xml:space="preserve">The XBee Series 1 chip antenna wireless transceiver was used to send as well as receive data from the XBee on the Beagle Bone to the host computer and vice versa. This XBee is controlled by the MSP430F5438A through a UART on the MSP. </w:t>
       </w:r>
@@ -6490,52 +6216,40 @@
           <w:tab w:val="left" w:pos="5690"/>
         </w:tabs>
         <w:rPr>
-          <w:rFonts w:ascii="Times New Roman" w:hAnsi="Times New Roman" w:cs="Times New Roman"/>
-          <w:sz w:val="24"/>
-          <w:szCs w:val="24"/>
-        </w:rPr>
-      </w:pPr>
-      <w:r>
-        <w:rPr>
-          <w:rFonts w:ascii="Times New Roman" w:hAnsi="Times New Roman" w:cs="Times New Roman"/>
-          <w:sz w:val="24"/>
-          <w:szCs w:val="24"/>
+          <w:rFonts w:cstheme="minorHAnsi"/>
+        </w:rPr>
+      </w:pPr>
+      <w:r>
+        <w:rPr>
+          <w:rFonts w:cstheme="minorHAnsi"/>
         </w:rPr>
         <w:t xml:space="preserve">The primary purpose of the LEDs on </w:t>
       </w:r>
       <w:proofErr w:type="spellStart"/>
       <w:r>
         <w:rPr>
-          <w:rFonts w:ascii="Times New Roman" w:hAnsi="Times New Roman" w:cs="Times New Roman"/>
-          <w:sz w:val="24"/>
-          <w:szCs w:val="24"/>
+          <w:rFonts w:cstheme="minorHAnsi"/>
         </w:rPr>
         <w:t>ON</w:t>
       </w:r>
       <w:proofErr w:type="spellEnd"/>
       <w:r>
         <w:rPr>
-          <w:rFonts w:ascii="Times New Roman" w:hAnsi="Times New Roman" w:cs="Times New Roman"/>
-          <w:sz w:val="24"/>
-          <w:szCs w:val="24"/>
+          <w:rFonts w:cstheme="minorHAnsi"/>
         </w:rPr>
         <w:t>, DIN, and DOUT of the XBee is for debugging purposes.  Additionally, a decoupling capacitor was placed across power and ground on the XBee. In an attempt to reduce reflections from the wireless transmitter</w:t>
       </w:r>
       <w:proofErr w:type="gramStart"/>
       <w:r>
         <w:rPr>
-          <w:rFonts w:ascii="Times New Roman" w:hAnsi="Times New Roman" w:cs="Times New Roman"/>
-          <w:sz w:val="24"/>
-          <w:szCs w:val="24"/>
+          <w:rFonts w:cstheme="minorHAnsi"/>
         </w:rPr>
         <w:t>,  no</w:t>
       </w:r>
       <w:proofErr w:type="gramEnd"/>
       <w:r>
         <w:rPr>
-          <w:rFonts w:ascii="Times New Roman" w:hAnsi="Times New Roman" w:cs="Times New Roman"/>
-          <w:sz w:val="24"/>
-          <w:szCs w:val="24"/>
+          <w:rFonts w:cstheme="minorHAnsi"/>
         </w:rPr>
         <w:t xml:space="preserve"> components were placed immediately beneath the XBee in order to prevent turning a component into a disruptive antenna.</w:t>
       </w:r>
@@ -6546,16 +6260,12 @@
           <w:tab w:val="left" w:pos="5690"/>
         </w:tabs>
         <w:rPr>
-          <w:rFonts w:ascii="Times New Roman" w:hAnsi="Times New Roman" w:cs="Times New Roman"/>
-          <w:sz w:val="24"/>
-          <w:szCs w:val="24"/>
-        </w:rPr>
-      </w:pPr>
-      <w:r>
-        <w:rPr>
-          <w:rFonts w:ascii="Times New Roman" w:hAnsi="Times New Roman" w:cs="Times New Roman"/>
-          <w:sz w:val="24"/>
-          <w:szCs w:val="24"/>
+          <w:rFonts w:cstheme="minorHAnsi"/>
+        </w:rPr>
+      </w:pPr>
+      <w:r>
+        <w:rPr>
+          <w:rFonts w:cstheme="minorHAnsi"/>
           <w:highlight w:val="yellow"/>
         </w:rPr>
         <w:t>NEED KHASHI TO ADD INFO ABOUT XBEE CONFIGURATION!!!</w:t>
@@ -6567,10 +6277,8 @@
           <w:tab w:val="left" w:pos="5690"/>
         </w:tabs>
         <w:rPr>
-          <w:rFonts w:ascii="Times New Roman" w:hAnsi="Times New Roman" w:cs="Times New Roman"/>
+          <w:rFonts w:cstheme="minorHAnsi"/>
           <w:b/>
-          <w:sz w:val="24"/>
-          <w:szCs w:val="24"/>
         </w:rPr>
       </w:pPr>
     </w:p>
@@ -6580,10 +6288,8 @@
           <w:tab w:val="left" w:pos="5690"/>
         </w:tabs>
         <w:rPr>
-          <w:rFonts w:ascii="Times New Roman" w:hAnsi="Times New Roman" w:cs="Times New Roman"/>
+          <w:rFonts w:cstheme="minorHAnsi"/>
           <w:b/>
-          <w:sz w:val="24"/>
-          <w:szCs w:val="24"/>
         </w:rPr>
       </w:pPr>
     </w:p>
@@ -6593,18 +6299,14 @@
           <w:tab w:val="left" w:pos="5690"/>
         </w:tabs>
         <w:rPr>
-          <w:rFonts w:ascii="Times New Roman" w:hAnsi="Times New Roman" w:cs="Times New Roman"/>
+          <w:rFonts w:cstheme="minorHAnsi"/>
           <w:b/>
-          <w:sz w:val="24"/>
-          <w:szCs w:val="24"/>
-        </w:rPr>
-      </w:pPr>
-      <w:r>
-        <w:rPr>
-          <w:rFonts w:ascii="Times New Roman" w:hAnsi="Times New Roman" w:cs="Times New Roman"/>
+        </w:rPr>
+      </w:pPr>
+      <w:r>
+        <w:rPr>
+          <w:rFonts w:cstheme="minorHAnsi"/>
           <w:b/>
-          <w:sz w:val="24"/>
-          <w:szCs w:val="24"/>
         </w:rPr>
         <w:t xml:space="preserve">Microprocessor </w:t>
       </w:r>
@@ -6615,81 +6317,56 @@
           <w:tab w:val="left" w:pos="5690"/>
         </w:tabs>
         <w:rPr>
-          <w:rFonts w:ascii="Times New Roman" w:hAnsi="Times New Roman" w:cs="Times New Roman"/>
-          <w:sz w:val="24"/>
-          <w:szCs w:val="24"/>
-        </w:rPr>
-      </w:pPr>
-      <w:r>
-        <w:rPr>
-          <w:rFonts w:ascii="Times New Roman" w:hAnsi="Times New Roman" w:cs="Times New Roman"/>
-          <w:sz w:val="24"/>
-          <w:szCs w:val="24"/>
+          <w:rFonts w:cstheme="minorHAnsi"/>
+        </w:rPr>
+      </w:pPr>
+      <w:r>
+        <w:rPr>
+          <w:rFonts w:cstheme="minorHAnsi"/>
         </w:rPr>
         <w:t xml:space="preserve">The design of the XBee transceiver board centers </w:t>
       </w:r>
       <w:proofErr w:type="gramStart"/>
       <w:r>
         <w:rPr>
-          <w:rFonts w:ascii="Times New Roman" w:hAnsi="Times New Roman" w:cs="Times New Roman"/>
-          <w:sz w:val="24"/>
-          <w:szCs w:val="24"/>
+          <w:rFonts w:cstheme="minorHAnsi"/>
         </w:rPr>
         <w:t>around</w:t>
       </w:r>
       <w:proofErr w:type="gramEnd"/>
       <w:r>
         <w:rPr>
-          <w:rFonts w:ascii="Times New Roman" w:hAnsi="Times New Roman" w:cs="Times New Roman"/>
-          <w:sz w:val="24"/>
-          <w:szCs w:val="24"/>
+          <w:rFonts w:cstheme="minorHAnsi"/>
         </w:rPr>
         <w:t xml:space="preserve"> the processor. This processor needed to be able to arbitrate data between an XBee and the host computer. The processor had to be reliable, powerful enough to arbitrate data, easy to develop with from both a software and hardware perspective as well as readily available. Since Capstone provides MSP430 development boards by </w:t>
       </w:r>
       <w:proofErr w:type="spellStart"/>
       <w:r>
         <w:rPr>
-          <w:rFonts w:ascii="Times New Roman" w:hAnsi="Times New Roman" w:cs="Times New Roman"/>
-          <w:sz w:val="24"/>
-          <w:szCs w:val="24"/>
+          <w:rFonts w:cstheme="minorHAnsi"/>
         </w:rPr>
         <w:t>Olimex</w:t>
       </w:r>
       <w:proofErr w:type="spellEnd"/>
       <w:r>
         <w:rPr>
-          <w:rFonts w:ascii="Times New Roman" w:hAnsi="Times New Roman" w:cs="Times New Roman"/>
-          <w:sz w:val="24"/>
-          <w:szCs w:val="24"/>
+          <w:rFonts w:cstheme="minorHAnsi"/>
         </w:rPr>
         <w:t xml:space="preserve"> and Texas Instruments offers free samples of most MSP430s we reasoned that we could begin development immediately on the MSP430 architecture. </w:t>
       </w:r>
       <w:proofErr w:type="gramStart"/>
       <w:r>
         <w:rPr>
-          <w:rFonts w:ascii="Times New Roman" w:hAnsi="Times New Roman" w:cs="Times New Roman"/>
-          <w:sz w:val="24"/>
-          <w:szCs w:val="24"/>
+          <w:rFonts w:cstheme="minorHAnsi"/>
         </w:rPr>
         <w:t>We  chose</w:t>
       </w:r>
       <w:proofErr w:type="gramEnd"/>
       <w:r>
         <w:rPr>
-          <w:rFonts w:ascii="Times New Roman" w:hAnsi="Times New Roman" w:cs="Times New Roman"/>
-          <w:sz w:val="24"/>
-          <w:szCs w:val="24"/>
-        </w:rPr>
-        <w:t xml:space="preserve"> the MSP430F5438A processor because we needed a processor with at least two UARTs, one for XBee communication and one for USB communication with the host computer. In addition, we </w:t>
-      </w:r>
-      <w:r>
-        <w:rPr>
-          <w:rFonts w:ascii="Times New Roman" w:hAnsi="Times New Roman" w:cs="Times New Roman"/>
-          <w:sz w:val="24"/>
-          <w:szCs w:val="24"/>
-        </w:rPr>
-        <w:lastRenderedPageBreak/>
-        <w:t xml:space="preserve">wanted to add an RS232 serial interface as a backup in case the USB interface did not operate as desired. Therefore we needed a processor with at least three UARTs. Texas Instruments only has MSP430s with either two or four UARTs but not three so we decided to not sacrifice a UART and go with four. The MSP430F5438A has four UARTs, in addition to coming in a 100 pin LQFP package. </w:t>
+          <w:rFonts w:cstheme="minorHAnsi"/>
+        </w:rPr>
+        <w:t xml:space="preserve"> the MSP430F5438A processor because we needed a processor with at least two UARTs, one for XBee communication and one for USB communication with the host computer. In addition, we wanted to add an RS232 serial interface as a backup in case the USB interface did not operate as desired. Therefore we needed a processor with at least three UARTs. Texas Instruments only has MSP430s with either two or four UARTs but not three so we decided to not sacrifice a UART and go with four. The MSP430F5438A has four UARTs, in addition to coming in a 100 pin LQFP package. </w:t>
       </w:r>
     </w:p>
     <w:p>
@@ -6698,18 +6375,14 @@
           <w:tab w:val="left" w:pos="5690"/>
         </w:tabs>
         <w:rPr>
-          <w:rFonts w:ascii="Times New Roman" w:hAnsi="Times New Roman" w:cs="Times New Roman"/>
+          <w:rFonts w:cstheme="minorHAnsi"/>
           <w:b/>
-          <w:sz w:val="24"/>
-          <w:szCs w:val="24"/>
-        </w:rPr>
-      </w:pPr>
-      <w:r>
-        <w:rPr>
-          <w:rFonts w:ascii="Times New Roman" w:hAnsi="Times New Roman" w:cs="Times New Roman"/>
+        </w:rPr>
+      </w:pPr>
+      <w:r>
+        <w:rPr>
+          <w:rFonts w:cstheme="minorHAnsi"/>
           <w:b/>
-          <w:sz w:val="24"/>
-          <w:szCs w:val="24"/>
         </w:rPr>
         <w:t>MSP430F5438A</w:t>
       </w:r>
@@ -6720,20 +6393,16 @@
           <w:tab w:val="left" w:pos="5690"/>
         </w:tabs>
         <w:rPr>
-          <w:rFonts w:ascii="Times New Roman" w:hAnsi="Times New Roman" w:cs="Times New Roman"/>
-          <w:sz w:val="24"/>
-          <w:szCs w:val="24"/>
-        </w:rPr>
-      </w:pPr>
-      <w:r>
-        <w:rPr>
-          <w:rFonts w:ascii="Times New Roman" w:hAnsi="Times New Roman" w:cs="Times New Roman"/>
+          <w:rFonts w:cstheme="minorHAnsi"/>
+        </w:rPr>
+      </w:pPr>
+      <w:r>
+        <w:rPr>
+          <w:rFonts w:cstheme="minorHAnsi"/>
           <w:noProof/>
-          <w:sz w:val="24"/>
-          <w:szCs w:val="24"/>
         </w:rPr>
         <w:drawing>
-          <wp:inline distT="0" distB="0" distL="0" distR="0" wp14:anchorId="688589AC" wp14:editId="65FF8431">
+          <wp:inline distT="0" distB="0" distL="0" distR="0" wp14:anchorId="43ED7EE9" wp14:editId="092A97F9">
             <wp:extent cx="5943600" cy="4651375"/>
             <wp:effectExtent l="0" t="0" r="0" b="0"/>
             <wp:docPr id="16" name="Picture 16"/>
@@ -6774,67 +6443,68 @@
         <w:pStyle w:val="Caption"/>
         <w:jc w:val="center"/>
         <w:rPr>
-          <w:rFonts w:ascii="Times New Roman" w:hAnsi="Times New Roman" w:cs="Times New Roman"/>
-          <w:sz w:val="24"/>
-          <w:szCs w:val="24"/>
+          <w:rFonts w:cstheme="minorHAnsi"/>
+          <w:sz w:val="22"/>
+          <w:szCs w:val="22"/>
         </w:rPr>
       </w:pPr>
       <w:bookmarkStart w:id="20" w:name="_Ref323488023"/>
       <w:r>
         <w:rPr>
-          <w:rFonts w:ascii="Times New Roman" w:hAnsi="Times New Roman" w:cs="Times New Roman"/>
-          <w:sz w:val="24"/>
-          <w:szCs w:val="24"/>
-        </w:rPr>
+          <w:rFonts w:cstheme="minorHAnsi"/>
+          <w:sz w:val="22"/>
+          <w:szCs w:val="22"/>
+        </w:rPr>
+        <w:lastRenderedPageBreak/>
         <w:t xml:space="preserve">Figure </w:t>
       </w:r>
       <w:r>
         <w:rPr>
-          <w:rFonts w:ascii="Times New Roman" w:hAnsi="Times New Roman" w:cs="Times New Roman"/>
-          <w:sz w:val="24"/>
-          <w:szCs w:val="24"/>
+          <w:rFonts w:cstheme="minorHAnsi"/>
+          <w:sz w:val="22"/>
+          <w:szCs w:val="22"/>
         </w:rPr>
         <w:fldChar w:fldCharType="begin"/>
       </w:r>
       <w:r>
         <w:rPr>
-          <w:rFonts w:ascii="Times New Roman" w:hAnsi="Times New Roman" w:cs="Times New Roman"/>
-          <w:sz w:val="24"/>
-          <w:szCs w:val="24"/>
+          <w:rFonts w:cstheme="minorHAnsi"/>
+          <w:sz w:val="22"/>
+          <w:szCs w:val="22"/>
         </w:rPr>
         <w:instrText xml:space="preserve"> SEQ Figure \* ARABIC </w:instrText>
       </w:r>
       <w:r>
         <w:rPr>
-          <w:rFonts w:ascii="Times New Roman" w:hAnsi="Times New Roman" w:cs="Times New Roman"/>
-          <w:sz w:val="24"/>
-          <w:szCs w:val="24"/>
+          <w:rFonts w:cstheme="minorHAnsi"/>
+          <w:sz w:val="22"/>
+          <w:szCs w:val="22"/>
         </w:rPr>
         <w:fldChar w:fldCharType="separate"/>
       </w:r>
       <w:r>
         <w:rPr>
-          <w:rFonts w:ascii="Times New Roman" w:hAnsi="Times New Roman" w:cs="Times New Roman"/>
+          <w:rFonts w:cstheme="minorHAnsi"/>
           <w:noProof/>
-          <w:sz w:val="24"/>
-          <w:szCs w:val="24"/>
+          <w:sz w:val="22"/>
+          <w:szCs w:val="22"/>
         </w:rPr>
         <w:t>14</w:t>
       </w:r>
       <w:r>
         <w:rPr>
-          <w:rFonts w:ascii="Times New Roman" w:hAnsi="Times New Roman" w:cs="Times New Roman"/>
-          <w:sz w:val="24"/>
-          <w:szCs w:val="24"/>
+          <w:rFonts w:cstheme="minorHAnsi"/>
+          <w:sz w:val="22"/>
+          <w:szCs w:val="22"/>
         </w:rPr>
         <w:fldChar w:fldCharType="end"/>
       </w:r>
       <w:bookmarkEnd w:id="20"/>
       <w:r>
         <w:rPr>
-          <w:rFonts w:ascii="Times New Roman" w:hAnsi="Times New Roman" w:cs="Times New Roman"/>
-          <w:sz w:val="24"/>
-          <w:szCs w:val="24"/>
+          <w:rFonts w:cstheme="minorHAnsi"/>
+          <w:sz w:val="22"/>
+          <w:szCs w:val="22"/>
         </w:rPr>
         <w:t>: MSP430F5438A Processor Pin Breakout</w:t>
       </w:r>
@@ -6845,235 +6515,187 @@
           <w:tab w:val="left" w:pos="5690"/>
         </w:tabs>
         <w:rPr>
-          <w:rFonts w:ascii="Times New Roman" w:hAnsi="Times New Roman" w:cs="Times New Roman"/>
-          <w:sz w:val="24"/>
-          <w:szCs w:val="24"/>
-        </w:rPr>
-      </w:pPr>
-      <w:r>
-        <w:rPr>
-          <w:rFonts w:ascii="Times New Roman" w:hAnsi="Times New Roman" w:cs="Times New Roman"/>
-          <w:sz w:val="24"/>
-          <w:szCs w:val="24"/>
+          <w:rFonts w:cstheme="minorHAnsi"/>
+        </w:rPr>
+      </w:pPr>
+      <w:r>
+        <w:rPr>
+          <w:rFonts w:cstheme="minorHAnsi"/>
         </w:rPr>
         <w:t xml:space="preserve">The processor we are using on the MSP430 board is a MSP430F5438A. A schematic of the processor can be seen in </w:t>
       </w:r>
       <w:r>
         <w:rPr>
-          <w:rFonts w:ascii="Times New Roman" w:hAnsi="Times New Roman" w:cs="Times New Roman"/>
-          <w:sz w:val="24"/>
-          <w:szCs w:val="24"/>
+          <w:rFonts w:cstheme="minorHAnsi"/>
         </w:rPr>
         <w:fldChar w:fldCharType="begin"/>
       </w:r>
       <w:r>
         <w:rPr>
-          <w:rFonts w:ascii="Times New Roman" w:hAnsi="Times New Roman" w:cs="Times New Roman"/>
-          <w:sz w:val="24"/>
-          <w:szCs w:val="24"/>
+          <w:rFonts w:cstheme="minorHAnsi"/>
         </w:rPr>
         <w:instrText xml:space="preserve"> REF _Ref323488023 \h  \* MERGEFORMAT </w:instrText>
       </w:r>
       <w:r>
         <w:rPr>
-          <w:rFonts w:ascii="Times New Roman" w:hAnsi="Times New Roman" w:cs="Times New Roman"/>
-          <w:sz w:val="24"/>
-          <w:szCs w:val="24"/>
-        </w:rPr>
-      </w:r>
-      <w:r>
-        <w:rPr>
-          <w:rFonts w:ascii="Times New Roman" w:hAnsi="Times New Roman" w:cs="Times New Roman"/>
-          <w:sz w:val="24"/>
-          <w:szCs w:val="24"/>
+          <w:rFonts w:cstheme="minorHAnsi"/>
+        </w:rPr>
+      </w:r>
+      <w:r>
+        <w:rPr>
+          <w:rFonts w:cstheme="minorHAnsi"/>
         </w:rPr>
         <w:fldChar w:fldCharType="separate"/>
       </w:r>
       <w:r>
         <w:rPr>
-          <w:rFonts w:ascii="Times New Roman" w:hAnsi="Times New Roman" w:cs="Times New Roman"/>
-          <w:sz w:val="24"/>
-          <w:szCs w:val="24"/>
+          <w:rFonts w:cstheme="minorHAnsi"/>
         </w:rPr>
         <w:t xml:space="preserve">Figure </w:t>
       </w:r>
       <w:r>
         <w:rPr>
-          <w:rFonts w:ascii="Times New Roman" w:hAnsi="Times New Roman" w:cs="Times New Roman"/>
+          <w:rFonts w:cstheme="minorHAnsi"/>
           <w:noProof/>
-          <w:sz w:val="24"/>
-          <w:szCs w:val="24"/>
         </w:rPr>
         <w:t>14</w:t>
       </w:r>
       <w:r>
         <w:rPr>
-          <w:rFonts w:ascii="Times New Roman" w:hAnsi="Times New Roman" w:cs="Times New Roman"/>
-          <w:sz w:val="24"/>
-          <w:szCs w:val="24"/>
+          <w:rFonts w:cstheme="minorHAnsi"/>
         </w:rPr>
         <w:fldChar w:fldCharType="end"/>
       </w:r>
       <w:r>
         <w:rPr>
-          <w:rFonts w:ascii="Times New Roman" w:hAnsi="Times New Roman" w:cs="Times New Roman"/>
-          <w:sz w:val="24"/>
-          <w:szCs w:val="24"/>
+          <w:rFonts w:cstheme="minorHAnsi"/>
         </w:rPr>
         <w:t xml:space="preserve">. As you can see in the schematic, the MSP430 runs off of 3.3V which is generated by the USB circuit. The MSP430 is supported by an external oscillator circuit with a </w:t>
       </w:r>
       <w:proofErr w:type="gramStart"/>
       <w:r>
         <w:rPr>
-          <w:rFonts w:ascii="Times New Roman" w:hAnsi="Times New Roman" w:cs="Times New Roman"/>
-          <w:sz w:val="24"/>
-          <w:szCs w:val="24"/>
+          <w:rFonts w:cstheme="minorHAnsi"/>
         </w:rPr>
         <w:t>32.768kHz  crystal</w:t>
       </w:r>
       <w:proofErr w:type="gramEnd"/>
       <w:r>
         <w:rPr>
-          <w:rFonts w:ascii="Times New Roman" w:hAnsi="Times New Roman" w:cs="Times New Roman"/>
-          <w:sz w:val="24"/>
-          <w:szCs w:val="24"/>
+          <w:rFonts w:cstheme="minorHAnsi"/>
         </w:rPr>
         <w:t xml:space="preserve">. </w:t>
       </w:r>
       <w:proofErr w:type="gramStart"/>
       <w:r>
         <w:rPr>
-          <w:rFonts w:ascii="Times New Roman" w:hAnsi="Times New Roman" w:cs="Times New Roman"/>
-          <w:sz w:val="24"/>
-          <w:szCs w:val="24"/>
+          <w:rFonts w:cstheme="minorHAnsi"/>
         </w:rPr>
         <w:t>The  MSP430F5438A</w:t>
       </w:r>
       <w:proofErr w:type="gramEnd"/>
       <w:r>
         <w:rPr>
-          <w:rFonts w:ascii="Times New Roman" w:hAnsi="Times New Roman" w:cs="Times New Roman"/>
-          <w:sz w:val="24"/>
-          <w:szCs w:val="24"/>
+          <w:rFonts w:cstheme="minorHAnsi"/>
         </w:rPr>
         <w:t xml:space="preserve"> has an internal 32.768kHz oscillator; however, it is recommended to use an external oscillator for time sensitive applications. </w:t>
       </w:r>
     </w:p>
     <w:p>
       <w:pPr>
-        <w:rPr>
-          <w:rFonts w:ascii="Times New Roman" w:hAnsi="Times New Roman" w:cs="Times New Roman"/>
-          <w:b/>
-          <w:szCs w:val="24"/>
-        </w:rPr>
-      </w:pPr>
-      <w:r>
-        <w:rPr>
-          <w:rFonts w:ascii="Times New Roman" w:hAnsi="Times New Roman" w:cs="Times New Roman"/>
-          <w:b/>
-          <w:szCs w:val="24"/>
-        </w:rPr>
+        <w:pStyle w:val="Heading2"/>
+        <w:numPr>
+          <w:ilvl w:val="0"/>
+          <w:numId w:val="15"/>
+        </w:numPr>
+      </w:pPr>
+      <w:r>
         <w:t>Power Supply</w:t>
       </w:r>
     </w:p>
     <w:p>
       <w:pPr>
         <w:rPr>
-          <w:rFonts w:ascii="Times New Roman" w:hAnsi="Times New Roman" w:cs="Times New Roman"/>
-          <w:szCs w:val="24"/>
-        </w:rPr>
-      </w:pPr>
-      <w:r>
-        <w:rPr>
-          <w:rFonts w:ascii="Times New Roman" w:hAnsi="Times New Roman" w:cs="Times New Roman"/>
-          <w:szCs w:val="24"/>
-        </w:rPr>
-        <w:lastRenderedPageBreak/>
+          <w:rFonts w:cstheme="minorHAnsi"/>
+        </w:rPr>
+      </w:pPr>
+      <w:r>
+        <w:rPr>
+          <w:rFonts w:cstheme="minorHAnsi"/>
+        </w:rPr>
         <w:t>The power supply is designed to supply power to the Beagle Bone. It utilizes a linear regulator which takes in an input voltage range of 6V to 15V and regulates this voltage to 5V. The power supply is powered by a 6.6V lithium iron phosphate battery (LiFePO</w:t>
       </w:r>
       <w:r>
         <w:rPr>
-          <w:rFonts w:ascii="Times New Roman" w:hAnsi="Times New Roman" w:cs="Times New Roman"/>
-          <w:szCs w:val="24"/>
+          <w:rFonts w:cstheme="minorHAnsi"/>
           <w:vertAlign w:val="subscript"/>
         </w:rPr>
         <w:t>4</w:t>
       </w:r>
       <w:r>
         <w:rPr>
-          <w:rFonts w:ascii="Times New Roman" w:hAnsi="Times New Roman" w:cs="Times New Roman"/>
-          <w:szCs w:val="24"/>
+          <w:rFonts w:cstheme="minorHAnsi"/>
         </w:rPr>
         <w:t xml:space="preserve">). </w:t>
       </w:r>
       <w:r>
         <w:rPr>
-          <w:rFonts w:ascii="Times New Roman" w:hAnsi="Times New Roman" w:cs="Times New Roman"/>
-          <w:szCs w:val="24"/>
+          <w:rFonts w:cstheme="minorHAnsi"/>
         </w:rPr>
         <w:fldChar w:fldCharType="begin"/>
       </w:r>
       <w:r>
         <w:rPr>
-          <w:rFonts w:ascii="Times New Roman" w:hAnsi="Times New Roman" w:cs="Times New Roman"/>
-          <w:szCs w:val="24"/>
+          <w:rFonts w:cstheme="minorHAnsi"/>
         </w:rPr>
         <w:instrText xml:space="preserve"> REF _Ref323504750 \h  \* MERGEFORMAT </w:instrText>
       </w:r>
       <w:r>
         <w:rPr>
-          <w:rFonts w:ascii="Times New Roman" w:hAnsi="Times New Roman" w:cs="Times New Roman"/>
-          <w:szCs w:val="24"/>
-        </w:rPr>
-      </w:r>
-      <w:r>
-        <w:rPr>
-          <w:rFonts w:ascii="Times New Roman" w:hAnsi="Times New Roman" w:cs="Times New Roman"/>
-          <w:szCs w:val="24"/>
+          <w:rFonts w:cstheme="minorHAnsi"/>
+        </w:rPr>
+      </w:r>
+      <w:r>
+        <w:rPr>
+          <w:rFonts w:cstheme="minorHAnsi"/>
         </w:rPr>
         <w:fldChar w:fldCharType="separate"/>
       </w:r>
       <w:r>
         <w:rPr>
-          <w:rFonts w:ascii="Times New Roman" w:hAnsi="Times New Roman" w:cs="Times New Roman"/>
-          <w:szCs w:val="24"/>
+          <w:rFonts w:cstheme="minorHAnsi"/>
         </w:rPr>
         <w:t xml:space="preserve">Figure </w:t>
       </w:r>
       <w:r>
         <w:rPr>
-          <w:rFonts w:ascii="Times New Roman" w:hAnsi="Times New Roman" w:cs="Times New Roman"/>
+          <w:rFonts w:cstheme="minorHAnsi"/>
           <w:noProof/>
-          <w:szCs w:val="24"/>
         </w:rPr>
         <w:t>15</w:t>
       </w:r>
       <w:r>
         <w:rPr>
-          <w:rFonts w:ascii="Times New Roman" w:hAnsi="Times New Roman" w:cs="Times New Roman"/>
-          <w:szCs w:val="24"/>
+          <w:rFonts w:cstheme="minorHAnsi"/>
         </w:rPr>
         <w:fldChar w:fldCharType="end"/>
       </w:r>
       <w:r>
         <w:rPr>
-          <w:rFonts w:ascii="Times New Roman" w:hAnsi="Times New Roman" w:cs="Times New Roman"/>
-          <w:szCs w:val="24"/>
+          <w:rFonts w:cstheme="minorHAnsi"/>
         </w:rPr>
         <w:t xml:space="preserve"> shows the LiFePO</w:t>
       </w:r>
       <w:r>
         <w:rPr>
-          <w:rFonts w:ascii="Times New Roman" w:hAnsi="Times New Roman" w:cs="Times New Roman"/>
-          <w:szCs w:val="24"/>
+          <w:rFonts w:cstheme="minorHAnsi"/>
           <w:vertAlign w:val="subscript"/>
         </w:rPr>
         <w:t xml:space="preserve">4 </w:t>
       </w:r>
       <w:r>
         <w:rPr>
-          <w:rFonts w:ascii="Times New Roman" w:hAnsi="Times New Roman" w:cs="Times New Roman"/>
-          <w:szCs w:val="24"/>
+          <w:rFonts w:cstheme="minorHAnsi"/>
         </w:rPr>
         <w:t>battery used in the power supply.</w:t>
       </w:r>
@@ -7083,18 +6705,16 @@
         <w:keepNext/>
         <w:jc w:val="center"/>
         <w:rPr>
-          <w:rFonts w:ascii="Times New Roman" w:hAnsi="Times New Roman" w:cs="Times New Roman"/>
-          <w:szCs w:val="24"/>
-        </w:rPr>
-      </w:pPr>
-      <w:r>
-        <w:rPr>
-          <w:rFonts w:ascii="Times New Roman" w:hAnsi="Times New Roman" w:cs="Times New Roman"/>
+          <w:rFonts w:cstheme="minorHAnsi"/>
+        </w:rPr>
+      </w:pPr>
+      <w:r>
+        <w:rPr>
+          <w:rFonts w:cstheme="minorHAnsi"/>
           <w:noProof/>
-          <w:szCs w:val="24"/>
         </w:rPr>
         <w:drawing>
-          <wp:inline distT="0" distB="0" distL="0" distR="0" wp14:anchorId="49FC5E09" wp14:editId="71B06864">
+          <wp:inline distT="0" distB="0" distL="0" distR="0" wp14:anchorId="4214F171" wp14:editId="387F488E">
             <wp:extent cx="2961495" cy="1704975"/>
             <wp:effectExtent l="0" t="0" r="0" b="0"/>
             <wp:docPr id="3" name="Picture 3" descr="http://pics.towerhobbies.com/imagel/h/lhcam6435.jpg"/>
@@ -7148,85 +6768,85 @@
         <w:pStyle w:val="Caption"/>
         <w:jc w:val="center"/>
         <w:rPr>
-          <w:rFonts w:ascii="Times New Roman" w:hAnsi="Times New Roman" w:cs="Times New Roman"/>
+          <w:rFonts w:cstheme="minorHAnsi"/>
           <w:sz w:val="22"/>
-          <w:szCs w:val="24"/>
+          <w:szCs w:val="22"/>
         </w:rPr>
       </w:pPr>
       <w:bookmarkStart w:id="21" w:name="_Ref323504750"/>
       <w:r>
         <w:rPr>
-          <w:rFonts w:ascii="Times New Roman" w:hAnsi="Times New Roman" w:cs="Times New Roman"/>
+          <w:rFonts w:cstheme="minorHAnsi"/>
           <w:sz w:val="22"/>
-          <w:szCs w:val="24"/>
+          <w:szCs w:val="22"/>
         </w:rPr>
         <w:t xml:space="preserve">Figure </w:t>
       </w:r>
       <w:r>
         <w:rPr>
-          <w:rFonts w:ascii="Times New Roman" w:hAnsi="Times New Roman" w:cs="Times New Roman"/>
+          <w:rFonts w:cstheme="minorHAnsi"/>
           <w:sz w:val="22"/>
-          <w:szCs w:val="24"/>
+          <w:szCs w:val="22"/>
         </w:rPr>
         <w:fldChar w:fldCharType="begin"/>
       </w:r>
       <w:r>
         <w:rPr>
-          <w:rFonts w:ascii="Times New Roman" w:hAnsi="Times New Roman" w:cs="Times New Roman"/>
+          <w:rFonts w:cstheme="minorHAnsi"/>
           <w:sz w:val="22"/>
-          <w:szCs w:val="24"/>
+          <w:szCs w:val="22"/>
         </w:rPr>
         <w:instrText xml:space="preserve"> SEQ Figure \* ARABIC </w:instrText>
       </w:r>
       <w:r>
         <w:rPr>
-          <w:rFonts w:ascii="Times New Roman" w:hAnsi="Times New Roman" w:cs="Times New Roman"/>
+          <w:rFonts w:cstheme="minorHAnsi"/>
           <w:sz w:val="22"/>
-          <w:szCs w:val="24"/>
+          <w:szCs w:val="22"/>
         </w:rPr>
         <w:fldChar w:fldCharType="separate"/>
       </w:r>
       <w:r>
         <w:rPr>
-          <w:rFonts w:ascii="Times New Roman" w:hAnsi="Times New Roman" w:cs="Times New Roman"/>
+          <w:rFonts w:cstheme="minorHAnsi"/>
           <w:noProof/>
           <w:sz w:val="22"/>
-          <w:szCs w:val="24"/>
+          <w:szCs w:val="22"/>
         </w:rPr>
         <w:t>15</w:t>
       </w:r>
       <w:r>
         <w:rPr>
-          <w:rFonts w:ascii="Times New Roman" w:hAnsi="Times New Roman" w:cs="Times New Roman"/>
+          <w:rFonts w:cstheme="minorHAnsi"/>
           <w:noProof/>
           <w:sz w:val="22"/>
-          <w:szCs w:val="24"/>
+          <w:szCs w:val="22"/>
         </w:rPr>
         <w:fldChar w:fldCharType="end"/>
       </w:r>
       <w:bookmarkEnd w:id="21"/>
       <w:r>
         <w:rPr>
-          <w:rFonts w:ascii="Times New Roman" w:hAnsi="Times New Roman" w:cs="Times New Roman"/>
+          <w:rFonts w:cstheme="minorHAnsi"/>
           <w:sz w:val="22"/>
-          <w:szCs w:val="24"/>
+          <w:szCs w:val="22"/>
         </w:rPr>
         <w:t>: 6.6V LiFePO</w:t>
       </w:r>
       <w:r>
         <w:rPr>
-          <w:rFonts w:ascii="Times New Roman" w:hAnsi="Times New Roman" w:cs="Times New Roman"/>
+          <w:rFonts w:cstheme="minorHAnsi"/>
           <w:sz w:val="22"/>
-          <w:szCs w:val="24"/>
+          <w:szCs w:val="22"/>
           <w:vertAlign w:val="subscript"/>
         </w:rPr>
         <w:t>4</w:t>
       </w:r>
       <w:r>
         <w:rPr>
-          <w:rFonts w:ascii="Times New Roman" w:hAnsi="Times New Roman" w:cs="Times New Roman"/>
+          <w:rFonts w:cstheme="minorHAnsi"/>
           <w:sz w:val="22"/>
-          <w:szCs w:val="24"/>
+          <w:szCs w:val="22"/>
         </w:rPr>
         <w:t xml:space="preserve"> Battery</w:t>
       </w:r>
@@ -7236,18 +6856,16 @@
         <w:keepNext/>
         <w:jc w:val="center"/>
         <w:rPr>
-          <w:rFonts w:ascii="Times New Roman" w:hAnsi="Times New Roman" w:cs="Times New Roman"/>
-          <w:szCs w:val="24"/>
-        </w:rPr>
-      </w:pPr>
-      <w:r>
-        <w:rPr>
-          <w:rFonts w:ascii="Times New Roman" w:hAnsi="Times New Roman" w:cs="Times New Roman"/>
+          <w:rFonts w:cstheme="minorHAnsi"/>
+        </w:rPr>
+      </w:pPr>
+      <w:r>
+        <w:rPr>
+          <w:rFonts w:cstheme="minorHAnsi"/>
           <w:noProof/>
-          <w:szCs w:val="24"/>
         </w:rPr>
         <w:drawing>
-          <wp:inline distT="0" distB="0" distL="0" distR="0" wp14:anchorId="17A1BE77" wp14:editId="331491B4">
+          <wp:inline distT="0" distB="0" distL="0" distR="0" wp14:anchorId="060F3486" wp14:editId="105EB05B">
             <wp:extent cx="5029200" cy="2888025"/>
             <wp:effectExtent l="0" t="0" r="0" b="7620"/>
             <wp:docPr id="5" name="Picture 5"/>
@@ -7294,68 +6912,68 @@
         <w:pStyle w:val="Caption"/>
         <w:jc w:val="center"/>
         <w:rPr>
-          <w:rFonts w:ascii="Times New Roman" w:hAnsi="Times New Roman" w:cs="Times New Roman"/>
+          <w:rFonts w:cstheme="minorHAnsi"/>
           <w:sz w:val="22"/>
-          <w:szCs w:val="24"/>
+          <w:szCs w:val="22"/>
         </w:rPr>
       </w:pPr>
       <w:bookmarkStart w:id="22" w:name="_Ref323500920"/>
       <w:r>
         <w:rPr>
-          <w:rFonts w:ascii="Times New Roman" w:hAnsi="Times New Roman" w:cs="Times New Roman"/>
+          <w:rFonts w:cstheme="minorHAnsi"/>
           <w:sz w:val="22"/>
-          <w:szCs w:val="24"/>
+          <w:szCs w:val="22"/>
         </w:rPr>
         <w:t xml:space="preserve">Figure </w:t>
       </w:r>
       <w:r>
         <w:rPr>
-          <w:rFonts w:ascii="Times New Roman" w:hAnsi="Times New Roman" w:cs="Times New Roman"/>
+          <w:rFonts w:cstheme="minorHAnsi"/>
           <w:sz w:val="22"/>
-          <w:szCs w:val="24"/>
+          <w:szCs w:val="22"/>
         </w:rPr>
         <w:fldChar w:fldCharType="begin"/>
       </w:r>
       <w:r>
         <w:rPr>
-          <w:rFonts w:ascii="Times New Roman" w:hAnsi="Times New Roman" w:cs="Times New Roman"/>
+          <w:rFonts w:cstheme="minorHAnsi"/>
           <w:sz w:val="22"/>
-          <w:szCs w:val="24"/>
+          <w:szCs w:val="22"/>
         </w:rPr>
         <w:instrText xml:space="preserve"> SEQ Figure \* ARABIC </w:instrText>
       </w:r>
       <w:r>
         <w:rPr>
-          <w:rFonts w:ascii="Times New Roman" w:hAnsi="Times New Roman" w:cs="Times New Roman"/>
+          <w:rFonts w:cstheme="minorHAnsi"/>
           <w:sz w:val="22"/>
-          <w:szCs w:val="24"/>
+          <w:szCs w:val="22"/>
         </w:rPr>
         <w:fldChar w:fldCharType="separate"/>
       </w:r>
       <w:r>
         <w:rPr>
-          <w:rFonts w:ascii="Times New Roman" w:hAnsi="Times New Roman" w:cs="Times New Roman"/>
+          <w:rFonts w:cstheme="minorHAnsi"/>
           <w:noProof/>
           <w:sz w:val="22"/>
-          <w:szCs w:val="24"/>
+          <w:szCs w:val="22"/>
         </w:rPr>
         <w:t>16</w:t>
       </w:r>
       <w:r>
         <w:rPr>
-          <w:rFonts w:ascii="Times New Roman" w:hAnsi="Times New Roman" w:cs="Times New Roman"/>
+          <w:rFonts w:cstheme="minorHAnsi"/>
           <w:noProof/>
           <w:sz w:val="22"/>
-          <w:szCs w:val="24"/>
+          <w:szCs w:val="22"/>
         </w:rPr>
         <w:fldChar w:fldCharType="end"/>
       </w:r>
       <w:bookmarkEnd w:id="22"/>
       <w:r>
         <w:rPr>
-          <w:rFonts w:ascii="Times New Roman" w:hAnsi="Times New Roman" w:cs="Times New Roman"/>
+          <w:rFonts w:cstheme="minorHAnsi"/>
           <w:sz w:val="22"/>
-          <w:szCs w:val="24"/>
+          <w:szCs w:val="22"/>
         </w:rPr>
         <w:t>: Power Schematic Revision 1</w:t>
       </w:r>
@@ -7363,85 +6981,74 @@
     <w:p>
       <w:pPr>
         <w:rPr>
-          <w:rFonts w:ascii="Times New Roman" w:hAnsi="Times New Roman" w:cs="Times New Roman"/>
-          <w:szCs w:val="24"/>
-        </w:rPr>
-      </w:pPr>
-      <w:r>
-        <w:rPr>
-          <w:rFonts w:ascii="Times New Roman" w:hAnsi="Times New Roman" w:cs="Times New Roman"/>
-          <w:szCs w:val="24"/>
-        </w:rPr>
+          <w:rFonts w:cstheme="minorHAnsi"/>
+        </w:rPr>
+      </w:pPr>
+      <w:r>
+        <w:rPr>
+          <w:rFonts w:cstheme="minorHAnsi"/>
+        </w:rPr>
+        <w:lastRenderedPageBreak/>
         <w:t xml:space="preserve">The first revision of the power system, shown in </w:t>
       </w:r>
       <w:r>
         <w:rPr>
-          <w:rFonts w:ascii="Times New Roman" w:hAnsi="Times New Roman" w:cs="Times New Roman"/>
-          <w:szCs w:val="24"/>
+          <w:rFonts w:cstheme="minorHAnsi"/>
         </w:rPr>
         <w:fldChar w:fldCharType="begin"/>
       </w:r>
       <w:r>
         <w:rPr>
-          <w:rFonts w:ascii="Times New Roman" w:hAnsi="Times New Roman" w:cs="Times New Roman"/>
-          <w:szCs w:val="24"/>
+          <w:rFonts w:cstheme="minorHAnsi"/>
         </w:rPr>
         <w:instrText xml:space="preserve"> REF _Ref323500920 \h  \* MERGEFORMAT </w:instrText>
       </w:r>
       <w:r>
         <w:rPr>
-          <w:rFonts w:ascii="Times New Roman" w:hAnsi="Times New Roman" w:cs="Times New Roman"/>
-          <w:szCs w:val="24"/>
-        </w:rPr>
-      </w:r>
-      <w:r>
-        <w:rPr>
-          <w:rFonts w:ascii="Times New Roman" w:hAnsi="Times New Roman" w:cs="Times New Roman"/>
-          <w:szCs w:val="24"/>
+          <w:rFonts w:cstheme="minorHAnsi"/>
+        </w:rPr>
+      </w:r>
+      <w:r>
+        <w:rPr>
+          <w:rFonts w:cstheme="minorHAnsi"/>
         </w:rPr>
         <w:fldChar w:fldCharType="separate"/>
       </w:r>
       <w:r>
         <w:rPr>
-          <w:rFonts w:ascii="Times New Roman" w:hAnsi="Times New Roman" w:cs="Times New Roman"/>
-          <w:szCs w:val="24"/>
+          <w:rFonts w:cstheme="minorHAnsi"/>
         </w:rPr>
         <w:t xml:space="preserve">Figure </w:t>
       </w:r>
       <w:r>
         <w:rPr>
-          <w:rFonts w:ascii="Times New Roman" w:hAnsi="Times New Roman" w:cs="Times New Roman"/>
+          <w:rFonts w:cstheme="minorHAnsi"/>
           <w:noProof/>
-          <w:szCs w:val="24"/>
         </w:rPr>
         <w:t>16</w:t>
       </w:r>
       <w:r>
         <w:rPr>
-          <w:rFonts w:ascii="Times New Roman" w:hAnsi="Times New Roman" w:cs="Times New Roman"/>
-          <w:szCs w:val="24"/>
+          <w:rFonts w:cstheme="minorHAnsi"/>
         </w:rPr>
         <w:fldChar w:fldCharType="end"/>
       </w:r>
       <w:r>
         <w:rPr>
-          <w:rFonts w:ascii="Times New Roman" w:hAnsi="Times New Roman" w:cs="Times New Roman"/>
-          <w:szCs w:val="24"/>
+          <w:rFonts w:cstheme="minorHAnsi"/>
         </w:rPr>
         <w:t xml:space="preserve">, utilizes a single linear regulator with two decoupling capacitors. Status LEDs are added to the </w:t>
       </w:r>
       <w:proofErr w:type="gramStart"/>
       <w:r>
         <w:rPr>
-          <w:rFonts w:ascii="Times New Roman" w:hAnsi="Times New Roman" w:cs="Times New Roman"/>
-          <w:szCs w:val="24"/>
+          <w:rFonts w:cstheme="minorHAnsi"/>
         </w:rPr>
         <w:t>V</w:t>
       </w:r>
       <w:r>
         <w:rPr>
-          <w:rFonts w:ascii="Times New Roman" w:hAnsi="Times New Roman" w:cs="Times New Roman"/>
-          <w:szCs w:val="24"/>
+          <w:rFonts w:cstheme="minorHAnsi"/>
           <w:vertAlign w:val="subscript"/>
         </w:rPr>
         <w:t>in</w:t>
@@ -7449,23 +7056,20 @@
       <w:proofErr w:type="gramEnd"/>
       <w:r>
         <w:rPr>
-          <w:rFonts w:ascii="Times New Roman" w:hAnsi="Times New Roman" w:cs="Times New Roman"/>
-          <w:szCs w:val="24"/>
+          <w:rFonts w:cstheme="minorHAnsi"/>
         </w:rPr>
         <w:t xml:space="preserve"> and </w:t>
       </w:r>
       <w:proofErr w:type="spellStart"/>
       <w:r>
         <w:rPr>
-          <w:rFonts w:ascii="Times New Roman" w:hAnsi="Times New Roman" w:cs="Times New Roman"/>
-          <w:szCs w:val="24"/>
+          <w:rFonts w:cstheme="minorHAnsi"/>
         </w:rPr>
         <w:t>V</w:t>
       </w:r>
       <w:r>
         <w:rPr>
-          <w:rFonts w:ascii="Times New Roman" w:hAnsi="Times New Roman" w:cs="Times New Roman"/>
-          <w:szCs w:val="24"/>
+          <w:rFonts w:cstheme="minorHAnsi"/>
           <w:vertAlign w:val="subscript"/>
         </w:rPr>
         <w:t>out</w:t>
@@ -7473,64 +7077,55 @@
       <w:proofErr w:type="spellEnd"/>
       <w:r>
         <w:rPr>
-          <w:rFonts w:ascii="Times New Roman" w:hAnsi="Times New Roman" w:cs="Times New Roman"/>
-          <w:szCs w:val="24"/>
+          <w:rFonts w:cstheme="minorHAnsi"/>
         </w:rPr>
         <w:t xml:space="preserve"> rails of the power supply to provide a visual indication of an input voltage present and output voltage prepared for use. </w:t>
       </w:r>
       <w:r>
         <w:rPr>
-          <w:rFonts w:ascii="Times New Roman" w:hAnsi="Times New Roman" w:cs="Times New Roman"/>
-          <w:szCs w:val="24"/>
+          <w:rFonts w:cstheme="minorHAnsi"/>
         </w:rPr>
         <w:fldChar w:fldCharType="begin"/>
       </w:r>
       <w:r>
         <w:rPr>
-          <w:rFonts w:ascii="Times New Roman" w:hAnsi="Times New Roman" w:cs="Times New Roman"/>
-          <w:szCs w:val="24"/>
+          <w:rFonts w:cstheme="minorHAnsi"/>
         </w:rPr>
         <w:instrText xml:space="preserve"> REF _Ref323541330 \h  \* MERGEFORMAT </w:instrText>
       </w:r>
       <w:r>
         <w:rPr>
-          <w:rFonts w:ascii="Times New Roman" w:hAnsi="Times New Roman" w:cs="Times New Roman"/>
-          <w:szCs w:val="24"/>
-        </w:rPr>
-      </w:r>
-      <w:r>
-        <w:rPr>
-          <w:rFonts w:ascii="Times New Roman" w:hAnsi="Times New Roman" w:cs="Times New Roman"/>
-          <w:szCs w:val="24"/>
+          <w:rFonts w:cstheme="minorHAnsi"/>
+        </w:rPr>
+      </w:r>
+      <w:r>
+        <w:rPr>
+          <w:rFonts w:cstheme="minorHAnsi"/>
         </w:rPr>
         <w:fldChar w:fldCharType="separate"/>
       </w:r>
       <w:r>
         <w:rPr>
-          <w:rFonts w:ascii="Times New Roman" w:hAnsi="Times New Roman" w:cs="Times New Roman"/>
-          <w:szCs w:val="24"/>
+          <w:rFonts w:cstheme="minorHAnsi"/>
         </w:rPr>
         <w:t xml:space="preserve">Figure </w:t>
       </w:r>
       <w:r>
         <w:rPr>
-          <w:rFonts w:ascii="Times New Roman" w:hAnsi="Times New Roman" w:cs="Times New Roman"/>
+          <w:rFonts w:cstheme="minorHAnsi"/>
           <w:noProof/>
-          <w:szCs w:val="24"/>
         </w:rPr>
         <w:t>17</w:t>
       </w:r>
       <w:r>
         <w:rPr>
-          <w:rFonts w:ascii="Times New Roman" w:hAnsi="Times New Roman" w:cs="Times New Roman"/>
-          <w:szCs w:val="24"/>
+          <w:rFonts w:cstheme="minorHAnsi"/>
         </w:rPr>
         <w:fldChar w:fldCharType="end"/>
       </w:r>
       <w:r>
         <w:rPr>
-          <w:rFonts w:ascii="Times New Roman" w:hAnsi="Times New Roman" w:cs="Times New Roman"/>
-          <w:szCs w:val="24"/>
+          <w:rFonts w:cstheme="minorHAnsi"/>
         </w:rPr>
         <w:t xml:space="preserve"> shows the first revision of the power supply PCB. P1 is the input supplied by the lithium iron phosphate battery via a Deans Ultra Plug. P1 is the output of the power supply and uses a DC barrel jack to connect to the Beagle Bone. </w:t>
       </w:r>
@@ -7540,19 +7135,16 @@
         <w:keepNext/>
         <w:jc w:val="center"/>
         <w:rPr>
-          <w:rFonts w:ascii="Times New Roman" w:hAnsi="Times New Roman" w:cs="Times New Roman"/>
-          <w:szCs w:val="24"/>
-        </w:rPr>
-      </w:pPr>
-      <w:r>
-        <w:rPr>
-          <w:rFonts w:ascii="Times New Roman" w:hAnsi="Times New Roman" w:cs="Times New Roman"/>
+          <w:rFonts w:cstheme="minorHAnsi"/>
+        </w:rPr>
+      </w:pPr>
+      <w:r>
+        <w:rPr>
+          <w:rFonts w:cstheme="minorHAnsi"/>
           <w:noProof/>
-          <w:szCs w:val="24"/>
-        </w:rPr>
-        <w:lastRenderedPageBreak/>
+        </w:rPr>
         <w:drawing>
-          <wp:inline distT="0" distB="0" distL="0" distR="0" wp14:anchorId="37268241" wp14:editId="5B5FC59D">
+          <wp:inline distT="0" distB="0" distL="0" distR="0" wp14:anchorId="1BA044F7" wp14:editId="6E826A28">
             <wp:extent cx="5029200" cy="3352800"/>
             <wp:effectExtent l="0" t="0" r="0" b="0"/>
             <wp:docPr id="9" name="Picture 9"/>
@@ -7599,67 +7191,67 @@
         <w:pStyle w:val="Caption"/>
         <w:jc w:val="center"/>
         <w:rPr>
-          <w:rFonts w:ascii="Times New Roman" w:hAnsi="Times New Roman" w:cs="Times New Roman"/>
+          <w:rFonts w:cstheme="minorHAnsi"/>
           <w:sz w:val="22"/>
-          <w:szCs w:val="24"/>
+          <w:szCs w:val="22"/>
         </w:rPr>
       </w:pPr>
       <w:bookmarkStart w:id="23" w:name="_Ref323541330"/>
       <w:r>
         <w:rPr>
-          <w:rFonts w:ascii="Times New Roman" w:hAnsi="Times New Roman" w:cs="Times New Roman"/>
+          <w:rFonts w:cstheme="minorHAnsi"/>
           <w:sz w:val="22"/>
-          <w:szCs w:val="24"/>
+          <w:szCs w:val="22"/>
         </w:rPr>
         <w:t xml:space="preserve">Figure </w:t>
       </w:r>
       <w:r>
         <w:rPr>
-          <w:rFonts w:ascii="Times New Roman" w:hAnsi="Times New Roman" w:cs="Times New Roman"/>
+          <w:rFonts w:cstheme="minorHAnsi"/>
           <w:sz w:val="22"/>
-          <w:szCs w:val="24"/>
+          <w:szCs w:val="22"/>
         </w:rPr>
         <w:fldChar w:fldCharType="begin"/>
       </w:r>
       <w:r>
         <w:rPr>
-          <w:rFonts w:ascii="Times New Roman" w:hAnsi="Times New Roman" w:cs="Times New Roman"/>
+          <w:rFonts w:cstheme="minorHAnsi"/>
           <w:sz w:val="22"/>
-          <w:szCs w:val="24"/>
+          <w:szCs w:val="22"/>
         </w:rPr>
         <w:instrText xml:space="preserve"> SEQ Figure \* ARABIC </w:instrText>
       </w:r>
       <w:r>
         <w:rPr>
-          <w:rFonts w:ascii="Times New Roman" w:hAnsi="Times New Roman" w:cs="Times New Roman"/>
+          <w:rFonts w:cstheme="minorHAnsi"/>
           <w:sz w:val="22"/>
-          <w:szCs w:val="24"/>
+          <w:szCs w:val="22"/>
         </w:rPr>
         <w:fldChar w:fldCharType="separate"/>
       </w:r>
       <w:r>
         <w:rPr>
-          <w:rFonts w:ascii="Times New Roman" w:hAnsi="Times New Roman" w:cs="Times New Roman"/>
+          <w:rFonts w:cstheme="minorHAnsi"/>
           <w:noProof/>
           <w:sz w:val="22"/>
-          <w:szCs w:val="24"/>
+          <w:szCs w:val="22"/>
         </w:rPr>
         <w:t>17</w:t>
       </w:r>
       <w:r>
         <w:rPr>
-          <w:rFonts w:ascii="Times New Roman" w:hAnsi="Times New Roman" w:cs="Times New Roman"/>
+          <w:rFonts w:cstheme="minorHAnsi"/>
           <w:sz w:val="22"/>
-          <w:szCs w:val="24"/>
+          <w:szCs w:val="22"/>
         </w:rPr>
         <w:fldChar w:fldCharType="end"/>
       </w:r>
       <w:bookmarkEnd w:id="23"/>
       <w:r>
         <w:rPr>
-          <w:rFonts w:ascii="Times New Roman" w:hAnsi="Times New Roman" w:cs="Times New Roman"/>
+          <w:rFonts w:cstheme="minorHAnsi"/>
           <w:sz w:val="22"/>
-          <w:szCs w:val="24"/>
+          <w:szCs w:val="22"/>
         </w:rPr>
         <w:t>: Power Supply PCB Revision 1</w:t>
       </w:r>
@@ -7667,70 +7259,60 @@
     <w:p>
       <w:pPr>
         <w:rPr>
-          <w:rFonts w:ascii="Times New Roman" w:hAnsi="Times New Roman" w:cs="Times New Roman"/>
-          <w:szCs w:val="24"/>
-        </w:rPr>
-      </w:pPr>
-      <w:r>
-        <w:rPr>
-          <w:rFonts w:ascii="Times New Roman" w:hAnsi="Times New Roman" w:cs="Times New Roman"/>
-          <w:szCs w:val="24"/>
+          <w:rFonts w:cstheme="minorHAnsi"/>
+        </w:rPr>
+      </w:pPr>
+      <w:r>
+        <w:rPr>
+          <w:rFonts w:cstheme="minorHAnsi"/>
         </w:rPr>
         <w:t xml:space="preserve"> The second revision of the power supply utilizes the same circuit as the first revision power supply, but the second revision power supply also includes a recharging circuit capable of recharging the lithium iron phosphate battery. The charge controlling integrated circuit is a BQ2057 from Texas Instruments and utilizes a PNP transistor, decoupling capacitors, and a charging LED. When the battery is fully charged the charging LED turns off. </w:t>
       </w:r>
       <w:r>
         <w:rPr>
-          <w:rFonts w:ascii="Times New Roman" w:hAnsi="Times New Roman" w:cs="Times New Roman"/>
-          <w:szCs w:val="24"/>
+          <w:rFonts w:cstheme="minorHAnsi"/>
         </w:rPr>
         <w:fldChar w:fldCharType="begin"/>
       </w:r>
       <w:r>
         <w:rPr>
-          <w:rFonts w:ascii="Times New Roman" w:hAnsi="Times New Roman" w:cs="Times New Roman"/>
-          <w:szCs w:val="24"/>
+          <w:rFonts w:cstheme="minorHAnsi"/>
         </w:rPr>
         <w:instrText xml:space="preserve"> REF _Ref323544081 \h  \* MERGEFORMAT </w:instrText>
       </w:r>
       <w:r>
         <w:rPr>
-          <w:rFonts w:ascii="Times New Roman" w:hAnsi="Times New Roman" w:cs="Times New Roman"/>
-          <w:szCs w:val="24"/>
-        </w:rPr>
-      </w:r>
-      <w:r>
-        <w:rPr>
-          <w:rFonts w:ascii="Times New Roman" w:hAnsi="Times New Roman" w:cs="Times New Roman"/>
-          <w:szCs w:val="24"/>
+          <w:rFonts w:cstheme="minorHAnsi"/>
+        </w:rPr>
+      </w:r>
+      <w:r>
+        <w:rPr>
+          <w:rFonts w:cstheme="minorHAnsi"/>
         </w:rPr>
         <w:fldChar w:fldCharType="separate"/>
       </w:r>
       <w:r>
         <w:rPr>
-          <w:rFonts w:ascii="Times New Roman" w:hAnsi="Times New Roman" w:cs="Times New Roman"/>
-          <w:szCs w:val="24"/>
+          <w:rFonts w:cstheme="minorHAnsi"/>
         </w:rPr>
         <w:t xml:space="preserve">Figure </w:t>
       </w:r>
       <w:r>
         <w:rPr>
-          <w:rFonts w:ascii="Times New Roman" w:hAnsi="Times New Roman" w:cs="Times New Roman"/>
+          <w:rFonts w:cstheme="minorHAnsi"/>
           <w:noProof/>
-          <w:szCs w:val="24"/>
         </w:rPr>
         <w:t>18</w:t>
       </w:r>
       <w:r>
         <w:rPr>
-          <w:rFonts w:ascii="Times New Roman" w:hAnsi="Times New Roman" w:cs="Times New Roman"/>
-          <w:szCs w:val="24"/>
+          <w:rFonts w:cstheme="minorHAnsi"/>
         </w:rPr>
         <w:fldChar w:fldCharType="end"/>
       </w:r>
       <w:r>
         <w:rPr>
-          <w:rFonts w:ascii="Times New Roman" w:hAnsi="Times New Roman" w:cs="Times New Roman"/>
-          <w:szCs w:val="24"/>
+          <w:rFonts w:cstheme="minorHAnsi"/>
         </w:rPr>
         <w:t xml:space="preserve"> shows the second revision power supply with battery recharging circuit. </w:t>
       </w:r>
@@ -7740,19 +7322,17 @@
         <w:keepNext/>
         <w:jc w:val="center"/>
         <w:rPr>
-          <w:rFonts w:ascii="Times New Roman" w:hAnsi="Times New Roman" w:cs="Times New Roman"/>
-          <w:szCs w:val="24"/>
-        </w:rPr>
-      </w:pPr>
-      <w:r>
-        <w:rPr>
-          <w:rFonts w:ascii="Times New Roman" w:hAnsi="Times New Roman" w:cs="Times New Roman"/>
+          <w:rFonts w:cstheme="minorHAnsi"/>
+        </w:rPr>
+      </w:pPr>
+      <w:r>
+        <w:rPr>
+          <w:rFonts w:cstheme="minorHAnsi"/>
           <w:noProof/>
-          <w:szCs w:val="24"/>
         </w:rPr>
         <w:lastRenderedPageBreak/>
         <w:drawing>
-          <wp:inline distT="0" distB="0" distL="0" distR="0" wp14:anchorId="042CF540" wp14:editId="4BC94A3A">
+          <wp:inline distT="0" distB="0" distL="0" distR="0" wp14:anchorId="1C2F63BD" wp14:editId="61121004">
             <wp:extent cx="5029200" cy="3518290"/>
             <wp:effectExtent l="0" t="0" r="0" b="6350"/>
             <wp:docPr id="11" name="Picture 11"/>
@@ -7799,67 +7379,67 @@
         <w:pStyle w:val="Caption"/>
         <w:jc w:val="center"/>
         <w:rPr>
-          <w:rFonts w:ascii="Times New Roman" w:hAnsi="Times New Roman" w:cs="Times New Roman"/>
+          <w:rFonts w:cstheme="minorHAnsi"/>
           <w:sz w:val="22"/>
-          <w:szCs w:val="24"/>
+          <w:szCs w:val="22"/>
         </w:rPr>
       </w:pPr>
       <w:bookmarkStart w:id="24" w:name="_Ref323544081"/>
       <w:r>
         <w:rPr>
-          <w:rFonts w:ascii="Times New Roman" w:hAnsi="Times New Roman" w:cs="Times New Roman"/>
+          <w:rFonts w:cstheme="minorHAnsi"/>
           <w:sz w:val="22"/>
-          <w:szCs w:val="24"/>
+          <w:szCs w:val="22"/>
         </w:rPr>
         <w:t xml:space="preserve">Figure </w:t>
       </w:r>
       <w:r>
         <w:rPr>
-          <w:rFonts w:ascii="Times New Roman" w:hAnsi="Times New Roman" w:cs="Times New Roman"/>
+          <w:rFonts w:cstheme="minorHAnsi"/>
           <w:sz w:val="22"/>
-          <w:szCs w:val="24"/>
+          <w:szCs w:val="22"/>
         </w:rPr>
         <w:fldChar w:fldCharType="begin"/>
       </w:r>
       <w:r>
         <w:rPr>
-          <w:rFonts w:ascii="Times New Roman" w:hAnsi="Times New Roman" w:cs="Times New Roman"/>
+          <w:rFonts w:cstheme="minorHAnsi"/>
           <w:sz w:val="22"/>
-          <w:szCs w:val="24"/>
+          <w:szCs w:val="22"/>
         </w:rPr>
         <w:instrText xml:space="preserve"> SEQ Figure \* ARABIC </w:instrText>
       </w:r>
       <w:r>
         <w:rPr>
-          <w:rFonts w:ascii="Times New Roman" w:hAnsi="Times New Roman" w:cs="Times New Roman"/>
+          <w:rFonts w:cstheme="minorHAnsi"/>
           <w:sz w:val="22"/>
-          <w:szCs w:val="24"/>
+          <w:szCs w:val="22"/>
         </w:rPr>
         <w:fldChar w:fldCharType="separate"/>
       </w:r>
       <w:r>
         <w:rPr>
-          <w:rFonts w:ascii="Times New Roman" w:hAnsi="Times New Roman" w:cs="Times New Roman"/>
+          <w:rFonts w:cstheme="minorHAnsi"/>
           <w:noProof/>
           <w:sz w:val="22"/>
-          <w:szCs w:val="24"/>
+          <w:szCs w:val="22"/>
         </w:rPr>
         <w:t>18</w:t>
       </w:r>
       <w:r>
         <w:rPr>
-          <w:rFonts w:ascii="Times New Roman" w:hAnsi="Times New Roman" w:cs="Times New Roman"/>
+          <w:rFonts w:cstheme="minorHAnsi"/>
           <w:sz w:val="22"/>
-          <w:szCs w:val="24"/>
+          <w:szCs w:val="22"/>
         </w:rPr>
         <w:fldChar w:fldCharType="end"/>
       </w:r>
       <w:bookmarkEnd w:id="24"/>
       <w:r>
         <w:rPr>
-          <w:rFonts w:ascii="Times New Roman" w:hAnsi="Times New Roman" w:cs="Times New Roman"/>
+          <w:rFonts w:cstheme="minorHAnsi"/>
           <w:sz w:val="22"/>
-          <w:szCs w:val="24"/>
+          <w:szCs w:val="22"/>
         </w:rPr>
         <w:t>: Power Schematic Revision 2</w:t>
       </w:r>
@@ -7867,63 +7447,54 @@
     <w:p>
       <w:pPr>
         <w:rPr>
-          <w:rFonts w:ascii="Times New Roman" w:hAnsi="Times New Roman" w:cs="Times New Roman"/>
-          <w:szCs w:val="24"/>
-        </w:rPr>
-      </w:pPr>
-      <w:r>
-        <w:rPr>
-          <w:rFonts w:ascii="Times New Roman" w:hAnsi="Times New Roman" w:cs="Times New Roman"/>
-          <w:szCs w:val="24"/>
+          <w:rFonts w:cstheme="minorHAnsi"/>
+        </w:rPr>
+      </w:pPr>
+      <w:r>
+        <w:rPr>
+          <w:rFonts w:cstheme="minorHAnsi"/>
         </w:rPr>
         <w:fldChar w:fldCharType="begin"/>
       </w:r>
       <w:r>
         <w:rPr>
-          <w:rFonts w:ascii="Times New Roman" w:hAnsi="Times New Roman" w:cs="Times New Roman"/>
-          <w:szCs w:val="24"/>
+          <w:rFonts w:cstheme="minorHAnsi"/>
         </w:rPr>
         <w:instrText xml:space="preserve"> REF _Ref323545093 \h  \* MERGEFORMAT </w:instrText>
       </w:r>
       <w:r>
         <w:rPr>
-          <w:rFonts w:ascii="Times New Roman" w:hAnsi="Times New Roman" w:cs="Times New Roman"/>
-          <w:szCs w:val="24"/>
-        </w:rPr>
-      </w:r>
-      <w:r>
-        <w:rPr>
-          <w:rFonts w:ascii="Times New Roman" w:hAnsi="Times New Roman" w:cs="Times New Roman"/>
-          <w:szCs w:val="24"/>
+          <w:rFonts w:cstheme="minorHAnsi"/>
+        </w:rPr>
+      </w:r>
+      <w:r>
+        <w:rPr>
+          <w:rFonts w:cstheme="minorHAnsi"/>
         </w:rPr>
         <w:fldChar w:fldCharType="separate"/>
       </w:r>
       <w:r>
         <w:rPr>
-          <w:rFonts w:ascii="Times New Roman" w:hAnsi="Times New Roman" w:cs="Times New Roman"/>
-          <w:szCs w:val="24"/>
+          <w:rFonts w:cstheme="minorHAnsi"/>
         </w:rPr>
         <w:t xml:space="preserve">Figure </w:t>
       </w:r>
       <w:r>
         <w:rPr>
-          <w:rFonts w:ascii="Times New Roman" w:hAnsi="Times New Roman" w:cs="Times New Roman"/>
+          <w:rFonts w:cstheme="minorHAnsi"/>
           <w:noProof/>
-          <w:szCs w:val="24"/>
         </w:rPr>
         <w:t>19</w:t>
       </w:r>
       <w:r>
         <w:rPr>
-          <w:rFonts w:ascii="Times New Roman" w:hAnsi="Times New Roman" w:cs="Times New Roman"/>
-          <w:szCs w:val="24"/>
+          <w:rFonts w:cstheme="minorHAnsi"/>
         </w:rPr>
         <w:fldChar w:fldCharType="end"/>
       </w:r>
       <w:r>
         <w:rPr>
-          <w:rFonts w:ascii="Times New Roman" w:hAnsi="Times New Roman" w:cs="Times New Roman"/>
-          <w:szCs w:val="24"/>
+          <w:rFonts w:cstheme="minorHAnsi"/>
         </w:rPr>
         <w:t xml:space="preserve"> shows the second revision PCB. Power for the recharging circuit takes an input DC power supply through J1 and outputs through a Deans Ultra Plug via P3. </w:t>
       </w:r>
@@ -7933,18 +7504,17 @@
         <w:keepNext/>
         <w:jc w:val="center"/>
         <w:rPr>
-          <w:rFonts w:ascii="Times New Roman" w:hAnsi="Times New Roman" w:cs="Times New Roman"/>
-          <w:szCs w:val="24"/>
-        </w:rPr>
-      </w:pPr>
-      <w:r>
-        <w:rPr>
-          <w:rFonts w:ascii="Times New Roman" w:hAnsi="Times New Roman" w:cs="Times New Roman"/>
+          <w:rFonts w:cstheme="minorHAnsi"/>
+        </w:rPr>
+      </w:pPr>
+      <w:r>
+        <w:rPr>
+          <w:rFonts w:cstheme="minorHAnsi"/>
           <w:noProof/>
-          <w:szCs w:val="24"/>
-        </w:rPr>
+        </w:rPr>
+        <w:lastRenderedPageBreak/>
         <w:drawing>
-          <wp:inline distT="0" distB="0" distL="0" distR="0" wp14:anchorId="043172D5" wp14:editId="780F0E19">
+          <wp:inline distT="0" distB="0" distL="0" distR="0" wp14:anchorId="0CFD58CD" wp14:editId="6E4460CD">
             <wp:extent cx="5029200" cy="3426949"/>
             <wp:effectExtent l="0" t="0" r="0" b="2540"/>
             <wp:docPr id="12" name="Picture 12"/>
@@ -7991,67 +7561,67 @@
         <w:pStyle w:val="Caption"/>
         <w:jc w:val="center"/>
         <w:rPr>
-          <w:rFonts w:ascii="Times New Roman" w:hAnsi="Times New Roman" w:cs="Times New Roman"/>
+          <w:rFonts w:cstheme="minorHAnsi"/>
           <w:sz w:val="22"/>
-          <w:szCs w:val="24"/>
+          <w:szCs w:val="22"/>
         </w:rPr>
       </w:pPr>
       <w:bookmarkStart w:id="25" w:name="_Ref323545093"/>
       <w:r>
         <w:rPr>
-          <w:rFonts w:ascii="Times New Roman" w:hAnsi="Times New Roman" w:cs="Times New Roman"/>
+          <w:rFonts w:cstheme="minorHAnsi"/>
           <w:sz w:val="22"/>
-          <w:szCs w:val="24"/>
+          <w:szCs w:val="22"/>
         </w:rPr>
         <w:t xml:space="preserve">Figure </w:t>
       </w:r>
       <w:r>
         <w:rPr>
-          <w:rFonts w:ascii="Times New Roman" w:hAnsi="Times New Roman" w:cs="Times New Roman"/>
+          <w:rFonts w:cstheme="minorHAnsi"/>
           <w:sz w:val="22"/>
-          <w:szCs w:val="24"/>
+          <w:szCs w:val="22"/>
         </w:rPr>
         <w:fldChar w:fldCharType="begin"/>
       </w:r>
       <w:r>
         <w:rPr>
-          <w:rFonts w:ascii="Times New Roman" w:hAnsi="Times New Roman" w:cs="Times New Roman"/>
+          <w:rFonts w:cstheme="minorHAnsi"/>
           <w:sz w:val="22"/>
-          <w:szCs w:val="24"/>
+          <w:szCs w:val="22"/>
         </w:rPr>
         <w:instrText xml:space="preserve"> SEQ Figure \* ARABIC </w:instrText>
       </w:r>
       <w:r>
         <w:rPr>
-          <w:rFonts w:ascii="Times New Roman" w:hAnsi="Times New Roman" w:cs="Times New Roman"/>
+          <w:rFonts w:cstheme="minorHAnsi"/>
           <w:sz w:val="22"/>
-          <w:szCs w:val="24"/>
+          <w:szCs w:val="22"/>
         </w:rPr>
         <w:fldChar w:fldCharType="separate"/>
       </w:r>
       <w:r>
         <w:rPr>
-          <w:rFonts w:ascii="Times New Roman" w:hAnsi="Times New Roman" w:cs="Times New Roman"/>
+          <w:rFonts w:cstheme="minorHAnsi"/>
           <w:noProof/>
           <w:sz w:val="22"/>
-          <w:szCs w:val="24"/>
+          <w:szCs w:val="22"/>
         </w:rPr>
         <w:t>19</w:t>
       </w:r>
       <w:r>
         <w:rPr>
-          <w:rFonts w:ascii="Times New Roman" w:hAnsi="Times New Roman" w:cs="Times New Roman"/>
+          <w:rFonts w:cstheme="minorHAnsi"/>
           <w:sz w:val="22"/>
-          <w:szCs w:val="24"/>
+          <w:szCs w:val="22"/>
         </w:rPr>
         <w:fldChar w:fldCharType="end"/>
       </w:r>
       <w:bookmarkEnd w:id="25"/>
       <w:r>
         <w:rPr>
-          <w:rFonts w:ascii="Times New Roman" w:hAnsi="Times New Roman" w:cs="Times New Roman"/>
+          <w:rFonts w:cstheme="minorHAnsi"/>
           <w:sz w:val="22"/>
-          <w:szCs w:val="24"/>
+          <w:szCs w:val="22"/>
         </w:rPr>
         <w:t>: Power PCB Revision 2</w:t>
       </w:r>
@@ -8059,64 +7629,54 @@
     <w:p>
       <w:pPr>
         <w:rPr>
-          <w:rFonts w:ascii="Times New Roman" w:hAnsi="Times New Roman" w:cs="Times New Roman"/>
-          <w:szCs w:val="24"/>
-        </w:rPr>
-      </w:pPr>
-      <w:r>
-        <w:rPr>
-          <w:rFonts w:ascii="Times New Roman" w:hAnsi="Times New Roman" w:cs="Times New Roman"/>
-          <w:szCs w:val="24"/>
-        </w:rPr>
-        <w:lastRenderedPageBreak/>
+          <w:rFonts w:cstheme="minorHAnsi"/>
+        </w:rPr>
+      </w:pPr>
+      <w:r>
+        <w:rPr>
+          <w:rFonts w:cstheme="minorHAnsi"/>
+        </w:rPr>
         <w:fldChar w:fldCharType="begin"/>
       </w:r>
       <w:r>
         <w:rPr>
-          <w:rFonts w:ascii="Times New Roman" w:hAnsi="Times New Roman" w:cs="Times New Roman"/>
-          <w:szCs w:val="24"/>
+          <w:rFonts w:cstheme="minorHAnsi"/>
         </w:rPr>
         <w:instrText xml:space="preserve"> REF _Ref323546077 \h  \* MERGEFORMAT </w:instrText>
       </w:r>
       <w:r>
         <w:rPr>
-          <w:rFonts w:ascii="Times New Roman" w:hAnsi="Times New Roman" w:cs="Times New Roman"/>
-          <w:szCs w:val="24"/>
-        </w:rPr>
-      </w:r>
-      <w:r>
-        <w:rPr>
-          <w:rFonts w:ascii="Times New Roman" w:hAnsi="Times New Roman" w:cs="Times New Roman"/>
-          <w:szCs w:val="24"/>
+          <w:rFonts w:cstheme="minorHAnsi"/>
+        </w:rPr>
+      </w:r>
+      <w:r>
+        <w:rPr>
+          <w:rFonts w:cstheme="minorHAnsi"/>
         </w:rPr>
         <w:fldChar w:fldCharType="separate"/>
       </w:r>
       <w:r>
         <w:rPr>
-          <w:rFonts w:ascii="Times New Roman" w:hAnsi="Times New Roman" w:cs="Times New Roman"/>
-          <w:szCs w:val="24"/>
+          <w:rFonts w:cstheme="minorHAnsi"/>
         </w:rPr>
         <w:t xml:space="preserve">Figure </w:t>
       </w:r>
       <w:r>
         <w:rPr>
-          <w:rFonts w:ascii="Times New Roman" w:hAnsi="Times New Roman" w:cs="Times New Roman"/>
+          <w:rFonts w:cstheme="minorHAnsi"/>
           <w:noProof/>
-          <w:szCs w:val="24"/>
         </w:rPr>
         <w:t>20</w:t>
       </w:r>
       <w:r>
         <w:rPr>
-          <w:rFonts w:ascii="Times New Roman" w:hAnsi="Times New Roman" w:cs="Times New Roman"/>
-          <w:szCs w:val="24"/>
+          <w:rFonts w:cstheme="minorHAnsi"/>
         </w:rPr>
         <w:fldChar w:fldCharType="end"/>
       </w:r>
       <w:r>
         <w:rPr>
-          <w:rFonts w:ascii="Times New Roman" w:hAnsi="Times New Roman" w:cs="Times New Roman"/>
-          <w:szCs w:val="24"/>
+          <w:rFonts w:cstheme="minorHAnsi"/>
         </w:rPr>
         <w:t xml:space="preserve"> shows the flowchart for the recharging circuit.</w:t>
       </w:r>
@@ -8126,18 +7686,17 @@
         <w:keepNext/>
         <w:jc w:val="center"/>
         <w:rPr>
-          <w:rFonts w:ascii="Times New Roman" w:hAnsi="Times New Roman" w:cs="Times New Roman"/>
-          <w:szCs w:val="24"/>
-        </w:rPr>
-      </w:pPr>
-      <w:r>
-        <w:rPr>
-          <w:rFonts w:ascii="Times New Roman" w:hAnsi="Times New Roman" w:cs="Times New Roman"/>
+          <w:rFonts w:cstheme="minorHAnsi"/>
+        </w:rPr>
+      </w:pPr>
+      <w:r>
+        <w:rPr>
+          <w:rFonts w:cstheme="minorHAnsi"/>
           <w:noProof/>
-          <w:szCs w:val="24"/>
-        </w:rPr>
+        </w:rPr>
+        <w:lastRenderedPageBreak/>
         <w:drawing>
-          <wp:inline distT="0" distB="0" distL="0" distR="0" wp14:anchorId="749CC22D" wp14:editId="3CD2242C">
+          <wp:inline distT="0" distB="0" distL="0" distR="0" wp14:anchorId="50427861" wp14:editId="21110E43">
             <wp:extent cx="5943600" cy="6915150"/>
             <wp:effectExtent l="0" t="0" r="0" b="0"/>
             <wp:docPr id="13" name="Picture 13"/>
@@ -8184,67 +7743,67 @@
         <w:pStyle w:val="Caption"/>
         <w:jc w:val="center"/>
         <w:rPr>
-          <w:rFonts w:ascii="Times New Roman" w:hAnsi="Times New Roman" w:cs="Times New Roman"/>
+          <w:rFonts w:cstheme="minorHAnsi"/>
           <w:sz w:val="22"/>
-          <w:szCs w:val="24"/>
+          <w:szCs w:val="22"/>
         </w:rPr>
       </w:pPr>
       <w:bookmarkStart w:id="26" w:name="_Ref323546077"/>
       <w:r>
         <w:rPr>
-          <w:rFonts w:ascii="Times New Roman" w:hAnsi="Times New Roman" w:cs="Times New Roman"/>
+          <w:rFonts w:cstheme="minorHAnsi"/>
           <w:sz w:val="22"/>
-          <w:szCs w:val="24"/>
+          <w:szCs w:val="22"/>
         </w:rPr>
         <w:t xml:space="preserve">Figure </w:t>
       </w:r>
       <w:r>
         <w:rPr>
-          <w:rFonts w:ascii="Times New Roman" w:hAnsi="Times New Roman" w:cs="Times New Roman"/>
+          <w:rFonts w:cstheme="minorHAnsi"/>
           <w:sz w:val="22"/>
-          <w:szCs w:val="24"/>
+          <w:szCs w:val="22"/>
         </w:rPr>
         <w:fldChar w:fldCharType="begin"/>
       </w:r>
       <w:r>
         <w:rPr>
-          <w:rFonts w:ascii="Times New Roman" w:hAnsi="Times New Roman" w:cs="Times New Roman"/>
+          <w:rFonts w:cstheme="minorHAnsi"/>
           <w:sz w:val="22"/>
-          <w:szCs w:val="24"/>
+          <w:szCs w:val="22"/>
         </w:rPr>
         <w:instrText xml:space="preserve"> SEQ Figure \* ARABIC </w:instrText>
       </w:r>
       <w:r>
         <w:rPr>
-          <w:rFonts w:ascii="Times New Roman" w:hAnsi="Times New Roman" w:cs="Times New Roman"/>
+          <w:rFonts w:cstheme="minorHAnsi"/>
           <w:sz w:val="22"/>
-          <w:szCs w:val="24"/>
+          <w:szCs w:val="22"/>
         </w:rPr>
         <w:fldChar w:fldCharType="separate"/>
       </w:r>
       <w:r>
         <w:rPr>
-          <w:rFonts w:ascii="Times New Roman" w:hAnsi="Times New Roman" w:cs="Times New Roman"/>
+          <w:rFonts w:cstheme="minorHAnsi"/>
           <w:noProof/>
           <w:sz w:val="22"/>
-          <w:szCs w:val="24"/>
+          <w:szCs w:val="22"/>
         </w:rPr>
         <w:t>20</w:t>
       </w:r>
       <w:r>
         <w:rPr>
-          <w:rFonts w:ascii="Times New Roman" w:hAnsi="Times New Roman" w:cs="Times New Roman"/>
+          <w:rFonts w:cstheme="minorHAnsi"/>
           <w:sz w:val="22"/>
-          <w:szCs w:val="24"/>
+          <w:szCs w:val="22"/>
         </w:rPr>
         <w:fldChar w:fldCharType="end"/>
       </w:r>
       <w:bookmarkEnd w:id="26"/>
       <w:r>
         <w:rPr>
-          <w:rFonts w:ascii="Times New Roman" w:hAnsi="Times New Roman" w:cs="Times New Roman"/>
+          <w:rFonts w:cstheme="minorHAnsi"/>
           <w:sz w:val="22"/>
-          <w:szCs w:val="24"/>
+          <w:szCs w:val="22"/>
         </w:rPr>
         <w:t>: Recharging Circuit Flowchart</w:t>
       </w:r>
@@ -8252,83 +7811,25 @@
     <w:p>
       <w:pPr>
         <w:ind w:left="360"/>
+        <w:rPr>
+          <w:rFonts w:cstheme="minorHAnsi"/>
+        </w:rPr>
       </w:pPr>
     </w:p>
     <w:p>
       <w:pPr>
         <w:ind w:left="360"/>
-      </w:pPr>
-      <w:bookmarkStart w:id="27" w:name="_GoBack"/>
-      <w:bookmarkEnd w:id="27"/>
+        <w:rPr>
+          <w:rFonts w:cstheme="minorHAnsi"/>
+        </w:rPr>
+      </w:pPr>
     </w:p>
     <w:p>
       <w:pPr>
         <w:ind w:left="360"/>
-      </w:pPr>
-    </w:p>
-    <w:p>
-      <w:pPr>
-        <w:ind w:left="360"/>
-      </w:pPr>
-    </w:p>
-    <w:p>
-      <w:pPr>
-        <w:ind w:left="360"/>
-      </w:pPr>
-    </w:p>
-    <w:p>
-      <w:pPr>
-        <w:ind w:left="360"/>
-      </w:pPr>
-    </w:p>
-    <w:p>
-      <w:pPr>
-        <w:ind w:left="360"/>
-      </w:pPr>
-    </w:p>
-    <w:p>
-      <w:pPr>
-        <w:ind w:left="360"/>
-      </w:pPr>
-    </w:p>
-    <w:p>
-      <w:pPr>
-        <w:ind w:left="360"/>
-      </w:pPr>
-    </w:p>
-    <w:p>
-      <w:pPr>
-        <w:ind w:left="360"/>
-      </w:pPr>
-    </w:p>
-    <w:p>
-      <w:pPr>
-        <w:ind w:left="360"/>
-      </w:pPr>
-    </w:p>
-    <w:p>
-      <w:pPr>
-        <w:ind w:left="360"/>
-      </w:pPr>
-    </w:p>
-    <w:p>
-      <w:pPr>
-        <w:ind w:left="360"/>
-      </w:pPr>
-    </w:p>
-    <w:p>
-      <w:pPr>
-        <w:ind w:left="360"/>
-      </w:pPr>
-    </w:p>
-    <w:p>
-      <w:pPr>
-        <w:ind w:left="360"/>
-      </w:pPr>
-    </w:p>
-    <w:p>
-      <w:pPr>
-        <w:ind w:left="360"/>
+        <w:rPr>
+          <w:rFonts w:cstheme="minorHAnsi"/>
+        </w:rPr>
       </w:pPr>
     </w:p>
     <w:p>
@@ -8339,14 +7840,27 @@
           <w:numId w:val="15"/>
         </w:numPr>
       </w:pPr>
-      <w:bookmarkStart w:id="28" w:name="_Ref323630568"/>
-      <w:r>
+      <w:bookmarkStart w:id="27" w:name="_Ref323630568"/>
+      <w:bookmarkStart w:id="28" w:name="_GoBack"/>
+      <w:bookmarkEnd w:id="28"/>
+      <w:r>
+        <w:lastRenderedPageBreak/>
         <w:t>I</w:t>
       </w:r>
       <w:r>
         <w:t>nstitutional Review Board (IRB):</w:t>
       </w:r>
-      <w:bookmarkEnd w:id="28"/>
+      <w:bookmarkEnd w:id="27"/>
+    </w:p>
+    <w:p>
+      <w:pPr>
+        <w:ind w:left="360"/>
+      </w:pPr>
+    </w:p>
+    <w:p>
+      <w:pPr>
+        <w:ind w:left="360"/>
+      </w:pPr>
     </w:p>
     <w:p>
       <w:pPr>
@@ -8453,7 +7967,6 @@
               <w:rPr>
                 <w:noProof/>
               </w:rPr>
-              <w:lastRenderedPageBreak/>
               <w:t xml:space="preserve">[1] </w:t>
             </w:r>
           </w:p>
@@ -9136,7 +8649,7 @@
   <w:abstractNum w:abstractNumId="3">
     <w:nsid w:val="06952629"/>
     <w:multiLevelType w:val="hybridMultilevel"/>
-    <w:tmpl w:val="7D500D04"/>
+    <w:tmpl w:val="F9B8A6E0"/>
     <w:lvl w:ilvl="0" w:tplc="0409000F">
       <w:start w:val="1"/>
       <w:numFmt w:val="decimal"/>
@@ -13675,7 +13188,7 @@
 </file>
 
 <file path=customXml/itemProps1.xml><?xml version="1.0" encoding="utf-8"?>
-<ds:datastoreItem xmlns:ds="http://schemas.openxmlformats.org/officeDocument/2006/customXml" ds:itemID="{2BED0898-C6AC-410D-B242-23A6C1C25899}">
+<ds:datastoreItem xmlns:ds="http://schemas.openxmlformats.org/officeDocument/2006/customXml" ds:itemID="{0A80BDBF-F0EF-46F4-B3FD-C9D9B4A0F8AA}">
   <ds:schemaRefs>
     <ds:schemaRef ds:uri="http://schemas.openxmlformats.org/officeDocument/2006/bibliography"/>
   </ds:schemaRefs>

</xml_diff>

<commit_message>
Technical Reference Manual updated
</commit_message>
<xml_diff>
--- a/documentation/TechnicalManual/Technical Reference Manual.docx
+++ b/documentation/TechnicalManual/Technical Reference Manual.docx
@@ -568,7 +568,7 @@
           <v:shape id="_x0000_i1025" type="#_x0000_t75" style="width:467.25pt;height:240pt" o:ole="">
             <v:imagedata r:id="rId10" o:title=""/>
           </v:shape>
-          <o:OLEObject Type="Embed" ProgID="Visio.Drawing.11" ShapeID="_x0000_i1025" DrawAspect="Content" ObjectID="_1397394092" r:id="rId11"/>
+          <o:OLEObject Type="Embed" ProgID="Visio.Drawing.11" ShapeID="_x0000_i1025" DrawAspect="Content" ObjectID="_1397402734" r:id="rId11"/>
         </w:object>
       </w:r>
     </w:p>
@@ -3855,6 +3855,59 @@
     </w:p>
     <w:p>
       <w:pPr>
+        <w:pStyle w:val="Heading2"/>
+        <w:numPr>
+          <w:ilvl w:val="1"/>
+          <w:numId w:val="29"/>
+        </w:numPr>
+      </w:pPr>
+      <w:r>
+        <w:t>Discussion</w:t>
+      </w:r>
+    </w:p>
+    <w:p/>
+    <w:p>
+      <w:r>
+        <w:t xml:space="preserve">We are pleased with </w:t>
+      </w:r>
+      <w:r>
+        <w:t xml:space="preserve">the </w:t>
+      </w:r>
+      <w:r>
+        <w:t>efficiency and</w:t>
+      </w:r>
+      <w:r>
+        <w:t xml:space="preserve"> accuracy of our algorithm. We can process a recorded video of a user on the beagle bone at the rate of 66 fps. Since the camera outputs frames every 30 fps, we meet our timing constraints. </w:t>
+      </w:r>
+      <w:r>
+        <w:t xml:space="preserve">When we apply our algorithm on the beagle bone in live mode, we process at rate of 10 fps. Though we would like the speed to be faster, this is sufficient since we do not have to process every frame.  </w:t>
+      </w:r>
+    </w:p>
+    <w:p>
+      <w:r>
+        <w:t xml:space="preserve">Though we are confident of our algorithm, there </w:t>
+      </w:r>
+      <w:r>
+        <w:t xml:space="preserve">is room </w:t>
+      </w:r>
+      <w:r>
+        <w:t>for improvements. Cur</w:t>
+      </w:r>
+      <w:r>
+        <w:t xml:space="preserve">rently, our algorithm is </w:t>
+      </w:r>
+      <w:r>
+        <w:t>sensitive to lighting conditions.</w:t>
+      </w:r>
+      <w:r>
+        <w:t xml:space="preserve"> If we had more time, we would have like to make our algorithm more robust to any lighting conditions. </w:t>
+      </w:r>
+      <w:r>
+        <w:t xml:space="preserve"> </w:t>
+      </w:r>
+    </w:p>
+    <w:p>
+      <w:pPr>
         <w:pStyle w:val="Heading1"/>
         <w:numPr>
           <w:ilvl w:val="0"/>
@@ -3913,6 +3966,13 @@
       </w:r>
     </w:p>
     <w:p/>
+    <w:p/>
+    <w:p/>
+    <w:p/>
+    <w:p>
+      <w:bookmarkStart w:id="13" w:name="_GoBack"/>
+      <w:bookmarkEnd w:id="13"/>
+    </w:p>
     <w:tbl>
       <w:tblPr>
         <w:tblStyle w:val="TableGrid"/>
@@ -3935,6 +3995,7 @@
           </w:tcPr>
           <w:p>
             <w:r>
+              <w:lastRenderedPageBreak/>
               <w:t>Cursor Command</w:t>
             </w:r>
           </w:p>
@@ -4177,7 +4238,7 @@
         <w:pStyle w:val="Caption"/>
         <w:ind w:left="720" w:firstLine="720"/>
       </w:pPr>
-      <w:bookmarkStart w:id="13" w:name="_Ref323512737"/>
+      <w:bookmarkStart w:id="14" w:name="_Ref323512737"/>
       <w:r>
         <w:t xml:space="preserve">Table </w:t>
       </w:r>
@@ -4202,7 +4263,7 @@
         </w:rPr>
         <w:fldChar w:fldCharType="end"/>
       </w:r>
-      <w:bookmarkEnd w:id="13"/>
+      <w:bookmarkEnd w:id="14"/>
       <w:r>
         <w:t xml:space="preserve">: </w:t>
       </w:r>
@@ -4279,7 +4340,6 @@
         <w:pStyle w:val="Caption"/>
       </w:pPr>
       <w:r>
-        <w:lastRenderedPageBreak/>
         <w:tab/>
       </w:r>
       <w:r>
@@ -4431,6 +4491,7 @@
     </w:p>
     <w:p>
       <w:r>
+        <w:lastRenderedPageBreak/>
         <w:t>Note that parameters 1 and 2 are manually adjusted by the user whereas the others are computed by the gaze tracking algorithm</w:t>
       </w:r>
     </w:p>
@@ -4520,107 +4581,107 @@
     </w:p>
     <w:p>
       <w:r>
+        <w:t>Once the user is satisfied with the result, they will click next</w:t>
+      </w:r>
+      <w:r>
+        <w:t xml:space="preserve"> on the GUI</w:t>
+      </w:r>
+      <w:r>
+        <w:t xml:space="preserve">, which will </w:t>
+      </w:r>
+      <w:r>
+        <w:t xml:space="preserve">trigger the Host computer to </w:t>
+      </w:r>
+      <w:r>
+        <w:t>send an integer to</w:t>
+      </w:r>
+      <w:r>
+        <w:t xml:space="preserve"> the beagle bone to</w:t>
+      </w:r>
+      <w:r>
+        <w:t xml:space="preserve"> let it know to</w:t>
+      </w:r>
+      <w:r>
+        <w:t xml:space="preserve"> process the </w:t>
+      </w:r>
+      <w:r>
+        <w:t xml:space="preserve">frame to </w:t>
+      </w:r>
+      <w:r>
+        <w:t xml:space="preserve">find </w:t>
+      </w:r>
+      <w:r>
+        <w:t xml:space="preserve">two calibration parameters, </w:t>
+      </w:r>
+      <w:r>
+        <w:t xml:space="preserve">the </w:t>
+      </w:r>
+      <w:r>
+        <w:t xml:space="preserve">reference </w:t>
+      </w:r>
+      <w:r>
+        <w:t xml:space="preserve">centroid and </w:t>
+      </w:r>
+      <w:r>
+        <w:t xml:space="preserve">the </w:t>
+      </w:r>
+      <w:r>
+        <w:t>reference</w:t>
+      </w:r>
+      <w:r>
+        <w:t xml:space="preserve"> pupil</w:t>
+      </w:r>
+      <w:r>
+        <w:t xml:space="preserve"> area. In the second step of the algorithm, the user is asked to adjust the boundaries of the processing region until it encloses the whole eye. </w:t>
+      </w:r>
+    </w:p>
+    <w:p>
+      <w:r>
+        <w:t xml:space="preserve">Finally, in the last stage of calibration, the user is asked to gaze at a black dot that appears in the top of the screen. Once done, user presses a </w:t>
+      </w:r>
+      <w:r>
+        <w:t xml:space="preserve">key that results to an integer </w:t>
+      </w:r>
+      <w:r>
+        <w:t>being sent to the beagle bone via Xbee.</w:t>
+      </w:r>
+      <w:r>
+        <w:t xml:space="preserve"> Once this is recognized by the</w:t>
+      </w:r>
+      <w:r>
+        <w:t xml:space="preserve"> Beagle Bone, the most current frame is processed to find the relative change in number of pixels from the current centroid to the reference centroid. This process is repeated with black dot in the bottom of screen, right of screen, and left of screen. This stage modifies the parameters associated with how far the user must look in a particular direction before being considered gazing in that direction. </w:t>
+      </w:r>
+    </w:p>
+    <w:p>
+      <w:r>
+        <w:t>The Calibration GUI was implemented in python using the Tkinter, a standard python GUI interface.</w:t>
+      </w:r>
+      <w:r>
+        <w:t xml:space="preserve"> S</w:t>
+      </w:r>
+      <w:r>
+        <w:t xml:space="preserve">creen </w:t>
+      </w:r>
+      <w:r>
+        <w:t>captures of a few steps of calibration process are</w:t>
+      </w:r>
+      <w:r>
+        <w:t xml:space="preserve"> show</w:t>
+      </w:r>
+      <w:r>
+        <w:t>n</w:t>
+      </w:r>
+      <w:r>
+        <w:t xml:space="preserve"> in </w:t>
+      </w:r>
+      <w:r>
+        <w:t>the following figures.</w:t>
+      </w:r>
+    </w:p>
+    <w:p/>
+    <w:p>
+      <w:r>
         <w:lastRenderedPageBreak/>
-        <w:t>Once the user is satisfied with the result, they will click next</w:t>
-      </w:r>
-      <w:r>
-        <w:t xml:space="preserve"> on the GUI</w:t>
-      </w:r>
-      <w:r>
-        <w:t xml:space="preserve">, which will </w:t>
-      </w:r>
-      <w:r>
-        <w:t xml:space="preserve">trigger the Host computer to </w:t>
-      </w:r>
-      <w:r>
-        <w:t>send an integer to</w:t>
-      </w:r>
-      <w:r>
-        <w:t xml:space="preserve"> the beagle bone to</w:t>
-      </w:r>
-      <w:r>
-        <w:t xml:space="preserve"> let it know to</w:t>
-      </w:r>
-      <w:r>
-        <w:t xml:space="preserve"> process the </w:t>
-      </w:r>
-      <w:r>
-        <w:t xml:space="preserve">frame to </w:t>
-      </w:r>
-      <w:r>
-        <w:t xml:space="preserve">find </w:t>
-      </w:r>
-      <w:r>
-        <w:t xml:space="preserve">two calibration parameters, </w:t>
-      </w:r>
-      <w:r>
-        <w:t xml:space="preserve">the </w:t>
-      </w:r>
-      <w:r>
-        <w:t xml:space="preserve">reference </w:t>
-      </w:r>
-      <w:r>
-        <w:t xml:space="preserve">centroid and </w:t>
-      </w:r>
-      <w:r>
-        <w:t xml:space="preserve">the </w:t>
-      </w:r>
-      <w:r>
-        <w:t>reference</w:t>
-      </w:r>
-      <w:r>
-        <w:t xml:space="preserve"> pupil</w:t>
-      </w:r>
-      <w:r>
-        <w:t xml:space="preserve"> area. In the second step of the algorithm, the user is asked to adjust the boundaries of the processing region until it encloses the whole eye. </w:t>
-      </w:r>
-    </w:p>
-    <w:p>
-      <w:r>
-        <w:t xml:space="preserve">Finally, in the last stage of calibration, the user is asked to gaze at a black dot that appears in the top of the screen. Once done, user presses a </w:t>
-      </w:r>
-      <w:r>
-        <w:t xml:space="preserve">key that results to an integer </w:t>
-      </w:r>
-      <w:r>
-        <w:t>being sent to the beagle bone via Xbee.</w:t>
-      </w:r>
-      <w:r>
-        <w:t xml:space="preserve"> Once this is recognized by the</w:t>
-      </w:r>
-      <w:r>
-        <w:t xml:space="preserve"> Beagle Bone, the most current frame is processed to find the relative change in number of pixels from the current centroid to the reference centroid. This process is repeated with black dot in the bottom of screen, right of screen, and left of screen. This stage modifies the parameters associated with how far the user must look in a particular direction before being considered gazing in that direction. </w:t>
-      </w:r>
-    </w:p>
-    <w:p>
-      <w:r>
-        <w:t>The Calibration GUI was implemented in python using the Tkinter, a standard python GUI interface.</w:t>
-      </w:r>
-      <w:r>
-        <w:t xml:space="preserve"> S</w:t>
-      </w:r>
-      <w:r>
-        <w:t xml:space="preserve">creen </w:t>
-      </w:r>
-      <w:r>
-        <w:t>captures of a few steps of calibration process are</w:t>
-      </w:r>
-      <w:r>
-        <w:t xml:space="preserve"> show</w:t>
-      </w:r>
-      <w:r>
-        <w:t>n</w:t>
-      </w:r>
-      <w:r>
-        <w:t xml:space="preserve"> in </w:t>
-      </w:r>
-      <w:r>
-        <w:t>the following figures.</w:t>
-      </w:r>
-    </w:p>
-    <w:p/>
-    <w:p>
-      <w:r>
         <w:t xml:space="preserve">            </w:t>
       </w:r>
       <w:r>
@@ -4705,7 +4766,6 @@
     </w:p>
     <w:p>
       <w:r>
-        <w:lastRenderedPageBreak/>
         <w:t xml:space="preserve">                     </w:t>
       </w:r>
       <w:r>
@@ -4803,14 +4863,15 @@
           <w:numId w:val="15"/>
         </w:numPr>
       </w:pPr>
-      <w:bookmarkStart w:id="14" w:name="_Ref323599924"/>
-      <w:r>
+      <w:bookmarkStart w:id="15" w:name="_Ref323599924"/>
+      <w:r>
+        <w:lastRenderedPageBreak/>
         <w:t xml:space="preserve">Software </w:t>
       </w:r>
       <w:r>
         <w:t>Interfaces:</w:t>
       </w:r>
-      <w:bookmarkEnd w:id="14"/>
+      <w:bookmarkEnd w:id="15"/>
     </w:p>
     <w:p>
       <w:pPr>
@@ -4820,11 +4881,11 @@
           <w:numId w:val="28"/>
         </w:numPr>
       </w:pPr>
-      <w:bookmarkStart w:id="15" w:name="_Ref323600051"/>
+      <w:bookmarkStart w:id="16" w:name="_Ref323600051"/>
       <w:r>
         <w:t>Host Computer and Beagle Bone Communication: Transferring Frames</w:t>
       </w:r>
-      <w:bookmarkEnd w:id="15"/>
+      <w:bookmarkEnd w:id="16"/>
     </w:p>
     <w:p>
       <w:pPr>
@@ -4837,6 +4898,29 @@
       </w:pPr>
       <w:r>
         <w:t>The processed frame by the beagle bone is transferred via USB on the Beagle Bone to the Host Computer. The type of transfer is bulk transfer. The transfer rate is approximately a frame per second. Though this rate is rather slow, it is not an issue because this is only used for debugging purposes. The code for video transfer on the host computer side as well as the beagle bone can be found in appendix INSERT!!!!</w:t>
+      </w:r>
+    </w:p>
+    <w:p>
+      <w:pPr>
+        <w:ind w:left="360"/>
+      </w:pPr>
+      <w:r>
+        <w:t xml:space="preserve">Though USB bulk transfer was </w:t>
+      </w:r>
+      <w:r>
+        <w:t>suffi</w:t>
+      </w:r>
+      <w:r>
+        <w:t>c</w:t>
+      </w:r>
+      <w:r>
+        <w:t>i</w:t>
+      </w:r>
+      <w:r>
+        <w:t xml:space="preserve">ent for transferring video, </w:t>
+      </w:r>
+      <w:r>
+        <w:t xml:space="preserve">it was not suitable at the end due to switching to Linux environment for the beagle bone to interface with the camera. As a result, transferring video via Ethernet was developed.  </w:t>
       </w:r>
     </w:p>
     <w:p>
@@ -5032,8 +5116,8 @@
           <w:szCs w:val="24"/>
         </w:rPr>
       </w:pPr>
-      <w:bookmarkStart w:id="16" w:name="_Ref323467898"/>
-      <w:bookmarkStart w:id="17" w:name="_Ref323467878"/>
+      <w:bookmarkStart w:id="17" w:name="_Ref323467898"/>
+      <w:bookmarkStart w:id="18" w:name="_Ref323467878"/>
       <w:r>
         <w:rPr>
           <w:rFonts w:ascii="Times New Roman" w:hAnsi="Times New Roman" w:cs="Times New Roman"/>
@@ -5083,7 +5167,7 @@
         </w:rPr>
         <w:fldChar w:fldCharType="end"/>
       </w:r>
-      <w:bookmarkEnd w:id="16"/>
+      <w:bookmarkEnd w:id="17"/>
       <w:r>
         <w:rPr>
           <w:rFonts w:ascii="Times New Roman" w:hAnsi="Times New Roman" w:cs="Times New Roman"/>
@@ -5092,7 +5176,7 @@
         </w:rPr>
         <w:t>: JTAG Programmer Connector Schematic</w:t>
       </w:r>
-      <w:bookmarkEnd w:id="17"/>
+      <w:bookmarkEnd w:id="18"/>
     </w:p>
     <w:p>
       <w:pPr>
@@ -5201,75 +5285,75 @@
         <w:rPr>
           <w:rFonts w:cstheme="minorHAnsi"/>
         </w:rPr>
-        <w:t xml:space="preserve">.s The MSP-FET430UIF was used as the JTAG </w:t>
+        <w:t xml:space="preserve">.s The MSP-FET430UIF was used as the JTAG programmer for the MSP430F5438A through Code Composer Studio version 5. Note that the MSP-FET430UIF cannot be used to program the MSP430F5438A in Code Composer Studio version 4 due to an incompatible firmware update for the programmer. This information is currently not well documented in the literature provided by Texas Instruments; however, information on this issue may be found on the TI E2E Community Support Forums. As shown in </w:t>
+      </w:r>
+      <w:r>
+        <w:rPr>
+          <w:rFonts w:cstheme="minorHAnsi"/>
+        </w:rPr>
+        <w:fldChar w:fldCharType="begin"/>
+      </w:r>
+      <w:r>
+        <w:rPr>
+          <w:rFonts w:cstheme="minorHAnsi"/>
+        </w:rPr>
+        <w:instrText xml:space="preserve"> REF _Ref323467898 \h  \* MERGEFORMAT </w:instrText>
+      </w:r>
+      <w:r>
+        <w:rPr>
+          <w:rFonts w:cstheme="minorHAnsi"/>
+        </w:rPr>
+      </w:r>
+      <w:r>
+        <w:rPr>
+          <w:rFonts w:cstheme="minorHAnsi"/>
+        </w:rPr>
+        <w:fldChar w:fldCharType="separate"/>
+      </w:r>
+      <w:r>
+        <w:rPr>
+          <w:rFonts w:cstheme="minorHAnsi"/>
+        </w:rPr>
+        <w:t xml:space="preserve">Figure </w:t>
+      </w:r>
+      <w:r>
+        <w:rPr>
+          <w:rFonts w:cstheme="minorHAnsi"/>
+          <w:noProof/>
+        </w:rPr>
+        <w:t>10</w:t>
+      </w:r>
+      <w:r>
+        <w:rPr>
+          <w:rFonts w:cstheme="minorHAnsi"/>
+        </w:rPr>
+        <w:fldChar w:fldCharType="end"/>
+      </w:r>
+      <w:r>
+        <w:rPr>
+          <w:rFonts w:cstheme="minorHAnsi"/>
+        </w:rPr>
+        <w:t>, the four pins, TDO, TDI, TMS, and TCK are used to program the MSP430F5438A. Additionally, the two pins, VCC TOOL and VCC TARGET are used to either power the programmer via USB power supplied by the host computer or powering from the target MSP430F5438A board. Depending on the user’s requirements, the user may choose to power the programmer off of the board or via USB through a jumper connection on the P7 header.</w:t>
+      </w:r>
+    </w:p>
+    <w:p>
+      <w:pPr>
+        <w:rPr>
+          <w:rFonts w:cstheme="minorHAnsi"/>
+        </w:rPr>
+      </w:pPr>
+      <w:r>
+        <w:rPr>
+          <w:rFonts w:cstheme="minorHAnsi"/>
+        </w:rPr>
+        <w:t xml:space="preserve">The programmer also has a connection to the /RST pin of the processor for resetting the processor after programming. The reset switch provides a quick way to re-run code on the MSP430F5438A in the event that the processor gets hung-up, or to simply reset the processor. In order to reset the processor, /RST is brought to ground. When the processor is not in reset, and in order to maintain normal operation, /RST </w:t>
       </w:r>
       <w:r>
         <w:rPr>
           <w:rFonts w:cstheme="minorHAnsi"/>
         </w:rPr>
         <w:lastRenderedPageBreak/>
-        <w:t xml:space="preserve">programmer for the MSP430F5438A through Code Composer Studio version 5. Note that the MSP-FET430UIF cannot be used to program the MSP430F5438A in Code Composer Studio version 4 due to an incompatible firmware update for the programmer. This information is currently not well documented in the literature provided by Texas Instruments; however, information on this issue may be found on the TI E2E Community Support Forums. As shown in </w:t>
-      </w:r>
-      <w:r>
-        <w:rPr>
-          <w:rFonts w:cstheme="minorHAnsi"/>
-        </w:rPr>
-        <w:fldChar w:fldCharType="begin"/>
-      </w:r>
-      <w:r>
-        <w:rPr>
-          <w:rFonts w:cstheme="minorHAnsi"/>
-        </w:rPr>
-        <w:instrText xml:space="preserve"> REF _Ref323467898 \h  \* MERGEFORMAT </w:instrText>
-      </w:r>
-      <w:r>
-        <w:rPr>
-          <w:rFonts w:cstheme="minorHAnsi"/>
-        </w:rPr>
-      </w:r>
-      <w:r>
-        <w:rPr>
-          <w:rFonts w:cstheme="minorHAnsi"/>
-        </w:rPr>
-        <w:fldChar w:fldCharType="separate"/>
-      </w:r>
-      <w:r>
-        <w:rPr>
-          <w:rFonts w:cstheme="minorHAnsi"/>
-        </w:rPr>
-        <w:t xml:space="preserve">Figure </w:t>
-      </w:r>
-      <w:r>
-        <w:rPr>
-          <w:rFonts w:cstheme="minorHAnsi"/>
-          <w:noProof/>
-        </w:rPr>
-        <w:t>10</w:t>
-      </w:r>
-      <w:r>
-        <w:rPr>
-          <w:rFonts w:cstheme="minorHAnsi"/>
-        </w:rPr>
-        <w:fldChar w:fldCharType="end"/>
-      </w:r>
-      <w:r>
-        <w:rPr>
-          <w:rFonts w:cstheme="minorHAnsi"/>
-        </w:rPr>
-        <w:t>, the four pins, TDO, TDI, TMS, and TCK are used to program the MSP430F5438A. Additionally, the two pins, VCC TOOL and VCC TARGET are used to either power the programmer via USB power supplied by the host computer or powering from the target MSP430F5438A board. Depending on the user’s requirements, the user may choose to power the programmer off of the board or via USB through a jumper connection on the P7 header.</w:t>
-      </w:r>
-    </w:p>
-    <w:p>
-      <w:pPr>
-        <w:rPr>
-          <w:rFonts w:cstheme="minorHAnsi"/>
-        </w:rPr>
-      </w:pPr>
-      <w:r>
-        <w:rPr>
-          <w:rFonts w:cstheme="minorHAnsi"/>
-        </w:rPr>
-        <w:t xml:space="preserve">The programmer also has a connection to the /RST pin of the processor for resetting the processor after programming. The reset switch provides a quick way to re-run code on the MSP430F5438A in the event that the processor gets hung-up, or to simply reset the processor. In order to reset the processor, /RST is brought to ground. When the processor is not in reset, and in order to maintain normal operation, /RST is pulled up to VCC. The reset circuit consisting of R1, C14, and the momentary push button is called a button </w:t>
+        <w:t xml:space="preserve">is pulled up to VCC. The reset circuit consisting of R1, C14, and the momentary push button is called a button </w:t>
       </w:r>
       <w:proofErr w:type="spellStart"/>
       <w:r>
@@ -5377,7 +5461,7 @@
           <w:szCs w:val="24"/>
         </w:rPr>
       </w:pPr>
-      <w:bookmarkStart w:id="18" w:name="_Ref323472431"/>
+      <w:bookmarkStart w:id="19" w:name="_Ref323472431"/>
       <w:r>
         <w:rPr>
           <w:rFonts w:ascii="Times New Roman" w:hAnsi="Times New Roman" w:cs="Times New Roman"/>
@@ -5427,7 +5511,7 @@
         </w:rPr>
         <w:fldChar w:fldCharType="end"/>
       </w:r>
-      <w:bookmarkEnd w:id="18"/>
+      <w:bookmarkEnd w:id="19"/>
       <w:r>
         <w:rPr>
           <w:rFonts w:ascii="Times New Roman" w:hAnsi="Times New Roman" w:cs="Times New Roman"/>
@@ -5495,14 +5579,7 @@
         <w:rPr>
           <w:rFonts w:cstheme="minorHAnsi"/>
         </w:rPr>
-        <w:t xml:space="preserve">. This would provide an additional interface between the MSP430F5438A and the host computer for XBee RX and TX data. As you can see in the schematic, the MAX232 is powered externally by 5V but it requires 10V to operate which is supplied internally through dual charge-pump DC-DC voltage converters. The first charge pump on the MAX232 takes in 5V doubling the voltage to approximately 10V. While the second charge pump takes the +10V, inverts the input, outputting -10V. The charge pump, capacitor values, and pin configuration for typical operation can be </w:t>
-      </w:r>
-      <w:r>
-        <w:rPr>
-          <w:rFonts w:cstheme="minorHAnsi"/>
-        </w:rPr>
-        <w:lastRenderedPageBreak/>
-        <w:t xml:space="preserve">found in the datasheet in the appendix for the MAX232. Furthermore, for interfacing a host computer over serial, a DB9 serial connector is necessary as shown in </w:t>
+        <w:t xml:space="preserve">. This would provide an additional interface between the MSP430F5438A and the host computer for XBee RX and TX data. As you can see in the schematic, the MAX232 is powered externally by 5V but it requires 10V to operate which is supplied internally through dual charge-pump DC-DC voltage converters. The first charge pump on the MAX232 takes in 5V doubling the voltage to approximately 10V. While the second charge pump takes the +10V, inverts the input, outputting -10V. The charge pump, capacitor values, and pin configuration for typical operation can be found in the datasheet in the appendix for the MAX232. Furthermore, for interfacing a host computer over serial, a DB9 serial connector is necessary as shown in </w:t>
       </w:r>
       <w:r>
         <w:rPr>
@@ -5610,6 +5687,7 @@
           <w:sz w:val="24"/>
           <w:szCs w:val="24"/>
         </w:rPr>
+        <w:lastRenderedPageBreak/>
         <w:drawing>
           <wp:inline distT="0" distB="0" distL="0" distR="0" wp14:anchorId="16AE70D5" wp14:editId="3D2B5F0A">
             <wp:extent cx="5943600" cy="2513330"/>
@@ -5657,7 +5735,7 @@
           <w:szCs w:val="24"/>
         </w:rPr>
       </w:pPr>
-      <w:bookmarkStart w:id="19" w:name="_Ref323473345"/>
+      <w:bookmarkStart w:id="20" w:name="_Ref323473345"/>
       <w:r>
         <w:rPr>
           <w:rFonts w:ascii="Times New Roman" w:hAnsi="Times New Roman" w:cs="Times New Roman"/>
@@ -5707,7 +5785,7 @@
         </w:rPr>
         <w:fldChar w:fldCharType="end"/>
       </w:r>
-      <w:bookmarkEnd w:id="19"/>
+      <w:bookmarkEnd w:id="20"/>
       <w:r>
         <w:rPr>
           <w:rFonts w:ascii="Times New Roman" w:hAnsi="Times New Roman" w:cs="Times New Roman"/>
@@ -5975,39 +6053,33 @@
         <w:rPr>
           <w:rFonts w:cstheme="minorHAnsi"/>
         </w:rPr>
-        <w:t xml:space="preserve"> that a ferrite bead is connected in series with the USB power supply to reduce EMI noise from being radiated down the USB cable to the USB host from the FT232RL and associated circuitry. Obviously, the value of the ferrite bead depends on the total current drawn. A 1.5A 40Ω ferrite bead was employed by Laird Technologies. Furthermore, decoupling capacitors C15 and C16 were also </w:t>
-      </w:r>
+        <w:t xml:space="preserve"> that a ferrite bead is connected in series with the USB power supply to reduce EMI noise from being radiated down the USB cable to the USB host from the FT232RL and associated circuitry. Obviously, the value of the ferrite bead depends on the total current drawn. A 1.5A 40Ω ferrite bead was employed by Laird Technologies. Furthermore, decoupling capacitors C15 and C16 were also added to minimize EMI emission and improve ESD immunity. The signals D- and D+ were routed as a differential pair in order to reject common-mode noise. This means that D- and D+ had very equal lengths in order to maintain the timing of signals. In addition, the overall length of these two signals was made to be as short as possible.</w:t>
+      </w:r>
+    </w:p>
+    <w:p>
+      <w:pPr>
+        <w:rPr>
+          <w:rFonts w:cstheme="minorHAnsi"/>
+        </w:rPr>
+      </w:pPr>
+      <w:r>
+        <w:rPr>
+          <w:rFonts w:cstheme="minorHAnsi"/>
+        </w:rPr>
+        <w:t xml:space="preserve">As a visual indication that the FT232RL was correctly powered, a power green LED was connected to the 3V3OUT pin. Additionally, since any of the CBUS I/O pins can be configured to drive an LED, LEDs were placed on CBUS0 and CBUS1 as visual indicators when data is being transmitted or received. </w:t>
+      </w:r>
+    </w:p>
+    <w:p>
+      <w:pPr>
+        <w:rPr>
+          <w:rFonts w:cstheme="minorHAnsi"/>
+        </w:rPr>
+      </w:pPr>
       <w:r>
         <w:rPr>
           <w:rFonts w:cstheme="minorHAnsi"/>
         </w:rPr>
         <w:lastRenderedPageBreak/>
-        <w:t>added to minimize EMI emission and improve ESD immunity. The signals D- and D+ were routed as a differential pair in order to reject common-mode noise. This means that D- and D+ had very equal lengths in order to maintain the timing of signals. In addition, the overall length of these two signals was made to be as short as possible.</w:t>
-      </w:r>
-    </w:p>
-    <w:p>
-      <w:pPr>
-        <w:rPr>
-          <w:rFonts w:cstheme="minorHAnsi"/>
-        </w:rPr>
-      </w:pPr>
-      <w:r>
-        <w:rPr>
-          <w:rFonts w:cstheme="minorHAnsi"/>
-        </w:rPr>
-        <w:t xml:space="preserve">As a visual indication that the FT232RL was correctly powered, a power green LED was connected to the 3V3OUT pin. Additionally, since any of the CBUS I/O pins can be configured to drive an LED, LEDs were placed on CBUS0 and CBUS1 as visual indicators when data is being transmitted or received. </w:t>
-      </w:r>
-    </w:p>
-    <w:p>
-      <w:pPr>
-        <w:rPr>
-          <w:rFonts w:cstheme="minorHAnsi"/>
-        </w:rPr>
-      </w:pPr>
-      <w:r>
-        <w:rPr>
-          <w:rFonts w:cstheme="minorHAnsi"/>
-        </w:rPr>
         <w:t xml:space="preserve">In </w:t>
       </w:r>
       <w:r>
@@ -6352,7 +6424,14 @@
         <w:rPr>
           <w:rFonts w:cstheme="minorHAnsi"/>
         </w:rPr>
-        <w:t xml:space="preserve"> and Texas Instruments offers free samples of most MSP430s we reasoned that we could begin development immediately on the MSP430 architecture. </w:t>
+        <w:t xml:space="preserve"> and Texas </w:t>
+      </w:r>
+      <w:r>
+        <w:rPr>
+          <w:rFonts w:cstheme="minorHAnsi"/>
+        </w:rPr>
+        <w:lastRenderedPageBreak/>
+        <w:t xml:space="preserve">Instruments offers free samples of most MSP430s we reasoned that we could begin development immediately on the MSP430 architecture. </w:t>
       </w:r>
       <w:proofErr w:type="gramStart"/>
       <w:r>
@@ -6448,14 +6527,13 @@
           <w:szCs w:val="22"/>
         </w:rPr>
       </w:pPr>
-      <w:bookmarkStart w:id="20" w:name="_Ref323488023"/>
+      <w:bookmarkStart w:id="21" w:name="_Ref323488023"/>
       <w:r>
         <w:rPr>
           <w:rFonts w:cstheme="minorHAnsi"/>
           <w:sz w:val="22"/>
           <w:szCs w:val="22"/>
         </w:rPr>
-        <w:lastRenderedPageBreak/>
         <w:t xml:space="preserve">Figure </w:t>
       </w:r>
       <w:r>
@@ -6499,7 +6577,7 @@
         </w:rPr>
         <w:fldChar w:fldCharType="end"/>
       </w:r>
-      <w:bookmarkEnd w:id="20"/>
+      <w:bookmarkEnd w:id="21"/>
       <w:r>
         <w:rPr>
           <w:rFonts w:cstheme="minorHAnsi"/>
@@ -6610,6 +6688,7 @@
         </w:numPr>
       </w:pPr>
       <w:r>
+        <w:lastRenderedPageBreak/>
         <w:t>Power Supply</w:t>
       </w:r>
     </w:p>
@@ -6773,7 +6852,7 @@
           <w:szCs w:val="22"/>
         </w:rPr>
       </w:pPr>
-      <w:bookmarkStart w:id="21" w:name="_Ref323504750"/>
+      <w:bookmarkStart w:id="22" w:name="_Ref323504750"/>
       <w:r>
         <w:rPr>
           <w:rFonts w:cstheme="minorHAnsi"/>
@@ -6824,7 +6903,7 @@
         </w:rPr>
         <w:fldChar w:fldCharType="end"/>
       </w:r>
-      <w:bookmarkEnd w:id="21"/>
+      <w:bookmarkEnd w:id="22"/>
       <w:r>
         <w:rPr>
           <w:rFonts w:cstheme="minorHAnsi"/>
@@ -6917,7 +6996,7 @@
           <w:szCs w:val="22"/>
         </w:rPr>
       </w:pPr>
-      <w:bookmarkStart w:id="22" w:name="_Ref323500920"/>
+      <w:bookmarkStart w:id="23" w:name="_Ref323500920"/>
       <w:r>
         <w:rPr>
           <w:rFonts w:cstheme="minorHAnsi"/>
@@ -6968,7 +7047,7 @@
         </w:rPr>
         <w:fldChar w:fldCharType="end"/>
       </w:r>
-      <w:bookmarkEnd w:id="22"/>
+      <w:bookmarkEnd w:id="23"/>
       <w:r>
         <w:rPr>
           <w:rFonts w:cstheme="minorHAnsi"/>
@@ -6988,7 +7067,6 @@
         <w:rPr>
           <w:rFonts w:cstheme="minorHAnsi"/>
         </w:rPr>
-        <w:lastRenderedPageBreak/>
         <w:t xml:space="preserve">The first revision of the power system, shown in </w:t>
       </w:r>
       <w:r>
@@ -7143,6 +7221,7 @@
           <w:rFonts w:cstheme="minorHAnsi"/>
           <w:noProof/>
         </w:rPr>
+        <w:lastRenderedPageBreak/>
         <w:drawing>
           <wp:inline distT="0" distB="0" distL="0" distR="0" wp14:anchorId="1BA044F7" wp14:editId="6E826A28">
             <wp:extent cx="5029200" cy="3352800"/>
@@ -7196,7 +7275,7 @@
           <w:szCs w:val="22"/>
         </w:rPr>
       </w:pPr>
-      <w:bookmarkStart w:id="23" w:name="_Ref323541330"/>
+      <w:bookmarkStart w:id="24" w:name="_Ref323541330"/>
       <w:r>
         <w:rPr>
           <w:rFonts w:cstheme="minorHAnsi"/>
@@ -7246,7 +7325,7 @@
         </w:rPr>
         <w:fldChar w:fldCharType="end"/>
       </w:r>
-      <w:bookmarkEnd w:id="23"/>
+      <w:bookmarkEnd w:id="24"/>
       <w:r>
         <w:rPr>
           <w:rFonts w:cstheme="minorHAnsi"/>
@@ -7384,7 +7463,7 @@
           <w:szCs w:val="22"/>
         </w:rPr>
       </w:pPr>
-      <w:bookmarkStart w:id="24" w:name="_Ref323544081"/>
+      <w:bookmarkStart w:id="25" w:name="_Ref323544081"/>
       <w:r>
         <w:rPr>
           <w:rFonts w:cstheme="minorHAnsi"/>
@@ -7434,7 +7513,7 @@
         </w:rPr>
         <w:fldChar w:fldCharType="end"/>
       </w:r>
-      <w:bookmarkEnd w:id="24"/>
+      <w:bookmarkEnd w:id="25"/>
       <w:r>
         <w:rPr>
           <w:rFonts w:cstheme="minorHAnsi"/>
@@ -7566,7 +7645,7 @@
           <w:szCs w:val="22"/>
         </w:rPr>
       </w:pPr>
-      <w:bookmarkStart w:id="25" w:name="_Ref323545093"/>
+      <w:bookmarkStart w:id="26" w:name="_Ref323545093"/>
       <w:r>
         <w:rPr>
           <w:rFonts w:cstheme="minorHAnsi"/>
@@ -7616,7 +7695,7 @@
         </w:rPr>
         <w:fldChar w:fldCharType="end"/>
       </w:r>
-      <w:bookmarkEnd w:id="25"/>
+      <w:bookmarkEnd w:id="26"/>
       <w:r>
         <w:rPr>
           <w:rFonts w:cstheme="minorHAnsi"/>
@@ -7748,7 +7827,7 @@
           <w:szCs w:val="22"/>
         </w:rPr>
       </w:pPr>
-      <w:bookmarkStart w:id="26" w:name="_Ref323546077"/>
+      <w:bookmarkStart w:id="27" w:name="_Ref323546077"/>
       <w:r>
         <w:rPr>
           <w:rFonts w:cstheme="minorHAnsi"/>
@@ -7798,7 +7877,7 @@
         </w:rPr>
         <w:fldChar w:fldCharType="end"/>
       </w:r>
-      <w:bookmarkEnd w:id="26"/>
+      <w:bookmarkEnd w:id="27"/>
       <w:r>
         <w:rPr>
           <w:rFonts w:cstheme="minorHAnsi"/>
@@ -7840,9 +7919,7 @@
           <w:numId w:val="15"/>
         </w:numPr>
       </w:pPr>
-      <w:bookmarkStart w:id="27" w:name="_Ref323630568"/>
-      <w:bookmarkStart w:id="28" w:name="_GoBack"/>
-      <w:bookmarkEnd w:id="28"/>
+      <w:bookmarkStart w:id="28" w:name="_Ref323630568"/>
       <w:r>
         <w:lastRenderedPageBreak/>
         <w:t>I</w:t>
@@ -7850,7 +7927,7 @@
       <w:r>
         <w:t>nstitutional Review Board (IRB):</w:t>
       </w:r>
-      <w:bookmarkEnd w:id="27"/>
+      <w:bookmarkEnd w:id="28"/>
     </w:p>
     <w:p>
       <w:pPr>
@@ -13188,7 +13265,7 @@
 </file>
 
 <file path=customXml/itemProps1.xml><?xml version="1.0" encoding="utf-8"?>
-<ds:datastoreItem xmlns:ds="http://schemas.openxmlformats.org/officeDocument/2006/customXml" ds:itemID="{0A80BDBF-F0EF-46F4-B3FD-C9D9B4A0F8AA}">
+<ds:datastoreItem xmlns:ds="http://schemas.openxmlformats.org/officeDocument/2006/customXml" ds:itemID="{4010D995-A356-4573-BDD7-1912BAA062B3}">
   <ds:schemaRefs>
     <ds:schemaRef ds:uri="http://schemas.openxmlformats.org/officeDocument/2006/bibliography"/>
   </ds:schemaRefs>

</xml_diff>

<commit_message>
Updated Technical Reference Manual
</commit_message>
<xml_diff>
--- a/documentation/TechnicalManual/Technical Reference Manual.docx
+++ b/documentation/TechnicalManual/Technical Reference Manual.docx
@@ -70,7 +70,6 @@
           <w:id w:val="-1587154358"/>
           <w:citation/>
         </w:sdtPr>
-        <w:sdtEndPr/>
         <w:sdtContent>
           <w:r>
             <w:fldChar w:fldCharType="begin"/>
@@ -103,7 +102,6 @@
           <w:id w:val="-1979843049"/>
           <w:citation/>
         </w:sdtPr>
-        <w:sdtEndPr/>
         <w:sdtContent>
           <w:r>
             <w:fldChar w:fldCharType="begin"/>
@@ -198,7 +196,6 @@
           <w:id w:val="261582097"/>
           <w:citation/>
         </w:sdtPr>
-        <w:sdtEndPr/>
         <w:sdtContent>
           <w:r>
             <w:fldChar w:fldCharType="begin"/>
@@ -457,27 +454,14 @@
       <w:r>
         <w:t xml:space="preserve">Figure </w:t>
       </w:r>
-      <w:r>
-        <w:fldChar w:fldCharType="begin"/>
-      </w:r>
-      <w:r>
-        <w:instrText xml:space="preserve"> SEQ Figure \* ARABIC </w:instrText>
-      </w:r>
-      <w:r>
-        <w:fldChar w:fldCharType="separate"/>
-      </w:r>
-      <w:r>
-        <w:rPr>
-          <w:noProof/>
-        </w:rPr>
-        <w:t>1</w:t>
-      </w:r>
-      <w:r>
-        <w:rPr>
-          <w:noProof/>
-        </w:rPr>
-        <w:fldChar w:fldCharType="end"/>
-      </w:r>
+      <w:fldSimple w:instr=" SEQ Figure \* ARABIC ">
+        <w:r>
+          <w:rPr>
+            <w:noProof/>
+          </w:rPr>
+          <w:t>1</w:t>
+        </w:r>
+      </w:fldSimple>
       <w:bookmarkEnd w:id="1"/>
       <w:r>
         <w:t xml:space="preserve">: </w:t>
@@ -568,7 +552,7 @@
           <v:shape id="_x0000_i1025" type="#_x0000_t75" style="width:467.25pt;height:240pt" o:ole="">
             <v:imagedata r:id="rId10" o:title=""/>
           </v:shape>
-          <o:OLEObject Type="Embed" ProgID="Visio.Drawing.11" ShapeID="_x0000_i1025" DrawAspect="Content" ObjectID="_1397402734" r:id="rId11"/>
+          <o:OLEObject Type="Embed" ProgID="Visio.Drawing.11" ShapeID="_x0000_i1025" DrawAspect="Content" ObjectID="_1397419122" r:id="rId11"/>
         </w:object>
       </w:r>
     </w:p>
@@ -594,27 +578,14 @@
       <w:r>
         <w:t xml:space="preserve">Figure </w:t>
       </w:r>
-      <w:r>
-        <w:fldChar w:fldCharType="begin"/>
-      </w:r>
-      <w:r>
-        <w:instrText xml:space="preserve"> SEQ Figure \* ARABIC </w:instrText>
-      </w:r>
-      <w:r>
-        <w:fldChar w:fldCharType="separate"/>
-      </w:r>
-      <w:r>
-        <w:rPr>
-          <w:noProof/>
-        </w:rPr>
-        <w:t>2</w:t>
-      </w:r>
-      <w:r>
-        <w:rPr>
-          <w:noProof/>
-        </w:rPr>
-        <w:fldChar w:fldCharType="end"/>
-      </w:r>
+      <w:fldSimple w:instr=" SEQ Figure \* ARABIC ">
+        <w:r>
+          <w:rPr>
+            <w:noProof/>
+          </w:rPr>
+          <w:t>2</w:t>
+        </w:r>
+      </w:fldSimple>
       <w:bookmarkEnd w:id="3"/>
       <w:r>
         <w:t>: Overview of Image Processing Algorithm</w:t>
@@ -1244,27 +1215,14 @@
         <w:lastRenderedPageBreak/>
         <w:t xml:space="preserve">Table </w:t>
       </w:r>
-      <w:r>
-        <w:fldChar w:fldCharType="begin"/>
-      </w:r>
-      <w:r>
-        <w:instrText xml:space="preserve"> SEQ Table \* ARABIC </w:instrText>
-      </w:r>
-      <w:r>
-        <w:fldChar w:fldCharType="separate"/>
-      </w:r>
-      <w:r>
-        <w:rPr>
-          <w:noProof/>
-        </w:rPr>
-        <w:t>1</w:t>
-      </w:r>
-      <w:r>
-        <w:rPr>
-          <w:noProof/>
-        </w:rPr>
-        <w:fldChar w:fldCharType="end"/>
-      </w:r>
+      <w:fldSimple w:instr=" SEQ Table \* ARABIC ">
+        <w:r>
+          <w:rPr>
+            <w:noProof/>
+          </w:rPr>
+          <w:t>1</w:t>
+        </w:r>
+      </w:fldSimple>
       <w:bookmarkEnd w:id="5"/>
       <w:r>
         <w:t>: Data structures</w:t>
@@ -2705,27 +2663,14 @@
       <w:r>
         <w:t xml:space="preserve">Table </w:t>
       </w:r>
-      <w:r>
-        <w:fldChar w:fldCharType="begin"/>
-      </w:r>
-      <w:r>
-        <w:instrText xml:space="preserve"> SEQ Table \* ARABIC </w:instrText>
-      </w:r>
-      <w:r>
-        <w:fldChar w:fldCharType="separate"/>
-      </w:r>
-      <w:r>
-        <w:rPr>
-          <w:noProof/>
-        </w:rPr>
-        <w:t>2</w:t>
-      </w:r>
-      <w:r>
-        <w:rPr>
-          <w:noProof/>
-        </w:rPr>
-        <w:fldChar w:fldCharType="end"/>
-      </w:r>
+      <w:fldSimple w:instr=" SEQ Table \* ARABIC ">
+        <w:r>
+          <w:rPr>
+            <w:noProof/>
+          </w:rPr>
+          <w:t>2</w:t>
+        </w:r>
+      </w:fldSimple>
       <w:bookmarkEnd w:id="6"/>
       <w:r>
         <w:t>: Translation between cursor command and direction</w:t>
@@ -2976,27 +2921,14 @@
       <w:r>
         <w:t xml:space="preserve">Figure </w:t>
       </w:r>
-      <w:r>
-        <w:fldChar w:fldCharType="begin"/>
-      </w:r>
-      <w:r>
-        <w:instrText xml:space="preserve"> SEQ Figure \* ARABIC </w:instrText>
-      </w:r>
-      <w:r>
-        <w:fldChar w:fldCharType="separate"/>
-      </w:r>
-      <w:r>
-        <w:rPr>
-          <w:noProof/>
-        </w:rPr>
-        <w:t>3</w:t>
-      </w:r>
-      <w:r>
-        <w:rPr>
-          <w:noProof/>
-        </w:rPr>
-        <w:fldChar w:fldCharType="end"/>
-      </w:r>
+      <w:fldSimple w:instr=" SEQ Figure \* ARABIC ">
+        <w:r>
+          <w:rPr>
+            <w:noProof/>
+          </w:rPr>
+          <w:t>3</w:t>
+        </w:r>
+      </w:fldSimple>
       <w:bookmarkEnd w:id="7"/>
       <w:r>
         <w:t>: Configuration of lamp in Capstone</w:t>
@@ -3170,27 +3102,14 @@
       <w:r>
         <w:t xml:space="preserve">Figure </w:t>
       </w:r>
-      <w:r>
-        <w:fldChar w:fldCharType="begin"/>
-      </w:r>
-      <w:r>
-        <w:instrText xml:space="preserve"> SEQ Figure \* ARABIC </w:instrText>
-      </w:r>
-      <w:r>
-        <w:fldChar w:fldCharType="separate"/>
-      </w:r>
-      <w:r>
-        <w:rPr>
-          <w:noProof/>
-        </w:rPr>
-        <w:t>4</w:t>
-      </w:r>
-      <w:r>
-        <w:rPr>
-          <w:noProof/>
-        </w:rPr>
-        <w:fldChar w:fldCharType="end"/>
-      </w:r>
+      <w:fldSimple w:instr=" SEQ Figure \* ARABIC ">
+        <w:r>
+          <w:rPr>
+            <w:noProof/>
+          </w:rPr>
+          <w:t>4</w:t>
+        </w:r>
+      </w:fldSimple>
       <w:bookmarkEnd w:id="9"/>
       <w:r>
         <w:t>: Original Image</w:t>
@@ -3317,30 +3236,14 @@
       <w:r>
         <w:t xml:space="preserve">Figure </w:t>
       </w:r>
-      <w:r>
-        <w:fldChar w:fldCharType="begin"/>
-      </w:r>
-      <w:r>
-        <w:instrText xml:space="preserve"> SEQ F</w:instrText>
-      </w:r>
-      <w:r>
-        <w:instrText xml:space="preserve">igure \* ARABIC </w:instrText>
-      </w:r>
-      <w:r>
-        <w:fldChar w:fldCharType="separate"/>
-      </w:r>
-      <w:r>
-        <w:rPr>
-          <w:noProof/>
-        </w:rPr>
-        <w:t>5</w:t>
-      </w:r>
-      <w:r>
-        <w:rPr>
-          <w:noProof/>
-        </w:rPr>
-        <w:fldChar w:fldCharType="end"/>
-      </w:r>
+      <w:fldSimple w:instr=" SEQ Figure \* ARABIC ">
+        <w:r>
+          <w:rPr>
+            <w:noProof/>
+          </w:rPr>
+          <w:t>5</w:t>
+        </w:r>
+      </w:fldSimple>
       <w:bookmarkEnd w:id="10"/>
       <w:r>
         <w:t>: After Thresholding</w:t>
@@ -3501,27 +3404,14 @@
       <w:r>
         <w:t xml:space="preserve">Figure </w:t>
       </w:r>
-      <w:r>
-        <w:fldChar w:fldCharType="begin"/>
-      </w:r>
-      <w:r>
-        <w:instrText xml:space="preserve"> SEQ Figure \* ARABIC </w:instrText>
-      </w:r>
-      <w:r>
-        <w:fldChar w:fldCharType="separate"/>
-      </w:r>
-      <w:r>
-        <w:rPr>
-          <w:noProof/>
-        </w:rPr>
-        <w:t>6</w:t>
-      </w:r>
-      <w:r>
-        <w:rPr>
-          <w:noProof/>
-        </w:rPr>
-        <w:fldChar w:fldCharType="end"/>
-      </w:r>
+      <w:fldSimple w:instr=" SEQ Figure \* ARABIC ">
+        <w:r>
+          <w:rPr>
+            <w:noProof/>
+          </w:rPr>
+          <w:t>6</w:t>
+        </w:r>
+      </w:fldSimple>
       <w:bookmarkEnd w:id="11"/>
       <w:r>
         <w:t xml:space="preserve">: </w:t>
@@ -3827,27 +3717,14 @@
       <w:r>
         <w:t xml:space="preserve">Figure </w:t>
       </w:r>
-      <w:r>
-        <w:fldChar w:fldCharType="begin"/>
-      </w:r>
-      <w:r>
-        <w:instrText xml:space="preserve"> SEQ Figure \* ARABIC </w:instrText>
-      </w:r>
-      <w:r>
-        <w:fldChar w:fldCharType="separate"/>
-      </w:r>
-      <w:r>
-        <w:rPr>
-          <w:noProof/>
-        </w:rPr>
-        <w:t>7</w:t>
-      </w:r>
-      <w:r>
-        <w:rPr>
-          <w:noProof/>
-        </w:rPr>
-        <w:fldChar w:fldCharType="end"/>
-      </w:r>
+      <w:fldSimple w:instr=" SEQ Figure \* ARABIC ">
+        <w:r>
+          <w:rPr>
+            <w:noProof/>
+          </w:rPr>
+          <w:t>7</w:t>
+        </w:r>
+      </w:fldSimple>
       <w:bookmarkEnd w:id="12"/>
       <w:r>
         <w:t>: Final Processed Image</w:t>
@@ -3862,50 +3739,213 @@
         </w:numPr>
       </w:pPr>
       <w:r>
-        <w:t>Discussion</w:t>
+        <w:t>Results &amp; Discussion</w:t>
       </w:r>
     </w:p>
     <w:p/>
     <w:p>
       <w:r>
-        <w:t xml:space="preserve">We are pleased with </w:t>
-      </w:r>
-      <w:r>
-        <w:t xml:space="preserve">the </w:t>
-      </w:r>
-      <w:r>
-        <w:t>efficiency and</w:t>
-      </w:r>
-      <w:r>
-        <w:t xml:space="preserve"> accuracy of our algorithm. We can process a recorded video of a user on the beagle bone at the rate of 66 fps. Since the camera outputs frames every 30 fps, we meet our timing constraints. </w:t>
-      </w:r>
-      <w:r>
-        <w:t xml:space="preserve">When we apply our algorithm on the beagle bone in live mode, we process at rate of 10 fps. Though we would like the speed to be faster, this is sufficient since we do not have to process every frame.  </w:t>
-      </w:r>
-    </w:p>
-    <w:p>
-      <w:r>
-        <w:t xml:space="preserve">Though we are confident of our algorithm, there </w:t>
-      </w:r>
-      <w:r>
-        <w:t xml:space="preserve">is room </w:t>
-      </w:r>
-      <w:r>
-        <w:t>for improvements. Cur</w:t>
-      </w:r>
-      <w:r>
-        <w:t xml:space="preserve">rently, our algorithm is </w:t>
-      </w:r>
-      <w:r>
-        <w:t>sensitive to lighting conditions.</w:t>
-      </w:r>
-      <w:r>
-        <w:t xml:space="preserve"> If we had more time, we would have like to make our algorithm more robust to any lighting conditions. </w:t>
-      </w:r>
-      <w:r>
-        <w:t xml:space="preserve"> </w:t>
-      </w:r>
-    </w:p>
+        <w:t>To evaluate our results, we c</w:t>
+      </w:r>
+      <w:r>
+        <w:t>onsider efficiency</w:t>
+      </w:r>
+      <w:r>
+        <w:t xml:space="preserve"> (timing) and </w:t>
+      </w:r>
+      <w:r>
+        <w:t xml:space="preserve">accuracy in tracking user’s gaze. </w:t>
+      </w:r>
+    </w:p>
+    <w:p>
+      <w:r>
+        <w:t>The accuracy of gaze tracking is essentially determined whether we accurately determined the direction of user’s gaze. From experiments, we have demonstrated that we are almost always successful at choosing the direction of user’s gaze. There is however room for improvements. Currently, our algorithm is sensitive to lighting conditions</w:t>
+      </w:r>
+      <w:r>
+        <w:t xml:space="preserve">. If we had more time, we would have like to make our algorithm more robust to various kinds </w:t>
+      </w:r>
+      <w:r>
+        <w:t xml:space="preserve">of lighting. </w:t>
+      </w:r>
+    </w:p>
+    <w:p>
+      <w:r>
+        <w:t xml:space="preserve">For the efficiency of our algorithm, we tested out algorithm both on a pre-recorded video and on live mode. </w:t>
+      </w:r>
+      <w:r>
+        <w:fldChar w:fldCharType="begin"/>
+      </w:r>
+      <w:r>
+        <w:instrText xml:space="preserve"> REF _Ref323676274 \h </w:instrText>
+      </w:r>
+      <w:r>
+        <w:fldChar w:fldCharType="separate"/>
+      </w:r>
+      <w:r>
+        <w:fldChar w:fldCharType="end"/>
+      </w:r>
+      <w:r>
+        <w:fldChar w:fldCharType="begin"/>
+      </w:r>
+      <w:r>
+        <w:instrText xml:space="preserve"> REF _Ref323676279 \h </w:instrText>
+      </w:r>
+      <w:r>
+        <w:fldChar w:fldCharType="separate"/>
+      </w:r>
+      <w:r>
+        <w:t xml:space="preserve">Table </w:t>
+      </w:r>
+      <w:r>
+        <w:rPr>
+          <w:noProof/>
+        </w:rPr>
+        <w:t>3</w:t>
+      </w:r>
+      <w:r>
+        <w:fldChar w:fldCharType="end"/>
+      </w:r>
+      <w:r>
+        <w:t xml:space="preserve">  shows the efficiency of our algorithm in </w:t>
+      </w:r>
+      <w:r>
+        <w:t xml:space="preserve">number of </w:t>
+      </w:r>
+      <w:r>
+        <w:t>frames per second</w:t>
+      </w:r>
+      <w:r>
+        <w:t xml:space="preserve"> processed</w:t>
+      </w:r>
+      <w:r>
+        <w:t xml:space="preserve"> for both modes.</w:t>
+      </w:r>
+    </w:p>
+    <w:p/>
+    <w:tbl>
+      <w:tblPr>
+        <w:tblStyle w:val="TableGrid"/>
+        <w:tblW w:w="0" w:type="auto"/>
+        <w:tblLook w:val="04A0" w:firstRow="1" w:lastRow="0" w:firstColumn="1" w:lastColumn="0" w:noHBand="0" w:noVBand="1"/>
+      </w:tblPr>
+      <w:tblGrid>
+        <w:gridCol w:w="4788"/>
+        <w:gridCol w:w="4788"/>
+      </w:tblGrid>
+      <w:tr>
+        <w:tc>
+          <w:tcPr>
+            <w:tcW w:w="4788" w:type="dxa"/>
+          </w:tcPr>
+          <w:p>
+            <w:r>
+              <w:t>Mode</w:t>
+            </w:r>
+          </w:p>
+        </w:tc>
+        <w:tc>
+          <w:tcPr>
+            <w:tcW w:w="4788" w:type="dxa"/>
+          </w:tcPr>
+          <w:p>
+            <w:r>
+              <w:t>Frames Per Second</w:t>
+            </w:r>
+            <w:r>
+              <w:t>(fps)</w:t>
+            </w:r>
+          </w:p>
+        </w:tc>
+      </w:tr>
+      <w:tr>
+        <w:tc>
+          <w:tcPr>
+            <w:tcW w:w="4788" w:type="dxa"/>
+          </w:tcPr>
+          <w:p>
+            <w:r>
+              <w:t>Live Mode</w:t>
+            </w:r>
+          </w:p>
+        </w:tc>
+        <w:tc>
+          <w:tcPr>
+            <w:tcW w:w="4788" w:type="dxa"/>
+          </w:tcPr>
+          <w:p>
+            <w:r>
+              <w:t xml:space="preserve">~10 </w:t>
+            </w:r>
+          </w:p>
+        </w:tc>
+      </w:tr>
+      <w:tr>
+        <w:tc>
+          <w:tcPr>
+            <w:tcW w:w="4788" w:type="dxa"/>
+          </w:tcPr>
+          <w:p>
+            <w:r>
+              <w:t>Pre-Recorded Video</w:t>
+            </w:r>
+          </w:p>
+        </w:tc>
+        <w:tc>
+          <w:tcPr>
+            <w:tcW w:w="4788" w:type="dxa"/>
+          </w:tcPr>
+          <w:p>
+            <w:r>
+              <w:t>60</w:t>
+            </w:r>
+          </w:p>
+        </w:tc>
+      </w:tr>
+    </w:tbl>
+    <w:p>
+      <w:pPr>
+        <w:pStyle w:val="Caption"/>
+      </w:pPr>
+      <w:r>
+        <w:tab/>
+      </w:r>
+      <w:r>
+        <w:tab/>
+      </w:r>
+      <w:r>
+        <w:tab/>
+      </w:r>
+      <w:r>
+        <w:tab/>
+      </w:r>
+      <w:bookmarkStart w:id="13" w:name="_Ref323676274"/>
+      <w:bookmarkStart w:id="14" w:name="_Ref323676279"/>
+      <w:r>
+        <w:t xml:space="preserve">Table </w:t>
+      </w:r>
+      <w:fldSimple w:instr=" SEQ Table \* ARABIC ">
+        <w:r>
+          <w:rPr>
+            <w:noProof/>
+          </w:rPr>
+          <w:t>3</w:t>
+        </w:r>
+      </w:fldSimple>
+      <w:bookmarkEnd w:id="14"/>
+      <w:r>
+        <w:t>: Frames per second for both modes of operation</w:t>
+      </w:r>
+      <w:bookmarkEnd w:id="13"/>
+    </w:p>
+    <w:p>
+      <w:r>
+        <w:t xml:space="preserve">The efficiency of our algorithm is clearly visible in the number of frames per second that is processed. This mode is more representative of the timing of our algorithm since there is not much overhead on </w:t>
+      </w:r>
+      <w:r>
+        <w:t>reading video. On the other hand, processing in live mode is slower because of the overhead from grabbing frames from the camera before we process. In fact, we notice that the CPU on the Beagle Bone reaches 95% from processing in live mode.</w:t>
+      </w:r>
+    </w:p>
+    <w:p/>
     <w:p>
       <w:pPr>
         <w:pStyle w:val="Heading1"/>
@@ -3918,6 +3958,7 @@
         <w:t>Command Interpretation</w:t>
       </w:r>
     </w:p>
+    <w:p/>
     <w:p>
       <w:r>
         <w:t>The output of the gaze tracking algorithm is a command that indicate</w:t>
@@ -3966,13 +4007,6 @@
       </w:r>
     </w:p>
     <w:p/>
-    <w:p/>
-    <w:p/>
-    <w:p/>
-    <w:p>
-      <w:bookmarkStart w:id="13" w:name="_GoBack"/>
-      <w:bookmarkEnd w:id="13"/>
-    </w:p>
     <w:tbl>
       <w:tblPr>
         <w:tblStyle w:val="TableGrid"/>
@@ -3995,7 +4029,6 @@
           </w:tcPr>
           <w:p>
             <w:r>
-              <w:lastRenderedPageBreak/>
               <w:t>Cursor Command</w:t>
             </w:r>
           </w:p>
@@ -4238,32 +4271,19 @@
         <w:pStyle w:val="Caption"/>
         <w:ind w:left="720" w:firstLine="720"/>
       </w:pPr>
-      <w:bookmarkStart w:id="14" w:name="_Ref323512737"/>
+      <w:bookmarkStart w:id="15" w:name="_Ref323512737"/>
       <w:r>
         <w:t xml:space="preserve">Table </w:t>
       </w:r>
-      <w:r>
-        <w:fldChar w:fldCharType="begin"/>
-      </w:r>
-      <w:r>
-        <w:instrText xml:space="preserve"> SEQ Table \* ARABIC </w:instrText>
-      </w:r>
-      <w:r>
-        <w:fldChar w:fldCharType="separate"/>
-      </w:r>
-      <w:r>
-        <w:rPr>
-          <w:noProof/>
-        </w:rPr>
-        <w:t>3</w:t>
-      </w:r>
-      <w:r>
-        <w:rPr>
-          <w:noProof/>
-        </w:rPr>
-        <w:fldChar w:fldCharType="end"/>
-      </w:r>
-      <w:bookmarkEnd w:id="14"/>
+      <w:fldSimple w:instr=" SEQ Table \* ARABIC ">
+        <w:r>
+          <w:rPr>
+            <w:noProof/>
+          </w:rPr>
+          <w:t>4</w:t>
+        </w:r>
+      </w:fldSimple>
+      <w:bookmarkEnd w:id="15"/>
       <w:r>
         <w:t xml:space="preserve">: </w:t>
       </w:r>
@@ -4417,6 +4437,7 @@
     <w:p/>
     <w:p>
       <w:r>
+        <w:lastRenderedPageBreak/>
         <w:t>Since characteristics of the human eyes vary between users, the user is guided through a calibration process where the characteristics of their eyes are obtained. Parameters that are obtained through calibration stage are:</w:t>
       </w:r>
     </w:p>
@@ -4491,7 +4512,6 @@
     </w:p>
     <w:p>
       <w:r>
-        <w:lastRenderedPageBreak/>
         <w:t>Note that parameters 1 and 2 are manually adjusted by the user whereas the others are computed by the gaze tracking algorithm</w:t>
       </w:r>
     </w:p>
@@ -4649,7 +4669,11 @@
         <w:t xml:space="preserve"> Once this is recognized by the</w:t>
       </w:r>
       <w:r>
-        <w:t xml:space="preserve"> Beagle Bone, the most current frame is processed to find the relative change in number of pixels from the current centroid to the reference centroid. This process is repeated with black dot in the bottom of screen, right of screen, and left of screen. This stage modifies the parameters associated with how far the user must look in a particular direction before being considered gazing in that direction. </w:t>
+        <w:t xml:space="preserve"> Beagle Bone, the most current frame is processed to find the relative change in number of pixels from the current centroid to the reference centroid. This process is repeated with black dot in the bottom of screen, right of screen, and left of screen. This stage modifies </w:t>
+      </w:r>
+      <w:r>
+        <w:lastRenderedPageBreak/>
+        <w:t xml:space="preserve">the parameters associated with how far the user must look in a particular direction before being considered gazing in that direction. </w:t>
       </w:r>
     </w:p>
     <w:p>
@@ -4681,7 +4705,6 @@
     <w:p/>
     <w:p>
       <w:r>
-        <w:lastRenderedPageBreak/>
         <w:t xml:space="preserve">            </w:t>
       </w:r>
       <w:r>
@@ -4739,33 +4762,21 @@
       <w:r>
         <w:t xml:space="preserve">Figure </w:t>
       </w:r>
-      <w:r>
-        <w:fldChar w:fldCharType="begin"/>
-      </w:r>
-      <w:r>
-        <w:instrText xml:space="preserve"> SEQ Figure \* ARABIC </w:instrText>
-      </w:r>
-      <w:r>
-        <w:fldChar w:fldCharType="separate"/>
-      </w:r>
-      <w:r>
-        <w:rPr>
-          <w:noProof/>
-        </w:rPr>
-        <w:t>8</w:t>
-      </w:r>
-      <w:r>
-        <w:rPr>
-          <w:noProof/>
-        </w:rPr>
-        <w:fldChar w:fldCharType="end"/>
-      </w:r>
+      <w:fldSimple w:instr=" SEQ Figure \* ARABIC ">
+        <w:r>
+          <w:rPr>
+            <w:noProof/>
+          </w:rPr>
+          <w:t>8</w:t>
+        </w:r>
+      </w:fldSimple>
       <w:r>
         <w:t>: First Step of the calibration GUI</w:t>
       </w:r>
     </w:p>
     <w:p>
       <w:r>
+        <w:lastRenderedPageBreak/>
         <w:t xml:space="preserve">                     </w:t>
       </w:r>
       <w:r>
@@ -4830,27 +4841,14 @@
       <w:r>
         <w:t xml:space="preserve">Figure </w:t>
       </w:r>
-      <w:r>
-        <w:fldChar w:fldCharType="begin"/>
-      </w:r>
-      <w:r>
-        <w:instrText xml:space="preserve"> SEQ Figure \* ARABIC </w:instrText>
-      </w:r>
-      <w:r>
-        <w:fldChar w:fldCharType="separate"/>
-      </w:r>
-      <w:r>
-        <w:rPr>
-          <w:noProof/>
-        </w:rPr>
-        <w:t>9</w:t>
-      </w:r>
-      <w:r>
-        <w:rPr>
-          <w:noProof/>
-        </w:rPr>
-        <w:fldChar w:fldCharType="end"/>
-      </w:r>
+      <w:fldSimple w:instr=" SEQ Figure \* ARABIC ">
+        <w:r>
+          <w:rPr>
+            <w:noProof/>
+          </w:rPr>
+          <w:t>9</w:t>
+        </w:r>
+      </w:fldSimple>
       <w:r>
         <w:t>: Third step of calibration with black dot at the center of screen</w:t>
       </w:r>
@@ -4863,15 +4861,14 @@
           <w:numId w:val="15"/>
         </w:numPr>
       </w:pPr>
-      <w:bookmarkStart w:id="15" w:name="_Ref323599924"/>
-      <w:r>
-        <w:lastRenderedPageBreak/>
+      <w:bookmarkStart w:id="16" w:name="_Ref323599924"/>
+      <w:r>
         <w:t xml:space="preserve">Software </w:t>
       </w:r>
       <w:r>
         <w:t>Interfaces:</w:t>
       </w:r>
-      <w:bookmarkEnd w:id="15"/>
+      <w:bookmarkEnd w:id="16"/>
     </w:p>
     <w:p>
       <w:pPr>
@@ -4881,11 +4878,11 @@
           <w:numId w:val="28"/>
         </w:numPr>
       </w:pPr>
-      <w:bookmarkStart w:id="16" w:name="_Ref323600051"/>
+      <w:bookmarkStart w:id="17" w:name="_Ref323600051"/>
       <w:r>
         <w:t>Host Computer and Beagle Bone Communication: Transferring Frames</w:t>
       </w:r>
-      <w:bookmarkEnd w:id="16"/>
+      <w:bookmarkEnd w:id="17"/>
     </w:p>
     <w:p>
       <w:pPr>
@@ -5009,19 +5006,83 @@
     </w:p>
     <w:p>
       <w:pPr>
+        <w:pStyle w:val="Heading1"/>
+        <w:numPr>
+          <w:ilvl w:val="0"/>
+          <w:numId w:val="15"/>
+        </w:numPr>
+      </w:pPr>
+      <w:r>
+        <w:t>Application</w:t>
+      </w:r>
+    </w:p>
+    <w:p/>
+    <w:p>
+      <w:pPr>
         <w:ind w:left="360"/>
-      </w:pPr>
-    </w:p>
-    <w:p>
-      <w:pPr>
-        <w:ind w:left="360"/>
-      </w:pPr>
+        <w:rPr>
+          <w:rFonts w:cstheme="minorHAnsi"/>
+        </w:rPr>
+      </w:pPr>
+      <w:r>
+        <w:rPr>
+          <w:rFonts w:cstheme="minorHAnsi"/>
+        </w:rPr>
+        <w:t xml:space="preserve">Duck Hunt is implemented in python and uses the </w:t>
+      </w:r>
+      <w:proofErr w:type="spellStart"/>
+      <w:r>
+        <w:rPr>
+          <w:rFonts w:cstheme="minorHAnsi"/>
+        </w:rPr>
+        <w:t>pygame</w:t>
+      </w:r>
+      <w:proofErr w:type="spellEnd"/>
+      <w:r>
+        <w:rPr>
+          <w:rFonts w:cstheme="minorHAnsi"/>
+        </w:rPr>
+        <w:t xml:space="preserve"> library. It is a simple 2-D point and click shooting game. Ducks fly across the screen from left to right. The player has an infinite amount of shots to hit the duck on the screen. However, if a duck makes it across the screen, the game will end and the iconic dog pops out of the grass to indicate the game is over. The player has two options once the game ends. The player can hit the up arrow key on the keyboard to restart the game or hit the escape key to end the game. Credit to Johann Gomes for the original game code in which our game is based off of. The </w:t>
+      </w:r>
+      <w:proofErr w:type="spellStart"/>
+      <w:r>
+        <w:rPr>
+          <w:rFonts w:cstheme="minorHAnsi"/>
+        </w:rPr>
+        <w:t>orginal</w:t>
+      </w:r>
+      <w:proofErr w:type="spellEnd"/>
+      <w:r>
+        <w:rPr>
+          <w:rFonts w:cstheme="minorHAnsi"/>
+        </w:rPr>
+        <w:t xml:space="preserve"> game code can be found on pygame.org. </w:t>
+      </w:r>
     </w:p>
     <w:p>
       <w:pPr>
         <w:pStyle w:val="Heading1"/>
       </w:pPr>
-      <w:r>
+    </w:p>
+    <w:p/>
+    <w:p/>
+    <w:p/>
+    <w:p>
+      <w:pPr>
+        <w:pStyle w:val="Heading1"/>
+      </w:pPr>
+    </w:p>
+    <w:p/>
+    <w:p>
+      <w:bookmarkStart w:id="18" w:name="_GoBack"/>
+      <w:bookmarkEnd w:id="18"/>
+    </w:p>
+    <w:p>
+      <w:pPr>
+        <w:pStyle w:val="Heading1"/>
+      </w:pPr>
+      <w:r>
+        <w:lastRenderedPageBreak/>
         <w:t>Hardware:</w:t>
       </w:r>
     </w:p>
@@ -5116,8 +5177,8 @@
           <w:szCs w:val="24"/>
         </w:rPr>
       </w:pPr>
-      <w:bookmarkStart w:id="17" w:name="_Ref323467898"/>
-      <w:bookmarkStart w:id="18" w:name="_Ref323467878"/>
+      <w:bookmarkStart w:id="19" w:name="_Ref323467898"/>
+      <w:bookmarkStart w:id="20" w:name="_Ref323467878"/>
       <w:r>
         <w:rPr>
           <w:rFonts w:ascii="Times New Roman" w:hAnsi="Times New Roman" w:cs="Times New Roman"/>
@@ -5167,7 +5228,7 @@
         </w:rPr>
         <w:fldChar w:fldCharType="end"/>
       </w:r>
-      <w:bookmarkEnd w:id="17"/>
+      <w:bookmarkEnd w:id="19"/>
       <w:r>
         <w:rPr>
           <w:rFonts w:ascii="Times New Roman" w:hAnsi="Times New Roman" w:cs="Times New Roman"/>
@@ -5176,7 +5237,7 @@
         </w:rPr>
         <w:t>: JTAG Programmer Connector Schematic</w:t>
       </w:r>
-      <w:bookmarkEnd w:id="18"/>
+      <w:bookmarkEnd w:id="20"/>
     </w:p>
     <w:p>
       <w:pPr>
@@ -5246,7 +5307,6 @@
           <w:id w:val="361868809"/>
           <w:citation/>
         </w:sdtPr>
-        <w:sdtEndPr/>
         <w:sdtContent>
           <w:r>
             <w:rPr>
@@ -5346,28 +5406,28 @@
         <w:rPr>
           <w:rFonts w:cstheme="minorHAnsi"/>
         </w:rPr>
-        <w:t xml:space="preserve">The programmer also has a connection to the /RST pin of the processor for resetting the processor after programming. The reset switch provides a quick way to re-run code on the MSP430F5438A in the event that the processor gets hung-up, or to simply reset the processor. In order to reset the processor, /RST is brought to ground. When the processor is not in reset, and in order to maintain normal operation, /RST </w:t>
+        <w:t xml:space="preserve">The programmer also has a connection to the /RST pin of the processor for resetting the processor after programming. The reset switch provides a quick way to re-run code on the MSP430F5438A in the event that the processor gets hung-up, or to simply reset the processor. In order to reset the processor, /RST is brought to ground. When the processor is not in reset, and in order to maintain normal operation, /RST is pulled up to VCC. The reset circuit consisting of R1, C14, and the momentary push button is called a button </w:t>
+      </w:r>
+      <w:proofErr w:type="spellStart"/>
+      <w:r>
+        <w:rPr>
+          <w:rFonts w:cstheme="minorHAnsi"/>
+        </w:rPr>
+        <w:t>debounce</w:t>
+      </w:r>
+      <w:proofErr w:type="spellEnd"/>
+      <w:r>
+        <w:rPr>
+          <w:rFonts w:cstheme="minorHAnsi"/>
+        </w:rPr>
+        <w:t xml:space="preserve"> circuit. This circuit prevents spikes of high and low voltages corresponding to high and </w:t>
       </w:r>
       <w:r>
         <w:rPr>
           <w:rFonts w:cstheme="minorHAnsi"/>
         </w:rPr>
         <w:lastRenderedPageBreak/>
-        <w:t xml:space="preserve">is pulled up to VCC. The reset circuit consisting of R1, C14, and the momentary push button is called a button </w:t>
-      </w:r>
-      <w:proofErr w:type="spellStart"/>
-      <w:r>
-        <w:rPr>
-          <w:rFonts w:cstheme="minorHAnsi"/>
-        </w:rPr>
-        <w:t>debounce</w:t>
-      </w:r>
-      <w:proofErr w:type="spellEnd"/>
-      <w:r>
-        <w:rPr>
-          <w:rFonts w:cstheme="minorHAnsi"/>
-        </w:rPr>
-        <w:t xml:space="preserve"> circuit. This circuit prevents spikes of high and low voltages corresponding to high and low input to the reset pin of the processor. This </w:t>
+        <w:t xml:space="preserve">low input to the reset pin of the processor. This </w:t>
       </w:r>
       <w:proofErr w:type="spellStart"/>
       <w:r>
@@ -5461,7 +5521,7 @@
           <w:szCs w:val="24"/>
         </w:rPr>
       </w:pPr>
-      <w:bookmarkStart w:id="19" w:name="_Ref323472431"/>
+      <w:bookmarkStart w:id="21" w:name="_Ref323472431"/>
       <w:r>
         <w:rPr>
           <w:rFonts w:ascii="Times New Roman" w:hAnsi="Times New Roman" w:cs="Times New Roman"/>
@@ -5511,7 +5571,7 @@
         </w:rPr>
         <w:fldChar w:fldCharType="end"/>
       </w:r>
-      <w:bookmarkEnd w:id="19"/>
+      <w:bookmarkEnd w:id="21"/>
       <w:r>
         <w:rPr>
           <w:rFonts w:ascii="Times New Roman" w:hAnsi="Times New Roman" w:cs="Times New Roman"/>
@@ -5629,6 +5689,34 @@
         </w:rPr>
         <w:t xml:space="preserve">. </w:t>
       </w:r>
+    </w:p>
+    <w:p>
+      <w:pPr>
+        <w:rPr>
+          <w:rFonts w:cstheme="minorHAnsi"/>
+        </w:rPr>
+      </w:pPr>
+    </w:p>
+    <w:p>
+      <w:pPr>
+        <w:rPr>
+          <w:rFonts w:cstheme="minorHAnsi"/>
+        </w:rPr>
+      </w:pPr>
+    </w:p>
+    <w:p>
+      <w:pPr>
+        <w:rPr>
+          <w:rFonts w:cstheme="minorHAnsi"/>
+        </w:rPr>
+      </w:pPr>
+    </w:p>
+    <w:p>
+      <w:pPr>
+        <w:rPr>
+          <w:rFonts w:cstheme="minorHAnsi"/>
+        </w:rPr>
+      </w:pPr>
     </w:p>
     <w:p>
       <w:pPr>
@@ -5735,7 +5823,7 @@
           <w:szCs w:val="24"/>
         </w:rPr>
       </w:pPr>
-      <w:bookmarkStart w:id="20" w:name="_Ref323473345"/>
+      <w:bookmarkStart w:id="22" w:name="_Ref323473345"/>
       <w:r>
         <w:rPr>
           <w:rFonts w:ascii="Times New Roman" w:hAnsi="Times New Roman" w:cs="Times New Roman"/>
@@ -5785,7 +5873,7 @@
         </w:rPr>
         <w:fldChar w:fldCharType="end"/>
       </w:r>
-      <w:bookmarkEnd w:id="20"/>
+      <w:bookmarkEnd w:id="22"/>
       <w:r>
         <w:rPr>
           <w:rFonts w:ascii="Times New Roman" w:hAnsi="Times New Roman" w:cs="Times New Roman"/>
@@ -5857,7 +5945,6 @@
           <w:id w:val="259499704"/>
           <w:citation/>
         </w:sdtPr>
-        <w:sdtEndPr/>
         <w:sdtContent>
           <w:r>
             <w:rPr>
@@ -6527,7 +6614,7 @@
           <w:szCs w:val="22"/>
         </w:rPr>
       </w:pPr>
-      <w:bookmarkStart w:id="21" w:name="_Ref323488023"/>
+      <w:bookmarkStart w:id="23" w:name="_Ref323488023"/>
       <w:r>
         <w:rPr>
           <w:rFonts w:cstheme="minorHAnsi"/>
@@ -6577,7 +6664,7 @@
         </w:rPr>
         <w:fldChar w:fldCharType="end"/>
       </w:r>
-      <w:bookmarkEnd w:id="21"/>
+      <w:bookmarkEnd w:id="23"/>
       <w:r>
         <w:rPr>
           <w:rFonts w:cstheme="minorHAnsi"/>
@@ -6852,7 +6939,7 @@
           <w:szCs w:val="22"/>
         </w:rPr>
       </w:pPr>
-      <w:bookmarkStart w:id="22" w:name="_Ref323504750"/>
+      <w:bookmarkStart w:id="24" w:name="_Ref323504750"/>
       <w:r>
         <w:rPr>
           <w:rFonts w:cstheme="minorHAnsi"/>
@@ -6903,7 +6990,7 @@
         </w:rPr>
         <w:fldChar w:fldCharType="end"/>
       </w:r>
-      <w:bookmarkEnd w:id="22"/>
+      <w:bookmarkEnd w:id="24"/>
       <w:r>
         <w:rPr>
           <w:rFonts w:cstheme="minorHAnsi"/>
@@ -6996,7 +7083,7 @@
           <w:szCs w:val="22"/>
         </w:rPr>
       </w:pPr>
-      <w:bookmarkStart w:id="23" w:name="_Ref323500920"/>
+      <w:bookmarkStart w:id="25" w:name="_Ref323500920"/>
       <w:r>
         <w:rPr>
           <w:rFonts w:cstheme="minorHAnsi"/>
@@ -7047,7 +7134,7 @@
         </w:rPr>
         <w:fldChar w:fldCharType="end"/>
       </w:r>
-      <w:bookmarkEnd w:id="23"/>
+      <w:bookmarkEnd w:id="25"/>
       <w:r>
         <w:rPr>
           <w:rFonts w:cstheme="minorHAnsi"/>
@@ -7275,7 +7362,7 @@
           <w:szCs w:val="22"/>
         </w:rPr>
       </w:pPr>
-      <w:bookmarkStart w:id="24" w:name="_Ref323541330"/>
+      <w:bookmarkStart w:id="26" w:name="_Ref323541330"/>
       <w:r>
         <w:rPr>
           <w:rFonts w:cstheme="minorHAnsi"/>
@@ -7325,7 +7412,7 @@
         </w:rPr>
         <w:fldChar w:fldCharType="end"/>
       </w:r>
-      <w:bookmarkEnd w:id="24"/>
+      <w:bookmarkEnd w:id="26"/>
       <w:r>
         <w:rPr>
           <w:rFonts w:cstheme="minorHAnsi"/>
@@ -7463,7 +7550,7 @@
           <w:szCs w:val="22"/>
         </w:rPr>
       </w:pPr>
-      <w:bookmarkStart w:id="25" w:name="_Ref323544081"/>
+      <w:bookmarkStart w:id="27" w:name="_Ref323544081"/>
       <w:r>
         <w:rPr>
           <w:rFonts w:cstheme="minorHAnsi"/>
@@ -7513,7 +7600,7 @@
         </w:rPr>
         <w:fldChar w:fldCharType="end"/>
       </w:r>
-      <w:bookmarkEnd w:id="25"/>
+      <w:bookmarkEnd w:id="27"/>
       <w:r>
         <w:rPr>
           <w:rFonts w:cstheme="minorHAnsi"/>
@@ -7645,7 +7732,7 @@
           <w:szCs w:val="22"/>
         </w:rPr>
       </w:pPr>
-      <w:bookmarkStart w:id="26" w:name="_Ref323545093"/>
+      <w:bookmarkStart w:id="28" w:name="_Ref323545093"/>
       <w:r>
         <w:rPr>
           <w:rFonts w:cstheme="minorHAnsi"/>
@@ -7695,7 +7782,7 @@
         </w:rPr>
         <w:fldChar w:fldCharType="end"/>
       </w:r>
-      <w:bookmarkEnd w:id="26"/>
+      <w:bookmarkEnd w:id="28"/>
       <w:r>
         <w:rPr>
           <w:rFonts w:cstheme="minorHAnsi"/>
@@ -7827,7 +7914,7 @@
           <w:szCs w:val="22"/>
         </w:rPr>
       </w:pPr>
-      <w:bookmarkStart w:id="27" w:name="_Ref323546077"/>
+      <w:bookmarkStart w:id="29" w:name="_Ref323546077"/>
       <w:r>
         <w:rPr>
           <w:rFonts w:cstheme="minorHAnsi"/>
@@ -7877,7 +7964,7 @@
         </w:rPr>
         <w:fldChar w:fldCharType="end"/>
       </w:r>
-      <w:bookmarkEnd w:id="27"/>
+      <w:bookmarkEnd w:id="29"/>
       <w:r>
         <w:rPr>
           <w:rFonts w:cstheme="minorHAnsi"/>
@@ -7919,7 +8006,7 @@
           <w:numId w:val="15"/>
         </w:numPr>
       </w:pPr>
-      <w:bookmarkStart w:id="28" w:name="_Ref323630568"/>
+      <w:bookmarkStart w:id="30" w:name="_Ref323630568"/>
       <w:r>
         <w:lastRenderedPageBreak/>
         <w:t>I</w:t>
@@ -7927,7 +8014,7 @@
       <w:r>
         <w:t>nstitutional Review Board (IRB):</w:t>
       </w:r>
-      <w:bookmarkEnd w:id="28"/>
+      <w:bookmarkEnd w:id="30"/>
     </w:p>
     <w:p>
       <w:pPr>
@@ -8726,7 +8813,7 @@
   <w:abstractNum w:abstractNumId="3">
     <w:nsid w:val="06952629"/>
     <w:multiLevelType w:val="hybridMultilevel"/>
-    <w:tmpl w:val="F9B8A6E0"/>
+    <w:tmpl w:val="A92A2542"/>
     <w:lvl w:ilvl="0" w:tplc="0409000F">
       <w:start w:val="1"/>
       <w:numFmt w:val="decimal"/>
@@ -13265,7 +13352,7 @@
 </file>
 
 <file path=customXml/itemProps1.xml><?xml version="1.0" encoding="utf-8"?>
-<ds:datastoreItem xmlns:ds="http://schemas.openxmlformats.org/officeDocument/2006/customXml" ds:itemID="{4010D995-A356-4573-BDD7-1912BAA062B3}">
+<ds:datastoreItem xmlns:ds="http://schemas.openxmlformats.org/officeDocument/2006/customXml" ds:itemID="{BD8F5160-2DCC-46A4-B3DF-6E059E09D051}">
   <ds:schemaRefs>
     <ds:schemaRef ds:uri="http://schemas.openxmlformats.org/officeDocument/2006/bibliography"/>
   </ds:schemaRefs>

</xml_diff>

<commit_message>
Added Xbee and UART to Technical Manual.
</commit_message>
<xml_diff>
--- a/documentation/TechnicalManual/Technical Reference Manual.docx
+++ b/documentation/TechnicalManual/Technical Reference Manual.docx
@@ -70,6 +70,7 @@
           <w:id w:val="-1587154358"/>
           <w:citation/>
         </w:sdtPr>
+        <w:sdtEndPr/>
         <w:sdtContent>
           <w:r>
             <w:fldChar w:fldCharType="begin"/>
@@ -102,6 +103,7 @@
           <w:id w:val="-1979843049"/>
           <w:citation/>
         </w:sdtPr>
+        <w:sdtEndPr/>
         <w:sdtContent>
           <w:r>
             <w:fldChar w:fldCharType="begin"/>
@@ -196,6 +198,7 @@
           <w:id w:val="261582097"/>
           <w:citation/>
         </w:sdtPr>
+        <w:sdtEndPr/>
         <w:sdtContent>
           <w:r>
             <w:fldChar w:fldCharType="begin"/>
@@ -454,14 +457,27 @@
       <w:r>
         <w:t xml:space="preserve">Figure </w:t>
       </w:r>
-      <w:fldSimple w:instr=" SEQ Figure \* ARABIC ">
-        <w:r>
-          <w:rPr>
-            <w:noProof/>
-          </w:rPr>
-          <w:t>1</w:t>
-        </w:r>
-      </w:fldSimple>
+      <w:r>
+        <w:fldChar w:fldCharType="begin"/>
+      </w:r>
+      <w:r>
+        <w:instrText xml:space="preserve"> SEQ Figure \* ARABIC </w:instrText>
+      </w:r>
+      <w:r>
+        <w:fldChar w:fldCharType="separate"/>
+      </w:r>
+      <w:r>
+        <w:rPr>
+          <w:noProof/>
+        </w:rPr>
+        <w:t>1</w:t>
+      </w:r>
+      <w:r>
+        <w:rPr>
+          <w:noProof/>
+        </w:rPr>
+        <w:fldChar w:fldCharType="end"/>
+      </w:r>
       <w:bookmarkEnd w:id="1"/>
       <w:r>
         <w:t xml:space="preserve">: </w:t>
@@ -549,10 +565,10 @@
             <v:path o:extrusionok="f" gradientshapeok="t" o:connecttype="rect"/>
             <o:lock v:ext="edit" aspectratio="t"/>
           </v:shapetype>
-          <v:shape id="_x0000_i1025" type="#_x0000_t75" style="width:467.25pt;height:240pt" o:ole="">
+          <v:shape id="_x0000_i1025" type="#_x0000_t75" style="width:467.05pt;height:239.8pt" o:ole="">
             <v:imagedata r:id="rId10" o:title=""/>
           </v:shape>
-          <o:OLEObject Type="Embed" ProgID="Visio.Drawing.11" ShapeID="_x0000_i1025" DrawAspect="Content" ObjectID="_1397419122" r:id="rId11"/>
+          <o:OLEObject Type="Embed" ProgID="Visio.Drawing.11" ShapeID="_x0000_i1025" DrawAspect="Content" ObjectID="_1397426143" r:id="rId11"/>
         </w:object>
       </w:r>
     </w:p>
@@ -578,14 +594,27 @@
       <w:r>
         <w:t xml:space="preserve">Figure </w:t>
       </w:r>
-      <w:fldSimple w:instr=" SEQ Figure \* ARABIC ">
-        <w:r>
-          <w:rPr>
-            <w:noProof/>
-          </w:rPr>
-          <w:t>2</w:t>
-        </w:r>
-      </w:fldSimple>
+      <w:r>
+        <w:fldChar w:fldCharType="begin"/>
+      </w:r>
+      <w:r>
+        <w:instrText xml:space="preserve"> SEQ Figure \* ARABIC </w:instrText>
+      </w:r>
+      <w:r>
+        <w:fldChar w:fldCharType="separate"/>
+      </w:r>
+      <w:r>
+        <w:rPr>
+          <w:noProof/>
+        </w:rPr>
+        <w:t>2</w:t>
+      </w:r>
+      <w:r>
+        <w:rPr>
+          <w:noProof/>
+        </w:rPr>
+        <w:fldChar w:fldCharType="end"/>
+      </w:r>
       <w:bookmarkEnd w:id="3"/>
       <w:r>
         <w:t>: Overview of Image Processing Algorithm</w:t>
@@ -1215,14 +1244,27 @@
         <w:lastRenderedPageBreak/>
         <w:t xml:space="preserve">Table </w:t>
       </w:r>
-      <w:fldSimple w:instr=" SEQ Table \* ARABIC ">
-        <w:r>
-          <w:rPr>
-            <w:noProof/>
-          </w:rPr>
-          <w:t>1</w:t>
-        </w:r>
-      </w:fldSimple>
+      <w:r>
+        <w:fldChar w:fldCharType="begin"/>
+      </w:r>
+      <w:r>
+        <w:instrText xml:space="preserve"> SEQ Table \* ARABIC </w:instrText>
+      </w:r>
+      <w:r>
+        <w:fldChar w:fldCharType="separate"/>
+      </w:r>
+      <w:r>
+        <w:rPr>
+          <w:noProof/>
+        </w:rPr>
+        <w:t>1</w:t>
+      </w:r>
+      <w:r>
+        <w:rPr>
+          <w:noProof/>
+        </w:rPr>
+        <w:fldChar w:fldCharType="end"/>
+      </w:r>
       <w:bookmarkEnd w:id="5"/>
       <w:r>
         <w:t>: Data structures</w:t>
@@ -2663,14 +2705,27 @@
       <w:r>
         <w:t xml:space="preserve">Table </w:t>
       </w:r>
-      <w:fldSimple w:instr=" SEQ Table \* ARABIC ">
-        <w:r>
-          <w:rPr>
-            <w:noProof/>
-          </w:rPr>
-          <w:t>2</w:t>
-        </w:r>
-      </w:fldSimple>
+      <w:r>
+        <w:fldChar w:fldCharType="begin"/>
+      </w:r>
+      <w:r>
+        <w:instrText xml:space="preserve"> SEQ Table \* ARABIC </w:instrText>
+      </w:r>
+      <w:r>
+        <w:fldChar w:fldCharType="separate"/>
+      </w:r>
+      <w:r>
+        <w:rPr>
+          <w:noProof/>
+        </w:rPr>
+        <w:t>2</w:t>
+      </w:r>
+      <w:r>
+        <w:rPr>
+          <w:noProof/>
+        </w:rPr>
+        <w:fldChar w:fldCharType="end"/>
+      </w:r>
       <w:bookmarkEnd w:id="6"/>
       <w:r>
         <w:t>: Translation between cursor command and direction</w:t>
@@ -2921,14 +2976,27 @@
       <w:r>
         <w:t xml:space="preserve">Figure </w:t>
       </w:r>
-      <w:fldSimple w:instr=" SEQ Figure \* ARABIC ">
-        <w:r>
-          <w:rPr>
-            <w:noProof/>
-          </w:rPr>
-          <w:t>3</w:t>
-        </w:r>
-      </w:fldSimple>
+      <w:r>
+        <w:fldChar w:fldCharType="begin"/>
+      </w:r>
+      <w:r>
+        <w:instrText xml:space="preserve"> SEQ Figure \* ARABIC </w:instrText>
+      </w:r>
+      <w:r>
+        <w:fldChar w:fldCharType="separate"/>
+      </w:r>
+      <w:r>
+        <w:rPr>
+          <w:noProof/>
+        </w:rPr>
+        <w:t>3</w:t>
+      </w:r>
+      <w:r>
+        <w:rPr>
+          <w:noProof/>
+        </w:rPr>
+        <w:fldChar w:fldCharType="end"/>
+      </w:r>
       <w:bookmarkEnd w:id="7"/>
       <w:r>
         <w:t>: Configuration of lamp in Capstone</w:t>
@@ -3102,14 +3170,27 @@
       <w:r>
         <w:t xml:space="preserve">Figure </w:t>
       </w:r>
-      <w:fldSimple w:instr=" SEQ Figure \* ARABIC ">
-        <w:r>
-          <w:rPr>
-            <w:noProof/>
-          </w:rPr>
-          <w:t>4</w:t>
-        </w:r>
-      </w:fldSimple>
+      <w:r>
+        <w:fldChar w:fldCharType="begin"/>
+      </w:r>
+      <w:r>
+        <w:instrText xml:space="preserve"> SEQ Figure \* ARABIC </w:instrText>
+      </w:r>
+      <w:r>
+        <w:fldChar w:fldCharType="separate"/>
+      </w:r>
+      <w:r>
+        <w:rPr>
+          <w:noProof/>
+        </w:rPr>
+        <w:t>4</w:t>
+      </w:r>
+      <w:r>
+        <w:rPr>
+          <w:noProof/>
+        </w:rPr>
+        <w:fldChar w:fldCharType="end"/>
+      </w:r>
       <w:bookmarkEnd w:id="9"/>
       <w:r>
         <w:t>: Original Image</w:t>
@@ -3236,14 +3317,30 @@
       <w:r>
         <w:t xml:space="preserve">Figure </w:t>
       </w:r>
-      <w:fldSimple w:instr=" SEQ Figure \* ARABIC ">
-        <w:r>
-          <w:rPr>
-            <w:noProof/>
-          </w:rPr>
-          <w:t>5</w:t>
-        </w:r>
-      </w:fldSimple>
+      <w:r>
+        <w:fldChar w:fldCharType="begin"/>
+      </w:r>
+      <w:r>
+        <w:instrText xml:space="preserve"> SEQ F</w:instrText>
+      </w:r>
+      <w:r>
+        <w:instrText xml:space="preserve">igure \* ARABIC </w:instrText>
+      </w:r>
+      <w:r>
+        <w:fldChar w:fldCharType="separate"/>
+      </w:r>
+      <w:r>
+        <w:rPr>
+          <w:noProof/>
+        </w:rPr>
+        <w:t>5</w:t>
+      </w:r>
+      <w:r>
+        <w:rPr>
+          <w:noProof/>
+        </w:rPr>
+        <w:fldChar w:fldCharType="end"/>
+      </w:r>
       <w:bookmarkEnd w:id="10"/>
       <w:r>
         <w:t>: After Thresholding</w:t>
@@ -3404,14 +3501,27 @@
       <w:r>
         <w:t xml:space="preserve">Figure </w:t>
       </w:r>
-      <w:fldSimple w:instr=" SEQ Figure \* ARABIC ">
-        <w:r>
-          <w:rPr>
-            <w:noProof/>
-          </w:rPr>
-          <w:t>6</w:t>
-        </w:r>
-      </w:fldSimple>
+      <w:r>
+        <w:fldChar w:fldCharType="begin"/>
+      </w:r>
+      <w:r>
+        <w:instrText xml:space="preserve"> SEQ Figure \* ARABIC </w:instrText>
+      </w:r>
+      <w:r>
+        <w:fldChar w:fldCharType="separate"/>
+      </w:r>
+      <w:r>
+        <w:rPr>
+          <w:noProof/>
+        </w:rPr>
+        <w:t>6</w:t>
+      </w:r>
+      <w:r>
+        <w:rPr>
+          <w:noProof/>
+        </w:rPr>
+        <w:fldChar w:fldCharType="end"/>
+      </w:r>
       <w:bookmarkEnd w:id="11"/>
       <w:r>
         <w:t xml:space="preserve">: </w:t>
@@ -3717,14 +3827,27 @@
       <w:r>
         <w:t xml:space="preserve">Figure </w:t>
       </w:r>
-      <w:fldSimple w:instr=" SEQ Figure \* ARABIC ">
-        <w:r>
-          <w:rPr>
-            <w:noProof/>
-          </w:rPr>
-          <w:t>7</w:t>
-        </w:r>
-      </w:fldSimple>
+      <w:r>
+        <w:fldChar w:fldCharType="begin"/>
+      </w:r>
+      <w:r>
+        <w:instrText xml:space="preserve"> SEQ Figure \* ARABIC </w:instrText>
+      </w:r>
+      <w:r>
+        <w:fldChar w:fldCharType="separate"/>
+      </w:r>
+      <w:r>
+        <w:rPr>
+          <w:noProof/>
+        </w:rPr>
+        <w:t>7</w:t>
+      </w:r>
+      <w:r>
+        <w:rPr>
+          <w:noProof/>
+        </w:rPr>
+        <w:fldChar w:fldCharType="end"/>
+      </w:r>
       <w:bookmarkEnd w:id="12"/>
       <w:r>
         <w:t>: Final Processed Image</w:t>
@@ -3777,9 +3900,6 @@
       </w:r>
       <w:r>
         <w:instrText xml:space="preserve"> REF _Ref323676274 \h </w:instrText>
-      </w:r>
-      <w:r>
-        <w:fldChar w:fldCharType="separate"/>
       </w:r>
       <w:r>
         <w:fldChar w:fldCharType="end"/>
@@ -3918,24 +4038,37 @@
       <w:r>
         <w:tab/>
       </w:r>
-      <w:bookmarkStart w:id="13" w:name="_Ref323676274"/>
-      <w:bookmarkStart w:id="14" w:name="_Ref323676279"/>
+      <w:bookmarkStart w:id="13" w:name="_Ref323676279"/>
+      <w:bookmarkStart w:id="14" w:name="_Ref323676274"/>
       <w:r>
         <w:t xml:space="preserve">Table </w:t>
       </w:r>
-      <w:fldSimple w:instr=" SEQ Table \* ARABIC ">
-        <w:r>
-          <w:rPr>
-            <w:noProof/>
-          </w:rPr>
-          <w:t>3</w:t>
-        </w:r>
-      </w:fldSimple>
+      <w:r>
+        <w:fldChar w:fldCharType="begin"/>
+      </w:r>
+      <w:r>
+        <w:instrText xml:space="preserve"> SEQ Table \* ARABIC </w:instrText>
+      </w:r>
+      <w:r>
+        <w:fldChar w:fldCharType="separate"/>
+      </w:r>
+      <w:r>
+        <w:rPr>
+          <w:noProof/>
+        </w:rPr>
+        <w:t>3</w:t>
+      </w:r>
+      <w:r>
+        <w:rPr>
+          <w:noProof/>
+        </w:rPr>
+        <w:fldChar w:fldCharType="end"/>
+      </w:r>
+      <w:bookmarkEnd w:id="13"/>
+      <w:r>
+        <w:t>: Frames per second for both modes of operation</w:t>
+      </w:r>
       <w:bookmarkEnd w:id="14"/>
-      <w:r>
-        <w:t>: Frames per second for both modes of operation</w:t>
-      </w:r>
-      <w:bookmarkEnd w:id="13"/>
     </w:p>
     <w:p>
       <w:r>
@@ -4275,14 +4408,27 @@
       <w:r>
         <w:t xml:space="preserve">Table </w:t>
       </w:r>
-      <w:fldSimple w:instr=" SEQ Table \* ARABIC ">
-        <w:r>
-          <w:rPr>
-            <w:noProof/>
-          </w:rPr>
-          <w:t>4</w:t>
-        </w:r>
-      </w:fldSimple>
+      <w:r>
+        <w:fldChar w:fldCharType="begin"/>
+      </w:r>
+      <w:r>
+        <w:instrText xml:space="preserve"> SEQ Table \* ARABIC </w:instrText>
+      </w:r>
+      <w:r>
+        <w:fldChar w:fldCharType="separate"/>
+      </w:r>
+      <w:r>
+        <w:rPr>
+          <w:noProof/>
+        </w:rPr>
+        <w:t>4</w:t>
+      </w:r>
+      <w:r>
+        <w:rPr>
+          <w:noProof/>
+        </w:rPr>
+        <w:fldChar w:fldCharType="end"/>
+      </w:r>
       <w:bookmarkEnd w:id="15"/>
       <w:r>
         <w:t xml:space="preserve">: </w:t>
@@ -4762,14 +4908,27 @@
       <w:r>
         <w:t xml:space="preserve">Figure </w:t>
       </w:r>
-      <w:fldSimple w:instr=" SEQ Figure \* ARABIC ">
-        <w:r>
-          <w:rPr>
-            <w:noProof/>
-          </w:rPr>
-          <w:t>8</w:t>
-        </w:r>
-      </w:fldSimple>
+      <w:r>
+        <w:fldChar w:fldCharType="begin"/>
+      </w:r>
+      <w:r>
+        <w:instrText xml:space="preserve"> SEQ Figure \* ARABIC </w:instrText>
+      </w:r>
+      <w:r>
+        <w:fldChar w:fldCharType="separate"/>
+      </w:r>
+      <w:r>
+        <w:rPr>
+          <w:noProof/>
+        </w:rPr>
+        <w:t>8</w:t>
+      </w:r>
+      <w:r>
+        <w:rPr>
+          <w:noProof/>
+        </w:rPr>
+        <w:fldChar w:fldCharType="end"/>
+      </w:r>
       <w:r>
         <w:t>: First Step of the calibration GUI</w:t>
       </w:r>
@@ -4841,14 +5000,27 @@
       <w:r>
         <w:t xml:space="preserve">Figure </w:t>
       </w:r>
-      <w:fldSimple w:instr=" SEQ Figure \* ARABIC ">
-        <w:r>
-          <w:rPr>
-            <w:noProof/>
-          </w:rPr>
-          <w:t>9</w:t>
-        </w:r>
-      </w:fldSimple>
+      <w:r>
+        <w:fldChar w:fldCharType="begin"/>
+      </w:r>
+      <w:r>
+        <w:instrText xml:space="preserve"> SEQ Figure \* ARABIC </w:instrText>
+      </w:r>
+      <w:r>
+        <w:fldChar w:fldCharType="separate"/>
+      </w:r>
+      <w:r>
+        <w:rPr>
+          <w:noProof/>
+        </w:rPr>
+        <w:t>9</w:t>
+      </w:r>
+      <w:r>
+        <w:rPr>
+          <w:noProof/>
+        </w:rPr>
+        <w:fldChar w:fldCharType="end"/>
+      </w:r>
       <w:r>
         <w:t>: Third step of calibration with black dot at the center of screen</w:t>
       </w:r>
@@ -4894,7 +5066,13 @@
         <w:ind w:left="360"/>
       </w:pPr>
       <w:r>
-        <w:t>The processed frame by the beagle bone is transferred via USB on the Beagle Bone to the Host Computer. The type of transfer is bulk transfer. The transfer rate is approximately a frame per second. Though this rate is rather slow, it is not an issue because this is only used for debugging purposes. The code for video transfer on the host computer side as well as the beagle bone can be found in appendix INSERT!!!!</w:t>
+        <w:t xml:space="preserve">The processed frame by the beagle bone is transferred via USB on the Beagle Bone to the Host Computer. The type of transfer is bulk transfer. The transfer rate is approximately a frame per second. Though this rate is rather slow, it is not an issue because this is only used for debugging purposes. The code for video transfer on the host computer side as well as the beagle bone can be found in appendix </w:t>
+      </w:r>
+      <w:r>
+        <w:rPr>
+          <w:highlight w:val="yellow"/>
+        </w:rPr>
+        <w:t>INSERT!!!!</w:t>
       </w:r>
     </w:p>
     <w:p>
@@ -4991,6 +5169,9 @@
     <w:p>
       <w:pPr>
         <w:ind w:left="360"/>
+        <w:rPr>
+          <w:rFonts w:cstheme="minorHAnsi"/>
+        </w:rPr>
       </w:pPr>
       <w:r>
         <w:t xml:space="preserve">Communication between the host computer and the MSP430 board is another UART serial interface. This time we have a FTDI chip that converts UART to USB for transmission. On the host computer side there is a USB to serial driver. In this way we can communicate with the board using a serial module in any programming language. For our project, we decided to use python, and the </w:t>
@@ -5002,6 +5183,162 @@
       <w:proofErr w:type="spellEnd"/>
       <w:r>
         <w:t xml:space="preserve"> module. The python program uses a blocking read to look for data on the serial port. Once the cursor command is received, the host computer processes the command. The communication is two way, so that we can send calibration data back to the Beagle Bone.</w:t>
+      </w:r>
+      <w:r>
+        <w:rPr>
+          <w:rFonts w:cstheme="minorHAnsi"/>
+        </w:rPr>
+        <w:t xml:space="preserve"> </w:t>
+      </w:r>
+    </w:p>
+    <w:p>
+      <w:pPr>
+        <w:ind w:left="360"/>
+        <w:rPr>
+          <w:rFonts w:cstheme="minorHAnsi"/>
+        </w:rPr>
+      </w:pPr>
+      <w:r>
+        <w:rPr>
+          <w:rFonts w:cstheme="minorHAnsi"/>
+        </w:rPr>
+        <w:t xml:space="preserve">The development on the MSP430 UART was done with Code Composer Studio version 5 and OLIMEX MSP430F169 prototype board. Appendix A contains the code for a single UART communication. The OLIMEX prototype board has only one available UART and to test UART communication a string sent to the MSP430 would be echoed back to the user. </w:t>
+      </w:r>
+      <w:r>
+        <w:rPr>
+          <w:rFonts w:cstheme="minorHAnsi"/>
+        </w:rPr>
+        <w:t xml:space="preserve">Communication tests used an </w:t>
+      </w:r>
+      <w:proofErr w:type="spellStart"/>
+      <w:r>
+        <w:rPr>
+          <w:rFonts w:cstheme="minorHAnsi"/>
+        </w:rPr>
+        <w:t>XBee</w:t>
+      </w:r>
+      <w:proofErr w:type="spellEnd"/>
+      <w:r>
+        <w:rPr>
+          <w:rFonts w:cstheme="minorHAnsi"/>
+        </w:rPr>
+        <w:t xml:space="preserve"> connect to the MSP430 </w:t>
+      </w:r>
+      <w:r>
+        <w:rPr>
+          <w:rFonts w:cstheme="minorHAnsi"/>
+        </w:rPr>
+        <w:t xml:space="preserve">prototype board and another </w:t>
+      </w:r>
+      <w:proofErr w:type="spellStart"/>
+      <w:r>
+        <w:rPr>
+          <w:rFonts w:cstheme="minorHAnsi"/>
+        </w:rPr>
+        <w:t>XBee</w:t>
+      </w:r>
+      <w:proofErr w:type="spellEnd"/>
+      <w:r>
+        <w:rPr>
+          <w:rFonts w:cstheme="minorHAnsi"/>
+        </w:rPr>
+        <w:t xml:space="preserve"> on </w:t>
+      </w:r>
+      <w:proofErr w:type="gramStart"/>
+      <w:r>
+        <w:rPr>
+          <w:rFonts w:cstheme="minorHAnsi"/>
+        </w:rPr>
+        <w:t>a</w:t>
+      </w:r>
+      <w:proofErr w:type="gramEnd"/>
+      <w:r>
+        <w:rPr>
+          <w:rFonts w:cstheme="minorHAnsi"/>
+        </w:rPr>
+        <w:t xml:space="preserve"> </w:t>
+      </w:r>
+      <w:proofErr w:type="spellStart"/>
+      <w:r>
+        <w:rPr>
+          <w:rFonts w:cstheme="minorHAnsi"/>
+        </w:rPr>
+        <w:t>XBee</w:t>
+      </w:r>
+      <w:proofErr w:type="spellEnd"/>
+      <w:r>
+        <w:rPr>
+          <w:rFonts w:cstheme="minorHAnsi"/>
+        </w:rPr>
+        <w:t xml:space="preserve"> explorer from </w:t>
+      </w:r>
+      <w:proofErr w:type="spellStart"/>
+      <w:r>
+        <w:rPr>
+          <w:rFonts w:cstheme="minorHAnsi"/>
+        </w:rPr>
+        <w:t>sparkfun</w:t>
+      </w:r>
+      <w:proofErr w:type="spellEnd"/>
+      <w:r>
+        <w:rPr>
+          <w:rFonts w:cstheme="minorHAnsi"/>
+        </w:rPr>
+        <w:t xml:space="preserve">. </w:t>
+      </w:r>
+    </w:p>
+    <w:p>
+      <w:pPr>
+        <w:ind w:left="360"/>
+        <w:rPr>
+          <w:rFonts w:cstheme="minorHAnsi"/>
+        </w:rPr>
+      </w:pPr>
+      <w:r>
+        <w:rPr>
+          <w:rFonts w:cstheme="minorHAnsi"/>
+        </w:rPr>
+        <w:t>Double UART MSP430 code was created. However, testing of this code could not be achieved. The code would enable UART0 and UART1 of the MSP430. If one UART received information then it would be sent to the other UART and vice versa. The idea wa</w:t>
+      </w:r>
+      <w:r>
+        <w:rPr>
+          <w:rFonts w:cstheme="minorHAnsi"/>
+        </w:rPr>
+        <w:t xml:space="preserve">s to connect one UART to an </w:t>
+      </w:r>
+      <w:proofErr w:type="spellStart"/>
+      <w:r>
+        <w:rPr>
+          <w:rFonts w:cstheme="minorHAnsi"/>
+        </w:rPr>
+        <w:t>XBee</w:t>
+      </w:r>
+      <w:proofErr w:type="spellEnd"/>
+      <w:r>
+        <w:rPr>
+          <w:rFonts w:cstheme="minorHAnsi"/>
+        </w:rPr>
+        <w:t xml:space="preserve"> and another to USB. If data is received from the XBEE, it would be transmitted through the USB to the host computer. If data was sent through the USB, it would</w:t>
+      </w:r>
+      <w:r>
+        <w:rPr>
+          <w:rFonts w:cstheme="minorHAnsi"/>
+        </w:rPr>
+        <w:t xml:space="preserve"> be transmitted through the </w:t>
+      </w:r>
+      <w:proofErr w:type="spellStart"/>
+      <w:r>
+        <w:rPr>
+          <w:rFonts w:cstheme="minorHAnsi"/>
+        </w:rPr>
+        <w:t>XBee</w:t>
+      </w:r>
+      <w:proofErr w:type="spellEnd"/>
+      <w:r>
+        <w:rPr>
+          <w:rFonts w:cstheme="minorHAnsi"/>
+        </w:rPr>
+        <w:t xml:space="preserve"> to the Beagle Bone.</w:t>
       </w:r>
     </w:p>
     <w:p>
@@ -5061,21 +5398,15 @@
     </w:p>
     <w:p>
       <w:pPr>
-        <w:pStyle w:val="Heading1"/>
-      </w:pPr>
-    </w:p>
-    <w:p/>
-    <w:p/>
-    <w:p/>
-    <w:p>
-      <w:pPr>
-        <w:pStyle w:val="Heading1"/>
-      </w:pPr>
-    </w:p>
-    <w:p/>
-    <w:p>
-      <w:bookmarkStart w:id="18" w:name="_GoBack"/>
-      <w:bookmarkEnd w:id="18"/>
+        <w:rPr>
+          <w:rFonts w:asciiTheme="majorHAnsi" w:eastAsiaTheme="majorEastAsia" w:hAnsiTheme="majorHAnsi" w:cstheme="majorBidi"/>
+          <w:b/>
+          <w:bCs/>
+          <w:color w:val="365F91" w:themeColor="accent1" w:themeShade="BF"/>
+          <w:sz w:val="28"/>
+          <w:szCs w:val="28"/>
+        </w:rPr>
+      </w:pPr>
     </w:p>
     <w:p>
       <w:pPr>
@@ -5177,8 +5508,8 @@
           <w:szCs w:val="24"/>
         </w:rPr>
       </w:pPr>
-      <w:bookmarkStart w:id="19" w:name="_Ref323467898"/>
-      <w:bookmarkStart w:id="20" w:name="_Ref323467878"/>
+      <w:bookmarkStart w:id="18" w:name="_Ref323467898"/>
+      <w:bookmarkStart w:id="19" w:name="_Ref323467878"/>
       <w:r>
         <w:rPr>
           <w:rFonts w:ascii="Times New Roman" w:hAnsi="Times New Roman" w:cs="Times New Roman"/>
@@ -5228,7 +5559,7 @@
         </w:rPr>
         <w:fldChar w:fldCharType="end"/>
       </w:r>
-      <w:bookmarkEnd w:id="19"/>
+      <w:bookmarkEnd w:id="18"/>
       <w:r>
         <w:rPr>
           <w:rFonts w:ascii="Times New Roman" w:hAnsi="Times New Roman" w:cs="Times New Roman"/>
@@ -5237,7 +5568,7 @@
         </w:rPr>
         <w:t>: JTAG Programmer Connector Schematic</w:t>
       </w:r>
-      <w:bookmarkEnd w:id="20"/>
+      <w:bookmarkEnd w:id="19"/>
     </w:p>
     <w:p>
       <w:pPr>
@@ -5307,6 +5638,7 @@
           <w:id w:val="361868809"/>
           <w:citation/>
         </w:sdtPr>
+        <w:sdtEndPr/>
         <w:sdtContent>
           <w:r>
             <w:rPr>
@@ -5521,7 +5853,7 @@
           <w:szCs w:val="24"/>
         </w:rPr>
       </w:pPr>
-      <w:bookmarkStart w:id="21" w:name="_Ref323472431"/>
+      <w:bookmarkStart w:id="20" w:name="_Ref323472431"/>
       <w:r>
         <w:rPr>
           <w:rFonts w:ascii="Times New Roman" w:hAnsi="Times New Roman" w:cs="Times New Roman"/>
@@ -5571,7 +5903,7 @@
         </w:rPr>
         <w:fldChar w:fldCharType="end"/>
       </w:r>
-      <w:bookmarkEnd w:id="21"/>
+      <w:bookmarkEnd w:id="20"/>
       <w:r>
         <w:rPr>
           <w:rFonts w:ascii="Times New Roman" w:hAnsi="Times New Roman" w:cs="Times New Roman"/>
@@ -5696,48 +6028,12 @@
           <w:rFonts w:cstheme="minorHAnsi"/>
         </w:rPr>
       </w:pPr>
-    </w:p>
-    <w:p>
-      <w:pPr>
-        <w:rPr>
-          <w:rFonts w:cstheme="minorHAnsi"/>
-        </w:rPr>
-      </w:pPr>
-    </w:p>
-    <w:p>
-      <w:pPr>
-        <w:rPr>
-          <w:rFonts w:cstheme="minorHAnsi"/>
-        </w:rPr>
-      </w:pPr>
-    </w:p>
-    <w:p>
-      <w:pPr>
-        <w:rPr>
-          <w:rFonts w:cstheme="minorHAnsi"/>
-        </w:rPr>
-      </w:pPr>
-    </w:p>
-    <w:p>
-      <w:pPr>
-        <w:rPr>
-          <w:rFonts w:cstheme="minorHAnsi"/>
-        </w:rPr>
-      </w:pPr>
-    </w:p>
-    <w:p>
-      <w:pPr>
-        <w:rPr>
-          <w:rFonts w:cstheme="minorHAnsi"/>
-        </w:rPr>
-      </w:pPr>
-    </w:p>
-    <w:p>
-      <w:pPr>
-        <w:rPr>
-          <w:rFonts w:cstheme="minorHAnsi"/>
-        </w:rPr>
-      </w:pPr>
+      <w:r>
+        <w:rPr>
+          <w:rFonts w:cstheme="minorHAnsi"/>
+        </w:rPr>
+        <w:br w:type="page"/>
+      </w:r>
     </w:p>
     <w:p>
       <w:pPr>
@@ -5750,6 +6046,7 @@
         <w:rPr>
           <w:rFonts w:cstheme="minorHAnsi"/>
         </w:rPr>
+        <w:lastRenderedPageBreak/>
         <w:t xml:space="preserve"> </w:t>
       </w:r>
       <w:r>
@@ -5775,7 +6072,6 @@
           <w:sz w:val="24"/>
           <w:szCs w:val="24"/>
         </w:rPr>
-        <w:lastRenderedPageBreak/>
         <w:drawing>
           <wp:inline distT="0" distB="0" distL="0" distR="0" wp14:anchorId="16AE70D5" wp14:editId="3D2B5F0A">
             <wp:extent cx="5943600" cy="2513330"/>
@@ -5823,7 +6119,7 @@
           <w:szCs w:val="24"/>
         </w:rPr>
       </w:pPr>
-      <w:bookmarkStart w:id="22" w:name="_Ref323473345"/>
+      <w:bookmarkStart w:id="21" w:name="_Ref323473345"/>
       <w:r>
         <w:rPr>
           <w:rFonts w:ascii="Times New Roman" w:hAnsi="Times New Roman" w:cs="Times New Roman"/>
@@ -5873,7 +6169,7 @@
         </w:rPr>
         <w:fldChar w:fldCharType="end"/>
       </w:r>
-      <w:bookmarkEnd w:id="22"/>
+      <w:bookmarkEnd w:id="21"/>
       <w:r>
         <w:rPr>
           <w:rFonts w:ascii="Times New Roman" w:hAnsi="Times New Roman" w:cs="Times New Roman"/>
@@ -5945,6 +6241,7 @@
           <w:id w:val="259499704"/>
           <w:citation/>
         </w:sdtPr>
+        <w:sdtEndPr/>
         <w:sdtContent>
           <w:r>
             <w:rPr>
@@ -6398,14 +6695,12 @@
         </w:rPr>
         <w:t>, DIN, and DOUT of the XBee is for debugging purposes.  Additionally, a decoupling capacitor was placed across power and ground on the XBee. In an attempt to reduce reflections from the wireless transmitter</w:t>
       </w:r>
-      <w:proofErr w:type="gramStart"/>
-      <w:r>
-        <w:rPr>
-          <w:rFonts w:cstheme="minorHAnsi"/>
-        </w:rPr>
-        <w:t>,  no</w:t>
-      </w:r>
-      <w:proofErr w:type="gramEnd"/>
+      <w:r>
+        <w:rPr>
+          <w:rFonts w:cstheme="minorHAnsi"/>
+        </w:rPr>
+        <w:t>, no</w:t>
+      </w:r>
       <w:r>
         <w:rPr>
           <w:rFonts w:cstheme="minorHAnsi"/>
@@ -6420,14 +6715,84 @@
         </w:tabs>
         <w:rPr>
           <w:rFonts w:cstheme="minorHAnsi"/>
-        </w:rPr>
-      </w:pPr>
-      <w:r>
-        <w:rPr>
-          <w:rFonts w:cstheme="minorHAnsi"/>
-          <w:highlight w:val="yellow"/>
-        </w:rPr>
-        <w:t>NEED KHASHI TO ADD INFO ABOUT XBEE CONFIGURATION!!!</w:t>
+          <w:b/>
+        </w:rPr>
+      </w:pPr>
+      <w:r>
+        <w:rPr>
+          <w:rFonts w:cstheme="minorHAnsi"/>
+        </w:rPr>
+        <w:t xml:space="preserve">The </w:t>
+      </w:r>
+      <w:proofErr w:type="spellStart"/>
+      <w:r>
+        <w:rPr>
+          <w:rFonts w:cstheme="minorHAnsi"/>
+        </w:rPr>
+        <w:t>XBee</w:t>
+      </w:r>
+      <w:proofErr w:type="spellEnd"/>
+      <w:r>
+        <w:rPr>
+          <w:rFonts w:cstheme="minorHAnsi"/>
+        </w:rPr>
+        <w:t xml:space="preserve"> communication was set to </w:t>
+      </w:r>
+      <w:r>
+        <w:rPr>
+          <w:rFonts w:cstheme="minorHAnsi"/>
+        </w:rPr>
+        <w:t xml:space="preserve">standard </w:t>
+      </w:r>
+      <w:r>
+        <w:rPr>
+          <w:rFonts w:cstheme="minorHAnsi"/>
+        </w:rPr>
+        <w:t>baud rate</w:t>
+      </w:r>
+      <w:r>
+        <w:rPr>
+          <w:rFonts w:cstheme="minorHAnsi"/>
+        </w:rPr>
+        <w:t xml:space="preserve"> of 9600Hz. This baud rate is</w:t>
+      </w:r>
+      <w:r>
+        <w:rPr>
+          <w:rFonts w:cstheme="minorHAnsi"/>
+        </w:rPr>
+        <w:t xml:space="preserve"> more than</w:t>
+      </w:r>
+      <w:r>
+        <w:rPr>
+          <w:rFonts w:cstheme="minorHAnsi"/>
+        </w:rPr>
+        <w:t xml:space="preserve"> sufficient</w:t>
+      </w:r>
+      <w:r>
+        <w:rPr>
+          <w:rFonts w:cstheme="minorHAnsi"/>
+        </w:rPr>
+        <w:t xml:space="preserve"> for calibration and cursor command signals</w:t>
+      </w:r>
+      <w:r>
+        <w:rPr>
+          <w:rFonts w:cstheme="minorHAnsi"/>
+        </w:rPr>
+        <w:t xml:space="preserve"> to be sent wirelessly. </w:t>
+      </w:r>
+      <w:r>
+        <w:rPr>
+          <w:rFonts w:cstheme="minorHAnsi"/>
+        </w:rPr>
+        <w:t>Calibration data is sent only on initial use. C</w:t>
+      </w:r>
+      <w:bookmarkStart w:id="22" w:name="_GoBack"/>
+      <w:bookmarkEnd w:id="22"/>
+      <w:r>
+        <w:rPr>
+          <w:rFonts w:cstheme="minorHAnsi"/>
+        </w:rPr>
+        <w:t>ursor command signals are only sent at 30Hz.</w:t>
       </w:r>
     </w:p>
     <w:p>
@@ -6440,6 +6805,13 @@
           <w:b/>
         </w:rPr>
       </w:pPr>
+      <w:r>
+        <w:rPr>
+          <w:rFonts w:cstheme="minorHAnsi"/>
+          <w:b/>
+        </w:rPr>
+        <w:t xml:space="preserve">Microprocessor </w:t>
+      </w:r>
     </w:p>
     <w:p>
       <w:pPr>
@@ -6448,35 +6820,6 @@
         </w:tabs>
         <w:rPr>
           <w:rFonts w:cstheme="minorHAnsi"/>
-          <w:b/>
-        </w:rPr>
-      </w:pPr>
-    </w:p>
-    <w:p>
-      <w:pPr>
-        <w:tabs>
-          <w:tab w:val="left" w:pos="5690"/>
-        </w:tabs>
-        <w:rPr>
-          <w:rFonts w:cstheme="minorHAnsi"/>
-          <w:b/>
-        </w:rPr>
-      </w:pPr>
-      <w:r>
-        <w:rPr>
-          <w:rFonts w:cstheme="minorHAnsi"/>
-          <w:b/>
-        </w:rPr>
-        <w:t xml:space="preserve">Microprocessor </w:t>
-      </w:r>
-    </w:p>
-    <w:p>
-      <w:pPr>
-        <w:tabs>
-          <w:tab w:val="left" w:pos="5690"/>
-        </w:tabs>
-        <w:rPr>
-          <w:rFonts w:cstheme="minorHAnsi"/>
         </w:rPr>
       </w:pPr>
       <w:r>
@@ -6511,28 +6854,38 @@
         <w:rPr>
           <w:rFonts w:cstheme="minorHAnsi"/>
         </w:rPr>
-        <w:t xml:space="preserve"> and Texas </w:t>
+        <w:t xml:space="preserve"> and Texas Instruments offers free samples of most MSP430s we reasoned that we could begin development </w:t>
       </w:r>
       <w:r>
         <w:rPr>
           <w:rFonts w:cstheme="minorHAnsi"/>
         </w:rPr>
         <w:lastRenderedPageBreak/>
-        <w:t xml:space="preserve">Instruments offers free samples of most MSP430s we reasoned that we could begin development immediately on the MSP430 architecture. </w:t>
-      </w:r>
-      <w:proofErr w:type="gramStart"/>
-      <w:r>
-        <w:rPr>
-          <w:rFonts w:cstheme="minorHAnsi"/>
-        </w:rPr>
-        <w:t>We  chose</w:t>
-      </w:r>
-      <w:proofErr w:type="gramEnd"/>
-      <w:r>
-        <w:rPr>
-          <w:rFonts w:cstheme="minorHAnsi"/>
-        </w:rPr>
-        <w:t xml:space="preserve"> the MSP430F5438A processor because we needed a processor with at least two UARTs, one for XBee communication and one for USB communication with the host computer. In addition, we wanted to add an RS232 serial interface as a backup in case the USB interface did not operate as desired. Therefore we needed a processor with at least three UARTs. Texas Instruments only has MSP430s with either two or four UARTs but not three so we decided to not sacrifice a UART and go with four. The MSP430F5438A has four UARTs, in addition to coming in a 100 pin LQFP package. </w:t>
+        <w:t xml:space="preserve">immediately </w:t>
+      </w:r>
+      <w:r>
+        <w:rPr>
+          <w:rFonts w:cstheme="minorHAnsi"/>
+        </w:rPr>
+        <w:t xml:space="preserve">on the MSP430 architecture. We </w:t>
+      </w:r>
+      <w:r>
+        <w:rPr>
+          <w:rFonts w:cstheme="minorHAnsi"/>
+        </w:rPr>
+        <w:t>cho</w:t>
+      </w:r>
+      <w:r>
+        <w:rPr>
+          <w:rFonts w:cstheme="minorHAnsi"/>
+        </w:rPr>
+        <w:t>o</w:t>
+      </w:r>
+      <w:r>
+        <w:rPr>
+          <w:rFonts w:cstheme="minorHAnsi"/>
+        </w:rPr>
+        <w:t xml:space="preserve">se the MSP430F5438A processor because we needed a processor with at least two UARTs, one for XBee communication and one for USB communication with the host computer. In addition, we wanted to add an RS232 serial interface as a backup in case the USB interface did not operate as desired. Therefore we needed a processor with at least three UARTs. Texas Instruments only has MSP430s with either two or four UARTs but not three so we decided to not sacrifice a UART and go with four. The MSP430F5438A has four UARTs, in addition to coming in a 100 pin LQFP package. </w:t>
       </w:r>
     </w:p>
     <w:p>
@@ -13352,7 +13705,7 @@
 </file>
 
 <file path=customXml/itemProps1.xml><?xml version="1.0" encoding="utf-8"?>
-<ds:datastoreItem xmlns:ds="http://schemas.openxmlformats.org/officeDocument/2006/customXml" ds:itemID="{BD8F5160-2DCC-46A4-B3DF-6E059E09D051}">
+<ds:datastoreItem xmlns:ds="http://schemas.openxmlformats.org/officeDocument/2006/customXml" ds:itemID="{D4E87F4F-C35E-458A-AC81-A0E17847850D}">
   <ds:schemaRefs>
     <ds:schemaRef ds:uri="http://schemas.openxmlformats.org/officeDocument/2006/bibliography"/>
   </ds:schemaRefs>

</xml_diff>